<commit_message>
bolded key terms in resume :
</commit_message>
<xml_diff>
--- a/other/atherqureshi_resume.docx
+++ b/other/atherqureshi_resume.docx
@@ -153,7 +153,7 @@
               </wp:anchor>
             </w:drawing>
           </mc:Choice>
-          <mc:Fallback xmlns:w16se="http://schemas.microsoft.com/office/word/2015/wordml/symex" xmlns:w16cid="http://schemas.microsoft.com/office/word/2016/wordml/cid" xmlns:am3d="http://schemas.microsoft.com/office/drawing/2017/model3d" xmlns:aink="http://schemas.microsoft.com/office/drawing/2016/ink" xmlns:cx8="http://schemas.microsoft.com/office/drawing/2016/5/14/chartex" xmlns:cx7="http://schemas.microsoft.com/office/drawing/2016/5/13/chartex" xmlns:cx6="http://schemas.microsoft.com/office/drawing/2016/5/12/chartex" xmlns:cx5="http://schemas.microsoft.com/office/drawing/2016/5/11/chartex" xmlns:cx4="http://schemas.microsoft.com/office/drawing/2016/5/10/chartex" xmlns:cx3="http://schemas.microsoft.com/office/drawing/2016/5/9/chartex" xmlns:cx2="http://schemas.microsoft.com/office/drawing/2015/10/21/chartex" xmlns:cx1="http://schemas.microsoft.com/office/drawing/2015/9/8/chartex" xmlns:cx="http://schemas.microsoft.com/office/drawing/2014/chartex">
+          <mc:Fallback xmlns:cx="http://schemas.microsoft.com/office/drawing/2014/chartex" xmlns:cx1="http://schemas.microsoft.com/office/drawing/2015/9/8/chartex" xmlns:cx2="http://schemas.microsoft.com/office/drawing/2015/10/21/chartex" xmlns:cx3="http://schemas.microsoft.com/office/drawing/2016/5/9/chartex" xmlns:cx4="http://schemas.microsoft.com/office/drawing/2016/5/10/chartex" xmlns:cx5="http://schemas.microsoft.com/office/drawing/2016/5/11/chartex" xmlns:cx6="http://schemas.microsoft.com/office/drawing/2016/5/12/chartex" xmlns:cx7="http://schemas.microsoft.com/office/drawing/2016/5/13/chartex" xmlns:cx8="http://schemas.microsoft.com/office/drawing/2016/5/14/chartex" xmlns:aink="http://schemas.microsoft.com/office/drawing/2016/ink" xmlns:am3d="http://schemas.microsoft.com/office/drawing/2017/model3d" xmlns:w16cid="http://schemas.microsoft.com/office/word/2016/wordml/cid" xmlns:w16se="http://schemas.microsoft.com/office/word/2015/wordml/symex">
             <w:pict>
               <v:shapetype w14:anchorId="29588170" id="_x0000_t202" coordsize="21600,21600" o:spt="202" path="m,l,21600r21600,l21600,xe">
                 <v:stroke joinstyle="miter"/>
@@ -2132,7 +2132,37 @@
           <w:sz w:val="20"/>
           <w:szCs w:val="20"/>
         </w:rPr>
-        <w:t xml:space="preserve">Under the Graduate Leadership Program, working with technologies such as SAS, Teradata, </w:t>
+        <w:t xml:space="preserve">Under the Graduate Leadership Program, working with technologies such as </w:t>
+      </w:r>
+      <w:r>
+        <w:rPr>
+          <w:b/>
+          <w:sz w:val="20"/>
+          <w:szCs w:val="20"/>
+        </w:rPr>
+        <w:t>SAS</w:t>
+      </w:r>
+      <w:r>
+        <w:rPr>
+          <w:sz w:val="20"/>
+          <w:szCs w:val="20"/>
+        </w:rPr>
+        <w:t xml:space="preserve">, </w:t>
+      </w:r>
+      <w:r>
+        <w:rPr>
+          <w:b/>
+          <w:sz w:val="20"/>
+          <w:szCs w:val="20"/>
+        </w:rPr>
+        <w:t>Teradata</w:t>
+      </w:r>
+      <w:r>
+        <w:rPr>
+          <w:sz w:val="20"/>
+          <w:szCs w:val="20"/>
+        </w:rPr>
+        <w:t xml:space="preserve">, </w:t>
       </w:r>
       <w:r>
         <w:rPr>
@@ -2141,14 +2171,20 @@
         </w:rPr>
         <w:t xml:space="preserve">and </w:t>
       </w:r>
-      <w:bookmarkStart w:id="0" w:name="_GoBack"/>
-      <w:bookmarkEnd w:id="0"/>
-      <w:r>
-        <w:rPr>
-          <w:sz w:val="20"/>
-          <w:szCs w:val="20"/>
-        </w:rPr>
-        <w:t xml:space="preserve">SQL to bring solutions to internal clients. </w:t>
+      <w:r>
+        <w:rPr>
+          <w:b/>
+          <w:sz w:val="20"/>
+          <w:szCs w:val="20"/>
+        </w:rPr>
+        <w:t>SQL</w:t>
+      </w:r>
+      <w:r>
+        <w:rPr>
+          <w:sz w:val="20"/>
+          <w:szCs w:val="20"/>
+        </w:rPr>
+        <w:t xml:space="preserve"> to bring solutions to internal clients. </w:t>
       </w:r>
     </w:p>
     <w:p>
@@ -2162,34 +2198,6 @@
           <w:tab w:val="left" w:pos="1985"/>
         </w:tabs>
         <w:rPr>
-          <w:rFonts w:eastAsiaTheme="minorHAnsi"/>
-          <w:b/>
-          <w:caps/>
-          <w:spacing w:val="10"/>
-          <w:sz w:val="20"/>
-          <w:szCs w:val="20"/>
-          <w:lang w:val="en-US"/>
-        </w:rPr>
-      </w:pPr>
-      <w:r>
-        <w:rPr>
-          <w:sz w:val="20"/>
-          <w:szCs w:val="20"/>
-        </w:rPr>
-        <w:t>Completed rotations in Virgin Mobile Call Center, and Bell Corporate Retail stores</w:t>
-      </w:r>
-    </w:p>
-    <w:p>
-      <w:pPr>
-        <w:pStyle w:val="ListParagraph"/>
-        <w:numPr>
-          <w:ilvl w:val="0"/>
-          <w:numId w:val="18"/>
-        </w:numPr>
-        <w:tabs>
-          <w:tab w:val="left" w:pos="1985"/>
-        </w:tabs>
-        <w:rPr>
           <w:rStyle w:val="DatesChar"/>
           <w:rFonts w:eastAsiaTheme="minorHAnsi"/>
           <w:b/>
@@ -2203,25 +2211,10 @@
           <w:sz w:val="20"/>
           <w:szCs w:val="20"/>
         </w:rPr>
-        <w:t>Completed SAS Programming 1 and 2</w:t>
-      </w:r>
-    </w:p>
-    <w:p>
-      <w:pPr>
-        <w:tabs>
-          <w:tab w:val="left" w:pos="1985"/>
-        </w:tabs>
-        <w:autoSpaceDE w:val="0"/>
-        <w:autoSpaceDN w:val="0"/>
-        <w:rPr>
-          <w:rStyle w:val="DatesChar"/>
-          <w:rFonts w:eastAsiaTheme="minorHAnsi"/>
-          <w:b/>
-          <w:sz w:val="20"/>
-          <w:szCs w:val="20"/>
-          <w:lang w:val="en-US"/>
-        </w:rPr>
-      </w:pPr>
+        <w:t>Completed rotations in Virgin Mobile Call Center, and Bell Corporate Retail stores</w:t>
+      </w:r>
+      <w:bookmarkStart w:id="0" w:name="_GoBack"/>
+      <w:bookmarkEnd w:id="0"/>
     </w:p>
     <w:p>
       <w:pPr>
@@ -6260,7 +6253,7 @@
 </file>
 
 <file path=customXml/itemProps1.xml><?xml version="1.0" encoding="utf-8"?>
-<ds:datastoreItem xmlns:ds="http://schemas.openxmlformats.org/officeDocument/2006/customXml" ds:itemID="{467849AF-D46D-AF44-AC21-C8AE11B22755}">
+<ds:datastoreItem xmlns:ds="http://schemas.openxmlformats.org/officeDocument/2006/customXml" ds:itemID="{0E09C7F5-5B99-704F-BB33-48D30E8ADE13}">
   <ds:schemaRefs>
     <ds:schemaRef ds:uri="http://schemas.openxmlformats.org/officeDocument/2006/bibliography"/>
   </ds:schemaRefs>

</xml_diff>

<commit_message>
added graduation completion date on resume
</commit_message>
<xml_diff>
--- a/other/atherqureshi_resume.docx
+++ b/other/atherqureshi_resume.docx
@@ -1,6 +1,6 @@
 
 <file path=word/document.xml><?xml version="1.0" encoding="utf-8"?>
-<w:document xmlns:wpc="http://schemas.microsoft.com/office/word/2010/wordprocessingCanvas" xmlns:mo="http://schemas.microsoft.com/office/mac/office/2008/main" xmlns:mc="http://schemas.openxmlformats.org/markup-compatibility/2006" xmlns:mv="urn:schemas-microsoft-com:mac:vml" xmlns:o="urn:schemas-microsoft-com:office:office" xmlns:r="http://schemas.openxmlformats.org/officeDocument/2006/relationships" xmlns:m="http://schemas.openxmlformats.org/officeDocument/2006/math" xmlns:v="urn:schemas-microsoft-com:vml" xmlns:wp14="http://schemas.microsoft.com/office/word/2010/wordprocessingDrawing" xmlns:wp="http://schemas.openxmlformats.org/drawingml/2006/wordprocessingDrawing" xmlns:w10="urn:schemas-microsoft-com:office:word" xmlns:w="http://schemas.openxmlformats.org/wordprocessingml/2006/main" xmlns:w14="http://schemas.microsoft.com/office/word/2010/wordml" xmlns:w15="http://schemas.microsoft.com/office/word/2012/wordml" xmlns:wpg="http://schemas.microsoft.com/office/word/2010/wordprocessingGroup" xmlns:wpi="http://schemas.microsoft.com/office/word/2010/wordprocessingInk" xmlns:wne="http://schemas.microsoft.com/office/word/2006/wordml" xmlns:wps="http://schemas.microsoft.com/office/word/2010/wordprocessingShape" mc:Ignorable="w14 w15 wp14">
+<w:document xmlns:wpc="http://schemas.microsoft.com/office/word/2010/wordprocessingCanvas" xmlns:cx="http://schemas.microsoft.com/office/drawing/2014/chartex" xmlns:cx1="http://schemas.microsoft.com/office/drawing/2015/9/8/chartex" xmlns:cx2="http://schemas.microsoft.com/office/drawing/2015/10/21/chartex" xmlns:cx3="http://schemas.microsoft.com/office/drawing/2016/5/9/chartex" xmlns:cx4="http://schemas.microsoft.com/office/drawing/2016/5/10/chartex" xmlns:cx5="http://schemas.microsoft.com/office/drawing/2016/5/11/chartex" xmlns:cx6="http://schemas.microsoft.com/office/drawing/2016/5/12/chartex" xmlns:cx7="http://schemas.microsoft.com/office/drawing/2016/5/13/chartex" xmlns:cx8="http://schemas.microsoft.com/office/drawing/2016/5/14/chartex" xmlns:mc="http://schemas.openxmlformats.org/markup-compatibility/2006" xmlns:aink="http://schemas.microsoft.com/office/drawing/2016/ink" xmlns:am3d="http://schemas.microsoft.com/office/drawing/2017/model3d" xmlns:o="urn:schemas-microsoft-com:office:office" xmlns:r="http://schemas.openxmlformats.org/officeDocument/2006/relationships" xmlns:m="http://schemas.openxmlformats.org/officeDocument/2006/math" xmlns:v="urn:schemas-microsoft-com:vml" xmlns:wp14="http://schemas.microsoft.com/office/word/2010/wordprocessingDrawing" xmlns:wp="http://schemas.openxmlformats.org/drawingml/2006/wordprocessingDrawing" xmlns:w10="urn:schemas-microsoft-com:office:word" xmlns:w="http://schemas.openxmlformats.org/wordprocessingml/2006/main" xmlns:w14="http://schemas.microsoft.com/office/word/2010/wordml" xmlns:w15="http://schemas.microsoft.com/office/word/2012/wordml" xmlns:w16cid="http://schemas.microsoft.com/office/word/2016/wordml/cid" xmlns:w16se="http://schemas.microsoft.com/office/word/2015/wordml/symex" xmlns:wpg="http://schemas.microsoft.com/office/word/2010/wordprocessingGroup" xmlns:wpi="http://schemas.microsoft.com/office/word/2010/wordprocessingInk" xmlns:wne="http://schemas.microsoft.com/office/word/2006/wordml" xmlns:wps="http://schemas.microsoft.com/office/word/2010/wordprocessingShape" mc:Ignorable="w14 w15 w16se w16cid wp14">
   <w:body>
     <w:p>
       <w:pPr>
@@ -153,7 +153,7 @@
               </wp:anchor>
             </w:drawing>
           </mc:Choice>
-          <mc:Fallback xmlns:cx="http://schemas.microsoft.com/office/drawing/2014/chartex" xmlns:cx1="http://schemas.microsoft.com/office/drawing/2015/9/8/chartex" xmlns:cx2="http://schemas.microsoft.com/office/drawing/2015/10/21/chartex" xmlns:cx3="http://schemas.microsoft.com/office/drawing/2016/5/9/chartex" xmlns:cx4="http://schemas.microsoft.com/office/drawing/2016/5/10/chartex" xmlns:cx5="http://schemas.microsoft.com/office/drawing/2016/5/11/chartex" xmlns:cx6="http://schemas.microsoft.com/office/drawing/2016/5/12/chartex" xmlns:cx7="http://schemas.microsoft.com/office/drawing/2016/5/13/chartex" xmlns:cx8="http://schemas.microsoft.com/office/drawing/2016/5/14/chartex" xmlns:aink="http://schemas.microsoft.com/office/drawing/2016/ink" xmlns:am3d="http://schemas.microsoft.com/office/drawing/2017/model3d" xmlns:w16cid="http://schemas.microsoft.com/office/word/2016/wordml/cid" xmlns:w16se="http://schemas.microsoft.com/office/word/2015/wordml/symex">
+          <mc:Fallback xmlns:mv="urn:schemas-microsoft-com:mac:vml" xmlns:mo="http://schemas.microsoft.com/office/mac/office/2008/main">
             <w:pict>
               <v:shapetype w14:anchorId="29588170" id="_x0000_t202" coordsize="21600,21600" o:spt="202" path="m,l,21600r21600,l21600,xe">
                 <v:stroke joinstyle="miter"/>
@@ -287,6 +287,7 @@
           <w:lang w:val="en-CA" w:eastAsia="en-CA"/>
         </w:rPr>
       </w:pPr>
+      <w:proofErr w:type="spellStart"/>
       <w:r>
         <w:rPr>
           <w:rFonts w:eastAsia="Times New Roman" w:cs="Arial"/>
@@ -297,6 +298,7 @@
         </w:rPr>
         <w:t>Linkedin</w:t>
       </w:r>
+      <w:proofErr w:type="spellEnd"/>
       <w:r>
         <w:rPr>
           <w:rFonts w:eastAsia="Times New Roman" w:cs="Arial"/>
@@ -314,19 +316,30 @@
           <w:bdr w:val="none" w:sz="0" w:space="0" w:color="auto" w:frame="1"/>
           <w:lang w:val="en-CA" w:eastAsia="en-CA"/>
         </w:rPr>
-        <w:t xml:space="preserve"> linkedin.com/in/atherqureshi</w:t>
-      </w:r>
-    </w:p>
-    <w:p>
-      <w:pPr>
-        <w:ind w:left="720" w:hanging="720"/>
-        <w:textAlignment w:val="top"/>
+        <w:t xml:space="preserve"> linkedin.com/in/</w:t>
+      </w:r>
+      <w:proofErr w:type="spellStart"/>
+      <w:r>
         <w:rPr>
           <w:rFonts w:eastAsia="Times New Roman" w:cs="Arial"/>
           <w:color w:val="333333"/>
           <w:bdr w:val="none" w:sz="0" w:space="0" w:color="auto" w:frame="1"/>
           <w:lang w:val="en-CA" w:eastAsia="en-CA"/>
         </w:rPr>
+        <w:t>atherqureshi</w:t>
+      </w:r>
+      <w:proofErr w:type="spellEnd"/>
+    </w:p>
+    <w:p>
+      <w:pPr>
+        <w:ind w:left="720" w:hanging="720"/>
+        <w:textAlignment w:val="top"/>
+        <w:rPr>
+          <w:rFonts w:eastAsia="Times New Roman" w:cs="Arial"/>
+          <w:color w:val="333333"/>
+          <w:bdr w:val="none" w:sz="0" w:space="0" w:color="auto" w:frame="1"/>
+          <w:lang w:val="en-CA" w:eastAsia="en-CA"/>
+        </w:rPr>
       </w:pPr>
       <w:r>
         <w:rPr>
@@ -343,8 +356,18 @@
           <w:bdr w:val="none" w:sz="0" w:space="0" w:color="auto" w:frame="1"/>
           <w:lang w:val="en-CA" w:eastAsia="en-CA"/>
         </w:rPr>
-        <w:t>: github.com/atherqureshi</w:t>
-      </w:r>
+        <w:t>: github.com/</w:t>
+      </w:r>
+      <w:proofErr w:type="spellStart"/>
+      <w:r>
+        <w:rPr>
+          <w:color w:val="333333"/>
+          <w:bdr w:val="none" w:sz="0" w:space="0" w:color="auto" w:frame="1"/>
+          <w:lang w:val="en-CA" w:eastAsia="en-CA"/>
+        </w:rPr>
+        <w:t>atherqureshi</w:t>
+      </w:r>
+      <w:proofErr w:type="spellEnd"/>
     </w:p>
     <w:p>
       <w:pPr>
@@ -385,6 +408,7 @@
         </w:rPr>
         <w:t>soundcloud.com/</w:t>
       </w:r>
+      <w:proofErr w:type="spellStart"/>
       <w:r>
         <w:rPr>
           <w:bCs/>
@@ -394,6 +418,7 @@
         </w:rPr>
         <w:t>twaxter</w:t>
       </w:r>
+      <w:proofErr w:type="spellEnd"/>
     </w:p>
     <w:p>
       <w:pPr>
@@ -878,7 +903,17 @@
           <w:szCs w:val="20"/>
           <w:lang w:val="en-US"/>
         </w:rPr>
-        <w:t>09.2014-PRESENT</w:t>
+        <w:t>09.2014-</w:t>
+      </w:r>
+      <w:r>
+        <w:rPr>
+          <w:rStyle w:val="DatesChar"/>
+          <w:rFonts w:eastAsiaTheme="minorHAnsi"/>
+          <w:sz w:val="20"/>
+          <w:szCs w:val="20"/>
+          <w:lang w:val="en-US"/>
+        </w:rPr>
+        <w:t>08.2017</w:t>
       </w:r>
       <w:r>
         <w:rPr>
@@ -1044,6 +1079,8 @@
         </w:rPr>
         <w:t>Graduated on Dean’s List</w:t>
       </w:r>
+      <w:bookmarkStart w:id="0" w:name="_GoBack"/>
+      <w:bookmarkEnd w:id="0"/>
     </w:p>
     <w:p>
       <w:pPr>
@@ -1227,8 +1264,23 @@
           <w:szCs w:val="20"/>
           <w:lang w:val="en-US"/>
         </w:rPr>
-        <w:t>Supervisor Kamran Sedig</w:t>
-      </w:r>
+        <w:t xml:space="preserve">Supervisor Kamran </w:t>
+      </w:r>
+      <w:proofErr w:type="spellStart"/>
+      <w:r>
+        <w:rPr>
+          <w:rStyle w:val="CompanyChar"/>
+          <w:rFonts w:eastAsiaTheme="minorHAnsi"/>
+          <w:b/>
+          <w:caps w:val="0"/>
+          <w:spacing w:val="0"/>
+          <w:sz w:val="20"/>
+          <w:szCs w:val="20"/>
+          <w:lang w:val="en-US"/>
+        </w:rPr>
+        <w:t>Sedig</w:t>
+      </w:r>
+      <w:proofErr w:type="spellEnd"/>
     </w:p>
     <w:p>
       <w:pPr>
@@ -1388,6 +1440,7 @@
           <w:lang w:val="en-US"/>
         </w:rPr>
       </w:pPr>
+      <w:proofErr w:type="spellStart"/>
       <w:r>
         <w:rPr>
           <w:rStyle w:val="CompanyChar"/>
@@ -1399,7 +1452,21 @@
           <w:szCs w:val="20"/>
           <w:lang w:val="en-US"/>
         </w:rPr>
-        <w:t>FitBit Data Analyzer</w:t>
+        <w:t>FitBit</w:t>
+      </w:r>
+      <w:proofErr w:type="spellEnd"/>
+      <w:r>
+        <w:rPr>
+          <w:rStyle w:val="CompanyChar"/>
+          <w:rFonts w:eastAsiaTheme="minorHAnsi"/>
+          <w:b/>
+          <w:caps w:val="0"/>
+          <w:spacing w:val="0"/>
+          <w:sz w:val="20"/>
+          <w:szCs w:val="20"/>
+          <w:lang w:val="en-US"/>
+        </w:rPr>
+        <w:t xml:space="preserve"> Data Analyzer</w:t>
       </w:r>
     </w:p>
     <w:p>
@@ -1787,6 +1854,7 @@
           <w:lang w:val="en-US"/>
         </w:rPr>
       </w:pPr>
+      <w:proofErr w:type="spellStart"/>
       <w:r>
         <w:rPr>
           <w:rStyle w:val="CompanyChar"/>
@@ -1798,7 +1866,21 @@
           <w:szCs w:val="20"/>
           <w:lang w:val="en-US"/>
         </w:rPr>
-        <w:t>Sql and Oracle databases</w:t>
+        <w:t>Sql</w:t>
+      </w:r>
+      <w:proofErr w:type="spellEnd"/>
+      <w:r>
+        <w:rPr>
+          <w:rStyle w:val="CompanyChar"/>
+          <w:rFonts w:eastAsiaTheme="minorHAnsi"/>
+          <w:b/>
+          <w:caps w:val="0"/>
+          <w:spacing w:val="0"/>
+          <w:sz w:val="20"/>
+          <w:szCs w:val="20"/>
+          <w:lang w:val="en-US"/>
+        </w:rPr>
+        <w:t xml:space="preserve"> and Oracle databases</w:t>
       </w:r>
     </w:p>
     <w:p>
@@ -2024,7 +2106,7 @@
           <w:sz w:val="20"/>
           <w:szCs w:val="20"/>
         </w:rPr>
-        <w:t xml:space="preserve"> –</w:t>
+        <w:t>–</w:t>
       </w:r>
       <w:r>
         <w:rPr>
@@ -2032,7 +2114,7 @@
           <w:sz w:val="20"/>
           <w:szCs w:val="20"/>
         </w:rPr>
-        <w:t xml:space="preserve">  **</w:t>
+        <w:t>PRESENT</w:t>
       </w:r>
       <w:r>
         <w:rPr>
@@ -2213,8 +2295,6 @@
         </w:rPr>
         <w:t>Completed rotations in Virgin Mobile Call Center, and Bell Corporate Retail stores</w:t>
       </w:r>
-      <w:bookmarkStart w:id="0" w:name="_GoBack"/>
-      <w:bookmarkEnd w:id="0"/>
     </w:p>
     <w:p>
       <w:pPr>
@@ -2630,7 +2710,7 @@
           <w:szCs w:val="18"/>
           <w:lang w:val="en-US"/>
         </w:rPr>
-        <w:t xml:space="preserve">09.2014 </w:t>
+        <w:t>09.2014</w:t>
       </w:r>
       <w:r>
         <w:rPr>
@@ -2639,25 +2719,7 @@
           <w:szCs w:val="18"/>
           <w:lang w:val="en-US"/>
         </w:rPr>
-        <w:t>–</w:t>
-      </w:r>
-      <w:r>
-        <w:rPr>
-          <w:rStyle w:val="DatesChar"/>
-          <w:rFonts w:eastAsiaTheme="minorHAnsi"/>
-          <w:szCs w:val="18"/>
-          <w:lang w:val="en-US"/>
-        </w:rPr>
-        <w:t xml:space="preserve"> </w:t>
-      </w:r>
-      <w:r>
-        <w:rPr>
-          <w:rStyle w:val="DatesChar"/>
-          <w:rFonts w:eastAsiaTheme="minorHAnsi"/>
-          <w:szCs w:val="18"/>
-          <w:lang w:val="en-US"/>
-        </w:rPr>
-        <w:t>04.2016</w:t>
+        <w:t>–04.2016</w:t>
       </w:r>
       <w:r>
         <w:rPr>
@@ -2774,7 +2836,21 @@
         <w:rPr>
           <w:lang w:val="en-US"/>
         </w:rPr>
-        <w:t>WORLD’s CHALLENGE CHALLENGE UWO</w:t>
+        <w:t xml:space="preserve">WORLD’s CHALLENGE </w:t>
+      </w:r>
+      <w:proofErr w:type="spellStart"/>
+      <w:r>
+        <w:rPr>
+          <w:lang w:val="en-US"/>
+        </w:rPr>
+        <w:t>CHALLENGE</w:t>
+      </w:r>
+      <w:proofErr w:type="spellEnd"/>
+      <w:r>
+        <w:rPr>
+          <w:lang w:val="en-US"/>
+        </w:rPr>
+        <w:t xml:space="preserve"> UWO</w:t>
       </w:r>
     </w:p>
     <w:p>
@@ -2821,7 +2897,21 @@
         <w:rPr>
           <w:lang w:val="en-US"/>
         </w:rPr>
-        <w:t xml:space="preserve"> of presentations for World’s challenge challenge. </w:t>
+        <w:t xml:space="preserve"> of presentations for World’s challenge </w:t>
+      </w:r>
+      <w:proofErr w:type="spellStart"/>
+      <w:r>
+        <w:rPr>
+          <w:lang w:val="en-US"/>
+        </w:rPr>
+        <w:t>challenge</w:t>
+      </w:r>
+      <w:proofErr w:type="spellEnd"/>
+      <w:r>
+        <w:rPr>
+          <w:lang w:val="en-US"/>
+        </w:rPr>
+        <w:t xml:space="preserve">. </w:t>
       </w:r>
     </w:p>
     <w:p>
@@ -2907,7 +2997,7 @@
 </file>
 
 <file path=word/endnotes.xml><?xml version="1.0" encoding="utf-8"?>
-<w:endnotes xmlns:wpc="http://schemas.microsoft.com/office/word/2010/wordprocessingCanvas" xmlns:mo="http://schemas.microsoft.com/office/mac/office/2008/main" xmlns:mc="http://schemas.openxmlformats.org/markup-compatibility/2006" xmlns:mv="urn:schemas-microsoft-com:mac:vml" xmlns:o="urn:schemas-microsoft-com:office:office" xmlns:r="http://schemas.openxmlformats.org/officeDocument/2006/relationships" xmlns:m="http://schemas.openxmlformats.org/officeDocument/2006/math" xmlns:v="urn:schemas-microsoft-com:vml" xmlns:wp14="http://schemas.microsoft.com/office/word/2010/wordprocessingDrawing" xmlns:wp="http://schemas.openxmlformats.org/drawingml/2006/wordprocessingDrawing" xmlns:w10="urn:schemas-microsoft-com:office:word" xmlns:w="http://schemas.openxmlformats.org/wordprocessingml/2006/main" xmlns:w14="http://schemas.microsoft.com/office/word/2010/wordml" xmlns:w15="http://schemas.microsoft.com/office/word/2012/wordml" xmlns:wpg="http://schemas.microsoft.com/office/word/2010/wordprocessingGroup" xmlns:wpi="http://schemas.microsoft.com/office/word/2010/wordprocessingInk" xmlns:wne="http://schemas.microsoft.com/office/word/2006/wordml" xmlns:wps="http://schemas.microsoft.com/office/word/2010/wordprocessingShape" mc:Ignorable="w14 w15 wp14">
+<w:endnotes xmlns:wpc="http://schemas.microsoft.com/office/word/2010/wordprocessingCanvas" xmlns:cx="http://schemas.microsoft.com/office/drawing/2014/chartex" xmlns:cx1="http://schemas.microsoft.com/office/drawing/2015/9/8/chartex" xmlns:cx2="http://schemas.microsoft.com/office/drawing/2015/10/21/chartex" xmlns:cx3="http://schemas.microsoft.com/office/drawing/2016/5/9/chartex" xmlns:cx4="http://schemas.microsoft.com/office/drawing/2016/5/10/chartex" xmlns:cx5="http://schemas.microsoft.com/office/drawing/2016/5/11/chartex" xmlns:cx6="http://schemas.microsoft.com/office/drawing/2016/5/12/chartex" xmlns:cx7="http://schemas.microsoft.com/office/drawing/2016/5/13/chartex" xmlns:cx8="http://schemas.microsoft.com/office/drawing/2016/5/14/chartex" xmlns:mc="http://schemas.openxmlformats.org/markup-compatibility/2006" xmlns:aink="http://schemas.microsoft.com/office/drawing/2016/ink" xmlns:am3d="http://schemas.microsoft.com/office/drawing/2017/model3d" xmlns:o="urn:schemas-microsoft-com:office:office" xmlns:r="http://schemas.openxmlformats.org/officeDocument/2006/relationships" xmlns:m="http://schemas.openxmlformats.org/officeDocument/2006/math" xmlns:v="urn:schemas-microsoft-com:vml" xmlns:wp14="http://schemas.microsoft.com/office/word/2010/wordprocessingDrawing" xmlns:wp="http://schemas.openxmlformats.org/drawingml/2006/wordprocessingDrawing" xmlns:w10="urn:schemas-microsoft-com:office:word" xmlns:w="http://schemas.openxmlformats.org/wordprocessingml/2006/main" xmlns:w14="http://schemas.microsoft.com/office/word/2010/wordml" xmlns:w15="http://schemas.microsoft.com/office/word/2012/wordml" xmlns:w16cid="http://schemas.microsoft.com/office/word/2016/wordml/cid" xmlns:w16se="http://schemas.microsoft.com/office/word/2015/wordml/symex" xmlns:wpg="http://schemas.microsoft.com/office/word/2010/wordprocessingGroup" xmlns:wpi="http://schemas.microsoft.com/office/word/2010/wordprocessingInk" xmlns:wne="http://schemas.microsoft.com/office/word/2006/wordml" xmlns:wps="http://schemas.microsoft.com/office/word/2010/wordprocessingShape" mc:Ignorable="w14 w15 w16se w16cid wp14">
   <w:endnote w:type="separator" w:id="-1">
     <w:p>
       <w:r>
@@ -2926,7 +3016,7 @@
 </file>
 
 <file path=word/footer1.xml><?xml version="1.0" encoding="utf-8"?>
-<w:ftr xmlns:wpc="http://schemas.microsoft.com/office/word/2010/wordprocessingCanvas" xmlns:mo="http://schemas.microsoft.com/office/mac/office/2008/main" xmlns:mc="http://schemas.openxmlformats.org/markup-compatibility/2006" xmlns:mv="urn:schemas-microsoft-com:mac:vml" xmlns:o="urn:schemas-microsoft-com:office:office" xmlns:r="http://schemas.openxmlformats.org/officeDocument/2006/relationships" xmlns:m="http://schemas.openxmlformats.org/officeDocument/2006/math" xmlns:v="urn:schemas-microsoft-com:vml" xmlns:wp14="http://schemas.microsoft.com/office/word/2010/wordprocessingDrawing" xmlns:wp="http://schemas.openxmlformats.org/drawingml/2006/wordprocessingDrawing" xmlns:w10="urn:schemas-microsoft-com:office:word" xmlns:w="http://schemas.openxmlformats.org/wordprocessingml/2006/main" xmlns:w14="http://schemas.microsoft.com/office/word/2010/wordml" xmlns:w15="http://schemas.microsoft.com/office/word/2012/wordml" xmlns:wpg="http://schemas.microsoft.com/office/word/2010/wordprocessingGroup" xmlns:wpi="http://schemas.microsoft.com/office/word/2010/wordprocessingInk" xmlns:wne="http://schemas.microsoft.com/office/word/2006/wordml" xmlns:wps="http://schemas.microsoft.com/office/word/2010/wordprocessingShape" mc:Ignorable="w14 w15 wp14">
+<w:ftr xmlns:wpc="http://schemas.microsoft.com/office/word/2010/wordprocessingCanvas" xmlns:cx="http://schemas.microsoft.com/office/drawing/2014/chartex" xmlns:cx1="http://schemas.microsoft.com/office/drawing/2015/9/8/chartex" xmlns:cx2="http://schemas.microsoft.com/office/drawing/2015/10/21/chartex" xmlns:cx3="http://schemas.microsoft.com/office/drawing/2016/5/9/chartex" xmlns:cx4="http://schemas.microsoft.com/office/drawing/2016/5/10/chartex" xmlns:cx5="http://schemas.microsoft.com/office/drawing/2016/5/11/chartex" xmlns:cx6="http://schemas.microsoft.com/office/drawing/2016/5/12/chartex" xmlns:cx7="http://schemas.microsoft.com/office/drawing/2016/5/13/chartex" xmlns:cx8="http://schemas.microsoft.com/office/drawing/2016/5/14/chartex" xmlns:mc="http://schemas.openxmlformats.org/markup-compatibility/2006" xmlns:aink="http://schemas.microsoft.com/office/drawing/2016/ink" xmlns:am3d="http://schemas.microsoft.com/office/drawing/2017/model3d" xmlns:o="urn:schemas-microsoft-com:office:office" xmlns:r="http://schemas.openxmlformats.org/officeDocument/2006/relationships" xmlns:m="http://schemas.openxmlformats.org/officeDocument/2006/math" xmlns:v="urn:schemas-microsoft-com:vml" xmlns:wp14="http://schemas.microsoft.com/office/word/2010/wordprocessingDrawing" xmlns:wp="http://schemas.openxmlformats.org/drawingml/2006/wordprocessingDrawing" xmlns:w10="urn:schemas-microsoft-com:office:word" xmlns:w="http://schemas.openxmlformats.org/wordprocessingml/2006/main" xmlns:w14="http://schemas.microsoft.com/office/word/2010/wordml" xmlns:w15="http://schemas.microsoft.com/office/word/2012/wordml" xmlns:w16cid="http://schemas.microsoft.com/office/word/2016/wordml/cid" xmlns:w16se="http://schemas.microsoft.com/office/word/2015/wordml/symex" xmlns:wpg="http://schemas.microsoft.com/office/word/2010/wordprocessingGroup" xmlns:wpi="http://schemas.microsoft.com/office/word/2010/wordprocessingInk" xmlns:wne="http://schemas.microsoft.com/office/word/2006/wordml" xmlns:wps="http://schemas.microsoft.com/office/word/2010/wordprocessingShape" mc:Ignorable="w14 w15 w16se w16cid wp14">
   <w:p>
     <w:pPr>
       <w:pStyle w:val="Footer"/>
@@ -2957,7 +3047,7 @@
 </file>
 
 <file path=word/footnotes.xml><?xml version="1.0" encoding="utf-8"?>
-<w:footnotes xmlns:wpc="http://schemas.microsoft.com/office/word/2010/wordprocessingCanvas" xmlns:mo="http://schemas.microsoft.com/office/mac/office/2008/main" xmlns:mc="http://schemas.openxmlformats.org/markup-compatibility/2006" xmlns:mv="urn:schemas-microsoft-com:mac:vml" xmlns:o="urn:schemas-microsoft-com:office:office" xmlns:r="http://schemas.openxmlformats.org/officeDocument/2006/relationships" xmlns:m="http://schemas.openxmlformats.org/officeDocument/2006/math" xmlns:v="urn:schemas-microsoft-com:vml" xmlns:wp14="http://schemas.microsoft.com/office/word/2010/wordprocessingDrawing" xmlns:wp="http://schemas.openxmlformats.org/drawingml/2006/wordprocessingDrawing" xmlns:w10="urn:schemas-microsoft-com:office:word" xmlns:w="http://schemas.openxmlformats.org/wordprocessingml/2006/main" xmlns:w14="http://schemas.microsoft.com/office/word/2010/wordml" xmlns:w15="http://schemas.microsoft.com/office/word/2012/wordml" xmlns:wpg="http://schemas.microsoft.com/office/word/2010/wordprocessingGroup" xmlns:wpi="http://schemas.microsoft.com/office/word/2010/wordprocessingInk" xmlns:wne="http://schemas.microsoft.com/office/word/2006/wordml" xmlns:wps="http://schemas.microsoft.com/office/word/2010/wordprocessingShape" mc:Ignorable="w14 w15 wp14">
+<w:footnotes xmlns:wpc="http://schemas.microsoft.com/office/word/2010/wordprocessingCanvas" xmlns:cx="http://schemas.microsoft.com/office/drawing/2014/chartex" xmlns:cx1="http://schemas.microsoft.com/office/drawing/2015/9/8/chartex" xmlns:cx2="http://schemas.microsoft.com/office/drawing/2015/10/21/chartex" xmlns:cx3="http://schemas.microsoft.com/office/drawing/2016/5/9/chartex" xmlns:cx4="http://schemas.microsoft.com/office/drawing/2016/5/10/chartex" xmlns:cx5="http://schemas.microsoft.com/office/drawing/2016/5/11/chartex" xmlns:cx6="http://schemas.microsoft.com/office/drawing/2016/5/12/chartex" xmlns:cx7="http://schemas.microsoft.com/office/drawing/2016/5/13/chartex" xmlns:cx8="http://schemas.microsoft.com/office/drawing/2016/5/14/chartex" xmlns:mc="http://schemas.openxmlformats.org/markup-compatibility/2006" xmlns:aink="http://schemas.microsoft.com/office/drawing/2016/ink" xmlns:am3d="http://schemas.microsoft.com/office/drawing/2017/model3d" xmlns:o="urn:schemas-microsoft-com:office:office" xmlns:r="http://schemas.openxmlformats.org/officeDocument/2006/relationships" xmlns:m="http://schemas.openxmlformats.org/officeDocument/2006/math" xmlns:v="urn:schemas-microsoft-com:vml" xmlns:wp14="http://schemas.microsoft.com/office/word/2010/wordprocessingDrawing" xmlns:wp="http://schemas.openxmlformats.org/drawingml/2006/wordprocessingDrawing" xmlns:w10="urn:schemas-microsoft-com:office:word" xmlns:w="http://schemas.openxmlformats.org/wordprocessingml/2006/main" xmlns:w14="http://schemas.microsoft.com/office/word/2010/wordml" xmlns:w15="http://schemas.microsoft.com/office/word/2012/wordml" xmlns:w16cid="http://schemas.microsoft.com/office/word/2016/wordml/cid" xmlns:w16se="http://schemas.microsoft.com/office/word/2015/wordml/symex" xmlns:wpg="http://schemas.microsoft.com/office/word/2010/wordprocessingGroup" xmlns:wpi="http://schemas.microsoft.com/office/word/2010/wordprocessingInk" xmlns:wne="http://schemas.microsoft.com/office/word/2006/wordml" xmlns:wps="http://schemas.microsoft.com/office/word/2010/wordprocessingShape" mc:Ignorable="w14 w15 w16se w16cid wp14">
   <w:footnote w:type="separator" w:id="-1">
     <w:p>
       <w:r>
@@ -2976,7 +3066,7 @@
 </file>
 
 <file path=word/header1.xml><?xml version="1.0" encoding="utf-8"?>
-<w:hdr xmlns:wpc="http://schemas.microsoft.com/office/word/2010/wordprocessingCanvas" xmlns:mo="http://schemas.microsoft.com/office/mac/office/2008/main" xmlns:mc="http://schemas.openxmlformats.org/markup-compatibility/2006" xmlns:mv="urn:schemas-microsoft-com:mac:vml" xmlns:o="urn:schemas-microsoft-com:office:office" xmlns:r="http://schemas.openxmlformats.org/officeDocument/2006/relationships" xmlns:m="http://schemas.openxmlformats.org/officeDocument/2006/math" xmlns:v="urn:schemas-microsoft-com:vml" xmlns:wp14="http://schemas.microsoft.com/office/word/2010/wordprocessingDrawing" xmlns:wp="http://schemas.openxmlformats.org/drawingml/2006/wordprocessingDrawing" xmlns:w10="urn:schemas-microsoft-com:office:word" xmlns:w="http://schemas.openxmlformats.org/wordprocessingml/2006/main" xmlns:w14="http://schemas.microsoft.com/office/word/2010/wordml" xmlns:w15="http://schemas.microsoft.com/office/word/2012/wordml" xmlns:wpg="http://schemas.microsoft.com/office/word/2010/wordprocessingGroup" xmlns:wpi="http://schemas.microsoft.com/office/word/2010/wordprocessingInk" xmlns:wne="http://schemas.microsoft.com/office/word/2006/wordml" xmlns:wps="http://schemas.microsoft.com/office/word/2010/wordprocessingShape" mc:Ignorable="w14 w15 wp14">
+<w:hdr xmlns:wpc="http://schemas.microsoft.com/office/word/2010/wordprocessingCanvas" xmlns:cx="http://schemas.microsoft.com/office/drawing/2014/chartex" xmlns:cx1="http://schemas.microsoft.com/office/drawing/2015/9/8/chartex" xmlns:cx2="http://schemas.microsoft.com/office/drawing/2015/10/21/chartex" xmlns:cx3="http://schemas.microsoft.com/office/drawing/2016/5/9/chartex" xmlns:cx4="http://schemas.microsoft.com/office/drawing/2016/5/10/chartex" xmlns:cx5="http://schemas.microsoft.com/office/drawing/2016/5/11/chartex" xmlns:cx6="http://schemas.microsoft.com/office/drawing/2016/5/12/chartex" xmlns:cx7="http://schemas.microsoft.com/office/drawing/2016/5/13/chartex" xmlns:cx8="http://schemas.microsoft.com/office/drawing/2016/5/14/chartex" xmlns:mc="http://schemas.openxmlformats.org/markup-compatibility/2006" xmlns:aink="http://schemas.microsoft.com/office/drawing/2016/ink" xmlns:am3d="http://schemas.microsoft.com/office/drawing/2017/model3d" xmlns:o="urn:schemas-microsoft-com:office:office" xmlns:r="http://schemas.openxmlformats.org/officeDocument/2006/relationships" xmlns:m="http://schemas.openxmlformats.org/officeDocument/2006/math" xmlns:v="urn:schemas-microsoft-com:vml" xmlns:wp14="http://schemas.microsoft.com/office/word/2010/wordprocessingDrawing" xmlns:wp="http://schemas.openxmlformats.org/drawingml/2006/wordprocessingDrawing" xmlns:w10="urn:schemas-microsoft-com:office:word" xmlns:w="http://schemas.openxmlformats.org/wordprocessingml/2006/main" xmlns:w14="http://schemas.microsoft.com/office/word/2010/wordml" xmlns:w15="http://schemas.microsoft.com/office/word/2012/wordml" xmlns:w16cid="http://schemas.microsoft.com/office/word/2016/wordml/cid" xmlns:w16se="http://schemas.microsoft.com/office/word/2015/wordml/symex" xmlns:wpg="http://schemas.microsoft.com/office/word/2010/wordprocessingGroup" xmlns:wpi="http://schemas.microsoft.com/office/word/2010/wordprocessingInk" xmlns:wne="http://schemas.microsoft.com/office/word/2006/wordml" xmlns:wps="http://schemas.microsoft.com/office/word/2010/wordprocessingShape" mc:Ignorable="w14 w15 w16se w16cid wp14">
   <w:p>
     <w:pPr>
       <w:pStyle w:val="Header"/>
@@ -2991,8 +3081,8 @@
 </file>
 
 <file path=word/numbering.xml><?xml version="1.0" encoding="utf-8"?>
-<w:numbering xmlns:wpc="http://schemas.microsoft.com/office/word/2010/wordprocessingCanvas" xmlns:mo="http://schemas.microsoft.com/office/mac/office/2008/main" xmlns:mc="http://schemas.openxmlformats.org/markup-compatibility/2006" xmlns:mv="urn:schemas-microsoft-com:mac:vml" xmlns:o="urn:schemas-microsoft-com:office:office" xmlns:r="http://schemas.openxmlformats.org/officeDocument/2006/relationships" xmlns:m="http://schemas.openxmlformats.org/officeDocument/2006/math" xmlns:v="urn:schemas-microsoft-com:vml" xmlns:wp14="http://schemas.microsoft.com/office/word/2010/wordprocessingDrawing" xmlns:wp="http://schemas.openxmlformats.org/drawingml/2006/wordprocessingDrawing" xmlns:w10="urn:schemas-microsoft-com:office:word" xmlns:w="http://schemas.openxmlformats.org/wordprocessingml/2006/main" xmlns:w14="http://schemas.microsoft.com/office/word/2010/wordml" xmlns:w15="http://schemas.microsoft.com/office/word/2012/wordml" xmlns:wpg="http://schemas.microsoft.com/office/word/2010/wordprocessingGroup" xmlns:wpi="http://schemas.microsoft.com/office/word/2010/wordprocessingInk" xmlns:wne="http://schemas.microsoft.com/office/word/2006/wordml" xmlns:wps="http://schemas.microsoft.com/office/word/2010/wordprocessingShape" mc:Ignorable="w14 w15 wp14">
-  <w:abstractNum w:abstractNumId="0">
+<w:numbering xmlns:wpc="http://schemas.microsoft.com/office/word/2010/wordprocessingCanvas" xmlns:cx="http://schemas.microsoft.com/office/drawing/2014/chartex" xmlns:cx1="http://schemas.microsoft.com/office/drawing/2015/9/8/chartex" xmlns:cx2="http://schemas.microsoft.com/office/drawing/2015/10/21/chartex" xmlns:cx3="http://schemas.microsoft.com/office/drawing/2016/5/9/chartex" xmlns:cx4="http://schemas.microsoft.com/office/drawing/2016/5/10/chartex" xmlns:cx5="http://schemas.microsoft.com/office/drawing/2016/5/11/chartex" xmlns:cx6="http://schemas.microsoft.com/office/drawing/2016/5/12/chartex" xmlns:cx7="http://schemas.microsoft.com/office/drawing/2016/5/13/chartex" xmlns:cx8="http://schemas.microsoft.com/office/drawing/2016/5/14/chartex" xmlns:mc="http://schemas.openxmlformats.org/markup-compatibility/2006" xmlns:aink="http://schemas.microsoft.com/office/drawing/2016/ink" xmlns:am3d="http://schemas.microsoft.com/office/drawing/2017/model3d" xmlns:o="urn:schemas-microsoft-com:office:office" xmlns:r="http://schemas.openxmlformats.org/officeDocument/2006/relationships" xmlns:m="http://schemas.openxmlformats.org/officeDocument/2006/math" xmlns:v="urn:schemas-microsoft-com:vml" xmlns:wp14="http://schemas.microsoft.com/office/word/2010/wordprocessingDrawing" xmlns:wp="http://schemas.openxmlformats.org/drawingml/2006/wordprocessingDrawing" xmlns:w10="urn:schemas-microsoft-com:office:word" xmlns:w="http://schemas.openxmlformats.org/wordprocessingml/2006/main" xmlns:w14="http://schemas.microsoft.com/office/word/2010/wordml" xmlns:w15="http://schemas.microsoft.com/office/word/2012/wordml" xmlns:w16cid="http://schemas.microsoft.com/office/word/2016/wordml/cid" xmlns:w16se="http://schemas.microsoft.com/office/word/2015/wordml/symex" xmlns:wpg="http://schemas.microsoft.com/office/word/2010/wordprocessingGroup" xmlns:wpi="http://schemas.microsoft.com/office/word/2010/wordprocessingInk" xmlns:wne="http://schemas.microsoft.com/office/word/2006/wordml" xmlns:wps="http://schemas.microsoft.com/office/word/2010/wordprocessingShape" mc:Ignorable="w14 w15 w16se w16cid wp14">
+  <w:abstractNum w:abstractNumId="0" w15:restartNumberingAfterBreak="0">
     <w:nsid w:val="07BA17D3"/>
     <w:multiLevelType w:val="hybridMultilevel"/>
     <w:tmpl w:val="437C617A"/>
@@ -3105,7 +3195,7 @@
       </w:rPr>
     </w:lvl>
   </w:abstractNum>
-  <w:abstractNum w:abstractNumId="1">
+  <w:abstractNum w:abstractNumId="1" w15:restartNumberingAfterBreak="0">
     <w:nsid w:val="0B130C27"/>
     <w:multiLevelType w:val="hybridMultilevel"/>
     <w:tmpl w:val="743229FE"/>
@@ -3246,7 +3336,7 @@
       </w:rPr>
     </w:lvl>
   </w:abstractNum>
-  <w:abstractNum w:abstractNumId="2">
+  <w:abstractNum w:abstractNumId="2" w15:restartNumberingAfterBreak="0">
     <w:nsid w:val="16B674F2"/>
     <w:multiLevelType w:val="hybridMultilevel"/>
     <w:tmpl w:val="4FB09556"/>
@@ -3359,7 +3449,7 @@
       </w:rPr>
     </w:lvl>
   </w:abstractNum>
-  <w:abstractNum w:abstractNumId="3">
+  <w:abstractNum w:abstractNumId="3" w15:restartNumberingAfterBreak="0">
     <w:nsid w:val="18B87AA4"/>
     <w:multiLevelType w:val="hybridMultilevel"/>
     <w:tmpl w:val="8E700BC2"/>
@@ -3472,7 +3562,7 @@
       </w:rPr>
     </w:lvl>
   </w:abstractNum>
-  <w:abstractNum w:abstractNumId="4">
+  <w:abstractNum w:abstractNumId="4" w15:restartNumberingAfterBreak="0">
     <w:nsid w:val="1CF05409"/>
     <w:multiLevelType w:val="hybridMultilevel"/>
     <w:tmpl w:val="42AAE09C"/>
@@ -3585,7 +3675,7 @@
       </w:rPr>
     </w:lvl>
   </w:abstractNum>
-  <w:abstractNum w:abstractNumId="5">
+  <w:abstractNum w:abstractNumId="5" w15:restartNumberingAfterBreak="0">
     <w:nsid w:val="25637A8E"/>
     <w:multiLevelType w:val="hybridMultilevel"/>
     <w:tmpl w:val="F2AEBEDE"/>
@@ -3698,7 +3788,7 @@
       </w:rPr>
     </w:lvl>
   </w:abstractNum>
-  <w:abstractNum w:abstractNumId="6">
+  <w:abstractNum w:abstractNumId="6" w15:restartNumberingAfterBreak="0">
     <w:nsid w:val="2BAF1C6E"/>
     <w:multiLevelType w:val="hybridMultilevel"/>
     <w:tmpl w:val="B928DA0C"/>
@@ -3811,7 +3901,7 @@
       </w:rPr>
     </w:lvl>
   </w:abstractNum>
-  <w:abstractNum w:abstractNumId="7">
+  <w:abstractNum w:abstractNumId="7" w15:restartNumberingAfterBreak="0">
     <w:nsid w:val="30311529"/>
     <w:multiLevelType w:val="hybridMultilevel"/>
     <w:tmpl w:val="097AD930"/>
@@ -3924,7 +4014,7 @@
       </w:rPr>
     </w:lvl>
   </w:abstractNum>
-  <w:abstractNum w:abstractNumId="8">
+  <w:abstractNum w:abstractNumId="8" w15:restartNumberingAfterBreak="0">
     <w:nsid w:val="4EBA0A05"/>
     <w:multiLevelType w:val="multilevel"/>
     <w:tmpl w:val="29029B20"/>
@@ -4040,7 +4130,7 @@
       </w:rPr>
     </w:lvl>
   </w:abstractNum>
-  <w:abstractNum w:abstractNumId="9">
+  <w:abstractNum w:abstractNumId="9" w15:restartNumberingAfterBreak="0">
     <w:nsid w:val="520C4ADE"/>
     <w:multiLevelType w:val="hybridMultilevel"/>
     <w:tmpl w:val="1B96C6E8"/>
@@ -4180,7 +4270,7 @@
       </w:rPr>
     </w:lvl>
   </w:abstractNum>
-  <w:abstractNum w:abstractNumId="10">
+  <w:abstractNum w:abstractNumId="10" w15:restartNumberingAfterBreak="0">
     <w:nsid w:val="527A5071"/>
     <w:multiLevelType w:val="hybridMultilevel"/>
     <w:tmpl w:val="A17CB4F8"/>
@@ -4293,7 +4383,7 @@
       </w:rPr>
     </w:lvl>
   </w:abstractNum>
-  <w:abstractNum w:abstractNumId="11">
+  <w:abstractNum w:abstractNumId="11" w15:restartNumberingAfterBreak="0">
     <w:nsid w:val="5AC040F2"/>
     <w:multiLevelType w:val="hybridMultilevel"/>
     <w:tmpl w:val="986AC52E"/>
@@ -4406,7 +4496,7 @@
       </w:rPr>
     </w:lvl>
   </w:abstractNum>
-  <w:abstractNum w:abstractNumId="12">
+  <w:abstractNum w:abstractNumId="12" w15:restartNumberingAfterBreak="0">
     <w:nsid w:val="634B0EF3"/>
     <w:multiLevelType w:val="hybridMultilevel"/>
     <w:tmpl w:val="461610E4"/>
@@ -4519,7 +4609,7 @@
       </w:rPr>
     </w:lvl>
   </w:abstractNum>
-  <w:abstractNum w:abstractNumId="13">
+  <w:abstractNum w:abstractNumId="13" w15:restartNumberingAfterBreak="0">
     <w:nsid w:val="66424501"/>
     <w:multiLevelType w:val="multilevel"/>
     <w:tmpl w:val="D87CA7DC"/>
@@ -4668,7 +4758,7 @@
       </w:rPr>
     </w:lvl>
   </w:abstractNum>
-  <w:abstractNum w:abstractNumId="14">
+  <w:abstractNum w:abstractNumId="14" w15:restartNumberingAfterBreak="0">
     <w:nsid w:val="79267263"/>
     <w:multiLevelType w:val="hybridMultilevel"/>
     <w:tmpl w:val="12AA4476"/>
@@ -4781,7 +4871,7 @@
       </w:rPr>
     </w:lvl>
   </w:abstractNum>
-  <w:abstractNum w:abstractNumId="15">
+  <w:abstractNum w:abstractNumId="15" w15:restartNumberingAfterBreak="0">
     <w:nsid w:val="7B1E10FB"/>
     <w:multiLevelType w:val="hybridMultilevel"/>
     <w:tmpl w:val="62AA6958"/>
@@ -4894,7 +4984,7 @@
       </w:rPr>
     </w:lvl>
   </w:abstractNum>
-  <w:abstractNum w:abstractNumId="16">
+  <w:abstractNum w:abstractNumId="16" w15:restartNumberingAfterBreak="0">
     <w:nsid w:val="7DCE109C"/>
     <w:multiLevelType w:val="hybridMultilevel"/>
     <w:tmpl w:val="D506F654"/>
@@ -5007,7 +5097,7 @@
       </w:rPr>
     </w:lvl>
   </w:abstractNum>
-  <w:abstractNum w:abstractNumId="17">
+  <w:abstractNum w:abstractNumId="17" w15:restartNumberingAfterBreak="0">
     <w:nsid w:val="7EDC1BF0"/>
     <w:multiLevelType w:val="hybridMultilevel"/>
     <w:tmpl w:val="D7488738"/>
@@ -5181,7 +5271,7 @@
 </file>
 
 <file path=word/styles.xml><?xml version="1.0" encoding="utf-8"?>
-<w:styles xmlns:mc="http://schemas.openxmlformats.org/markup-compatibility/2006" xmlns:r="http://schemas.openxmlformats.org/officeDocument/2006/relationships" xmlns:w="http://schemas.openxmlformats.org/wordprocessingml/2006/main" xmlns:w14="http://schemas.microsoft.com/office/word/2010/wordml" xmlns:w15="http://schemas.microsoft.com/office/word/2012/wordml" mc:Ignorable="w14 w15">
+<w:styles xmlns:mc="http://schemas.openxmlformats.org/markup-compatibility/2006" xmlns:r="http://schemas.openxmlformats.org/officeDocument/2006/relationships" xmlns:w="http://schemas.openxmlformats.org/wordprocessingml/2006/main" xmlns:w14="http://schemas.microsoft.com/office/word/2010/wordml" xmlns:w15="http://schemas.microsoft.com/office/word/2012/wordml" xmlns:w16cid="http://schemas.microsoft.com/office/word/2016/wordml/cid" xmlns:w16se="http://schemas.microsoft.com/office/word/2015/wordml/symex" mc:Ignorable="w14 w15 w16se w16cid">
   <w:docDefaults>
     <w:rPrDefault>
       <w:rPr>
@@ -5197,7 +5287,7 @@
       </w:pPr>
     </w:pPrDefault>
   </w:docDefaults>
-  <w:latentStyles w:defLockedState="0" w:defUIPriority="99" w:defSemiHidden="0" w:defUnhideWhenUsed="0" w:defQFormat="0" w:count="382">
+  <w:latentStyles w:defLockedState="0" w:defUIPriority="99" w:defSemiHidden="0" w:defUnhideWhenUsed="0" w:defQFormat="0" w:count="375">
     <w:lsdException w:name="Normal" w:uiPriority="0" w:qFormat="1"/>
     <w:lsdException w:name="heading 1" w:uiPriority="9" w:qFormat="1"/>
     <w:lsdException w:name="heading 2" w:semiHidden="1" w:uiPriority="9" w:unhideWhenUsed="1" w:qFormat="1"/>
@@ -6253,7 +6343,7 @@
 </file>
 
 <file path=customXml/itemProps1.xml><?xml version="1.0" encoding="utf-8"?>
-<ds:datastoreItem xmlns:ds="http://schemas.openxmlformats.org/officeDocument/2006/customXml" ds:itemID="{0E09C7F5-5B99-704F-BB33-48D30E8ADE13}">
+<ds:datastoreItem xmlns:ds="http://schemas.openxmlformats.org/officeDocument/2006/customXml" ds:itemID="{522D1F07-E672-42BA-8487-A3369028EF3A}">
   <ds:schemaRefs>
     <ds:schemaRef ds:uri="http://schemas.openxmlformats.org/officeDocument/2006/bibliography"/>
   </ds:schemaRefs>

</xml_diff>

<commit_message>
updated resume to include new certificate
</commit_message>
<xml_diff>
--- a/other/atherqureshi_resume.docx
+++ b/other/atherqureshi_resume.docx
@@ -21,16 +21,16 @@
         <mc:AlternateContent>
           <mc:Choice Requires="wps">
             <w:drawing>
-              <wp:anchor distT="45720" distB="45720" distL="114300" distR="114300" simplePos="0" relativeHeight="251659264" behindDoc="1" locked="0" layoutInCell="1" allowOverlap="1" wp14:anchorId="29588170" wp14:editId="4A77AEBA">
+              <wp:anchor distT="45720" distB="45720" distL="114300" distR="114300" simplePos="0" relativeHeight="251659264" behindDoc="1" locked="0" layoutInCell="1" allowOverlap="1" wp14:anchorId="29588170" wp14:editId="70C17CA2">
                 <wp:simplePos x="0" y="0"/>
                 <wp:positionH relativeFrom="margin">
-                  <wp:align>right</wp:align>
+                  <wp:posOffset>5040630</wp:posOffset>
                 </wp:positionH>
                 <wp:positionV relativeFrom="paragraph">
-                  <wp:posOffset>266700</wp:posOffset>
+                  <wp:posOffset>268605</wp:posOffset>
                 </wp:positionV>
-                <wp:extent cx="1372870" cy="1137285"/>
-                <wp:effectExtent l="0" t="0" r="0" b="5715"/>
+                <wp:extent cx="1801495" cy="1137285"/>
+                <wp:effectExtent l="0" t="0" r="8255" b="0"/>
                 <wp:wrapNone/>
                 <wp:docPr id="217" name="Text Box 2"/>
                 <wp:cNvGraphicFramePr>
@@ -45,7 +45,7 @@
                       <wps:spPr bwMode="auto">
                         <a:xfrm>
                           <a:off x="0" y="0"/>
-                          <a:ext cx="1372870" cy="1137285"/>
+                          <a:ext cx="1801495" cy="1137285"/>
                         </a:xfrm>
                         <a:prstGeom prst="rect">
                           <a:avLst/>
@@ -132,7 +132,7 @@
                                 <w:sz w:val="20"/>
                                 <w:szCs w:val="20"/>
                               </w:rPr>
-                              <w:t>aqures43@uwo.ca</w:t>
+                              <w:t>atherqureshi07@gmail.com</w:t>
                             </w:r>
                           </w:p>
                           <w:p/>
@@ -153,13 +153,13 @@
               </wp:anchor>
             </w:drawing>
           </mc:Choice>
-          <mc:Fallback xmlns:mv="urn:schemas-microsoft-com:mac:vml" xmlns:mo="http://schemas.microsoft.com/office/mac/office/2008/main">
+          <mc:Fallback>
             <w:pict>
               <v:shapetype w14:anchorId="29588170" id="_x0000_t202" coordsize="21600,21600" o:spt="202" path="m,l,21600r21600,l21600,xe">
                 <v:stroke joinstyle="miter"/>
                 <v:path gradientshapeok="t" o:connecttype="rect"/>
               </v:shapetype>
-              <v:shape id="Text Box 2" o:spid="_x0000_s1026" type="#_x0000_t202" style="position:absolute;left:0;text-align:left;margin-left:56.9pt;margin-top:21pt;width:108.1pt;height:89.55pt;z-index:-251657216;visibility:visible;mso-wrap-style:square;mso-width-percent:0;mso-height-percent:200;mso-wrap-distance-left:9pt;mso-wrap-distance-top:3.6pt;mso-wrap-distance-right:9pt;mso-wrap-distance-bottom:3.6pt;mso-position-horizontal:right;mso-position-horizontal-relative:margin;mso-position-vertical:absolute;mso-position-vertical-relative:text;mso-width-percent:0;mso-height-percent:200;mso-width-relative:margin;mso-height-relative:margin;v-text-anchor:top" o:gfxdata="UEsDBBQABgAIAAAAIQC2gziS/gAAAOEBAAATAAAAW0NvbnRlbnRfVHlwZXNdLnhtbJSRQU7DMBBF&#10;90jcwfIWJU67QAgl6YK0S0CoHGBkTxKLZGx5TGhvj5O2G0SRWNoz/78nu9wcxkFMGNg6quQqL6RA&#10;0s5Y6ir5vt9lD1JwBDIwOMJKHpHlpr69KfdHjyxSmriSfYz+USnWPY7AufNIadK6MEJMx9ApD/oD&#10;OlTrorhX2lFEilmcO2RdNtjC5xDF9pCuTyYBB5bi6bQ4syoJ3g9WQ0ymaiLzg5KdCXlKLjvcW893&#10;SUOqXwnz5DrgnHtJTxOsQfEKIT7DmDSUCaxw7Rqn8787ZsmRM9e2VmPeBN4uqYvTtW7jvijg9N/y&#10;JsXecLq0q+WD6m8AAAD//wMAUEsDBBQABgAIAAAAIQA4/SH/1gAAAJQBAAALAAAAX3JlbHMvLnJl&#10;bHOkkMFqwzAMhu+DvYPRfXGawxijTi+j0GvpHsDYimMaW0Yy2fr2M4PBMnrbUb/Q94l/f/hMi1qR&#10;JVI2sOt6UJgd+ZiDgffL8ekFlFSbvV0oo4EbChzGx4f9GRdb25HMsYhqlCwG5lrLq9biZkxWOiqY&#10;22YiTra2kYMu1l1tQD30/bPm3wwYN0x18gb45AdQl1tp5j/sFB2T0FQ7R0nTNEV3j6o9feQzro1i&#10;OWA14Fm+Q8a1a8+Bvu/d/dMb2JY5uiPbhG/ktn4cqGU/er3pcvwCAAD//wMAUEsDBBQABgAIAAAA&#10;IQA+7+ODHgIAAB4EAAAOAAAAZHJzL2Uyb0RvYy54bWysU81u2zAMvg/YOwi6L068ZEmNOEWXLsOA&#10;7gdo9wC0LMfCZFGTlNjd05eS0zTbbsN0EEiR/Eh+pNbXQ6fZUTqv0JR8NplyJo3AWpl9yb8/7N6s&#10;OPMBTA0ajSz5o/T8evP61bq3hcyxRV1LxwjE+KK3JW9DsEWWedHKDvwErTRkbNB1EEh1+6x20BN6&#10;p7N8On2X9ehq61BI7+n1djTyTcJvGinC16bxMjBdcqotpNulu4p3tllDsXdgWyVOZcA/VNGBMpT0&#10;DHULAdjBqb+gOiUcemzCRGCXYdMoIVMP1M1s+kc39y1YmXohcrw90+T/H6z4cvzmmKpLns+WnBno&#10;aEgPcgjsPQ4sj/z01hfkdm/JMQz0THNOvXp7h+KHZwa3LZi9vHEO+1ZCTfXNYmR2ETri+AhS9Z+x&#10;pjRwCJiAhsZ1kTyigxE6zenxPJtYiogp3y7z1ZJMgmyzpC1SDiiew63z4aPEjkWh5I6Gn+DheOdD&#10;LAeKZ5eYzaNW9U5pnRS3r7basSPQouzSOaH/5qYN60t+tcgXCdlgjE871KlAi6xVV/LVNJ4YDkWk&#10;44OpkxxA6VGmSrQ58RMpGckJQzWQYyStwvqRmHI4Lix9MBJadL8462lZS+5/HsBJzvQnQ2xfzebz&#10;uN1JmS+WOSnu0lJdWsAIgip54GwUtyH9iMSDvaGp7FTi66WSU620hInG04eJW36pJ6+Xb715AgAA&#10;//8DAFBLAwQUAAYACAAAACEAcDerSNwAAAAHAQAADwAAAGRycy9kb3ducmV2LnhtbEyPQUvEMBCF&#10;78L+hzAL3ty0QRepTZfFxYsHwVXQY7ZJm2IyCUm2W/+940lP84Y3vPdNu1u8Y7NJeQoood5UwAz2&#10;QU84Snh/e7q5B5aLQq1cQCPh22TYdaurVjU6XPDVzMcyMgrB3CgJtpTYcJ57a7zKmxANkjeE5FWh&#10;NY1cJ3WhcO+4qKot92pCarAqmkdr+q/j2Uv48HbSh/TyOWg3H56H/V1cUpTyer3sH4AVs5S/Y/jF&#10;J3ToiOkUzqgzcxLokSLhVtAkV9RbAexEQtQ18K7l//m7HwAAAP//AwBQSwECLQAUAAYACAAAACEA&#10;toM4kv4AAADhAQAAEwAAAAAAAAAAAAAAAAAAAAAAW0NvbnRlbnRfVHlwZXNdLnhtbFBLAQItABQA&#10;BgAIAAAAIQA4/SH/1gAAAJQBAAALAAAAAAAAAAAAAAAAAC8BAABfcmVscy8ucmVsc1BLAQItABQA&#10;BgAIAAAAIQA+7+ODHgIAAB4EAAAOAAAAAAAAAAAAAAAAAC4CAABkcnMvZTJvRG9jLnhtbFBLAQIt&#10;ABQABgAIAAAAIQBwN6tI3AAAAAcBAAAPAAAAAAAAAAAAAAAAAHgEAABkcnMvZG93bnJldi54bWxQ&#10;SwUGAAAAAAQABADzAAAAgQUAAAAA&#10;" stroked="f">
+              <v:shape id="Text Box 2" o:spid="_x0000_s1026" type="#_x0000_t202" style="position:absolute;left:0;text-align:left;margin-left:396.9pt;margin-top:21.15pt;width:141.85pt;height:89.55pt;z-index:-251657216;visibility:visible;mso-wrap-style:square;mso-width-percent:0;mso-height-percent:200;mso-wrap-distance-left:9pt;mso-wrap-distance-top:3.6pt;mso-wrap-distance-right:9pt;mso-wrap-distance-bottom:3.6pt;mso-position-horizontal:absolute;mso-position-horizontal-relative:margin;mso-position-vertical:absolute;mso-position-vertical-relative:text;mso-width-percent:0;mso-height-percent:200;mso-width-relative:margin;mso-height-relative:margin;v-text-anchor:top" o:gfxdata="UEsDBBQABgAIAAAAIQC2gziS/gAAAOEBAAATAAAAW0NvbnRlbnRfVHlwZXNdLnhtbJSRQU7DMBBF&#10;90jcwfIWJU67QAgl6YK0S0CoHGBkTxKLZGx5TGhvj5O2G0SRWNoz/78nu9wcxkFMGNg6quQqL6RA&#10;0s5Y6ir5vt9lD1JwBDIwOMJKHpHlpr69KfdHjyxSmriSfYz+USnWPY7AufNIadK6MEJMx9ApD/oD&#10;OlTrorhX2lFEilmcO2RdNtjC5xDF9pCuTyYBB5bi6bQ4syoJ3g9WQ0ymaiLzg5KdCXlKLjvcW893&#10;SUOqXwnz5DrgnHtJTxOsQfEKIT7DmDSUCaxw7Rqn8787ZsmRM9e2VmPeBN4uqYvTtW7jvijg9N/y&#10;JsXecLq0q+WD6m8AAAD//wMAUEsDBBQABgAIAAAAIQA4/SH/1gAAAJQBAAALAAAAX3JlbHMvLnJl&#10;bHOkkMFqwzAMhu+DvYPRfXGawxijTi+j0GvpHsDYimMaW0Yy2fr2M4PBMnrbUb/Q94l/f/hMi1qR&#10;JVI2sOt6UJgd+ZiDgffL8ekFlFSbvV0oo4EbChzGx4f9GRdb25HMsYhqlCwG5lrLq9biZkxWOiqY&#10;22YiTra2kYMu1l1tQD30/bPm3wwYN0x18gb45AdQl1tp5j/sFB2T0FQ7R0nTNEV3j6o9feQzro1i&#10;OWA14Fm+Q8a1a8+Bvu/d/dMb2JY5uiPbhG/ktn4cqGU/er3pcvwCAAD//wMAUEsDBBQABgAIAAAA&#10;IQBGW5eBIgIAAB4EAAAOAAAAZHJzL2Uyb0RvYy54bWysU9uOEzEMfUfiH6K807nQ0nbU6WrpUoS0&#10;XKRdPiDNZDoRSRyStDPl69fJdLsF3hB5iOzYPraPndXNoBU5CuclmJoWk5wSYTg00uxr+v1x+2ZB&#10;iQ/MNEyBETU9CU9v1q9frXpbiRI6UI1wBEGMr3pb0y4EW2WZ553QzE/ACoPGFpxmAVW3zxrHekTX&#10;Kivz/F3Wg2usAy68x9e70UjXCb9tBQ9f29aLQFRNsbaQbpfuXbyz9YpVe8dsJ/m5DPYPVWgmDSa9&#10;QN2xwMjByb+gtOQOPLRhwkFn0LaSi9QDdlPkf3Tz0DErUi9IjrcXmvz/g+Vfjt8ckU1Ny2JOiWEa&#10;h/QohkDew0DKyE9vfYVuDxYdw4DPOOfUq7f3wH94YmDTMbMXt85B3wnWYH1FjMyuQkccH0F2/Wdo&#10;MA07BEhAQ+t0JA/pIIiOczpdZhNL4THlIi+myxklHG1F8XZeLmYpB6uew63z4aMATaJQU4fDT/Ds&#10;eO9DLIdVzy4xmwclm61UKiluv9soR44MF2Wbzhn9NzdlSF/T5aycJWQDMT7tkJYBF1lJXdNFHk8M&#10;Z1Wk44NpkhyYVKOMlShz5idSMpITht2AjpG0HTQnZMrBuLD4wVDowP2ipMdlran/eWBOUKI+GWR7&#10;WUyncbuTMp3NS1TctWV3bWGGI1RNAyWjuAnpRyQe7C1OZSsTXy+VnGvFJUw0nj9M3PJrPXm9fOv1&#10;EwAAAP//AwBQSwMEFAAGAAgAAAAhAIo70hDgAAAACwEAAA8AAABkcnMvZG93bnJldi54bWxMj81O&#10;wzAQhO9IvIO1SNyo07QlJWRTVVRcOCC1INGjG2/iCP9EtpuGt8c9wXE0o5lvqs1kNBvJh95ZhPks&#10;A0a2cbK3HcLnx+vDGliIwkqhnSWEHwqwqW9vKlFKd7F7Gg+xY6nEhlIgqBiHkvPQKDIizNxANnmt&#10;80bEJH3HpReXVG40z7PskRvR27SgxEAviprvw9kgfBnVy51/P7ZSj7u3drsaJj8g3t9N22dgkab4&#10;F4YrfkKHOjGd3NnKwDRC8bRI6BFhmS+AXQNZUayAnRDyfL4EXlf8/4f6FwAA//8DAFBLAQItABQA&#10;BgAIAAAAIQC2gziS/gAAAOEBAAATAAAAAAAAAAAAAAAAAAAAAABbQ29udGVudF9UeXBlc10ueG1s&#10;UEsBAi0AFAAGAAgAAAAhADj9If/WAAAAlAEAAAsAAAAAAAAAAAAAAAAALwEAAF9yZWxzLy5yZWxz&#10;UEsBAi0AFAAGAAgAAAAhAEZbl4EiAgAAHgQAAA4AAAAAAAAAAAAAAAAALgIAAGRycy9lMm9Eb2Mu&#10;eG1sUEsBAi0AFAAGAAgAAAAhAIo70hDgAAAACwEAAA8AAAAAAAAAAAAAAAAAfAQAAGRycy9kb3du&#10;cmV2LnhtbFBLBQYAAAAABAAEAPMAAACJBQAAAAA=&#10;" stroked="f">
                 <v:textbox style="mso-fit-shape-to-text:t">
                   <w:txbxContent>
                     <w:p>
@@ -232,7 +232,7 @@
                           <w:sz w:val="20"/>
                           <w:szCs w:val="20"/>
                         </w:rPr>
-                        <w:t>aqures43@uwo.ca</w:t>
+                        <w:t>atherqureshi07@gmail.com</w:t>
                       </w:r>
                     </w:p>
                     <w:p/>
@@ -623,6 +623,8 @@
         </w:rPr>
         <w:t>C++, Ruby…)</w:t>
       </w:r>
+      <w:bookmarkStart w:id="0" w:name="_GoBack"/>
+      <w:bookmarkEnd w:id="0"/>
     </w:p>
     <w:p>
       <w:pPr>
@@ -1079,8 +1081,6 @@
         </w:rPr>
         <w:t>Graduated on Dean’s List</w:t>
       </w:r>
-      <w:bookmarkStart w:id="0" w:name="_GoBack"/>
-      <w:bookmarkEnd w:id="0"/>
     </w:p>
     <w:p>
       <w:pPr>
@@ -2375,6 +2375,12 @@
         <w:rPr>
           <w:lang w:val="en-US"/>
         </w:rPr>
+        <w:t xml:space="preserve">dat205X: </w:t>
+      </w:r>
+      <w:r>
+        <w:rPr>
+          <w:lang w:val="en-US"/>
+        </w:rPr>
         <w:t>Introduction to Data Analysis using Excel</w:t>
       </w:r>
       <w:r>
@@ -2405,6 +2411,359 @@
           <w:lang w:val="en-US"/>
         </w:rPr>
         <w:t xml:space="preserve"> </w:t>
+      </w:r>
+    </w:p>
+    <w:p>
+      <w:pPr>
+        <w:pStyle w:val="ListParagraph"/>
+        <w:numPr>
+          <w:ilvl w:val="0"/>
+          <w:numId w:val="17"/>
+        </w:numPr>
+        <w:ind w:left="2700" w:hanging="264"/>
+        <w:rPr>
+          <w:lang w:val="en-US"/>
+        </w:rPr>
+      </w:pPr>
+      <w:r>
+        <w:rPr>
+          <w:lang w:val="en-US"/>
+        </w:rPr>
+        <w:t>Create flexible data aggregations using pivot tables</w:t>
+      </w:r>
+    </w:p>
+    <w:p>
+      <w:pPr>
+        <w:pStyle w:val="ListParagraph"/>
+        <w:numPr>
+          <w:ilvl w:val="0"/>
+          <w:numId w:val="17"/>
+        </w:numPr>
+        <w:ind w:left="2700" w:hanging="264"/>
+        <w:rPr>
+          <w:lang w:val="en-US"/>
+        </w:rPr>
+      </w:pPr>
+      <w:r>
+        <w:rPr>
+          <w:lang w:val="en-US"/>
+        </w:rPr>
+        <w:t>Represent data visually using pivot charts</w:t>
+      </w:r>
+    </w:p>
+    <w:p>
+      <w:pPr>
+        <w:pStyle w:val="ListParagraph"/>
+        <w:numPr>
+          <w:ilvl w:val="0"/>
+          <w:numId w:val="17"/>
+        </w:numPr>
+        <w:ind w:left="2700" w:hanging="264"/>
+        <w:rPr>
+          <w:lang w:val="en-US"/>
+        </w:rPr>
+      </w:pPr>
+      <w:r>
+        <w:rPr>
+          <w:lang w:val="en-US"/>
+        </w:rPr>
+        <w:t>Calculate margins and other common ratios using calculation on pivot table</w:t>
+      </w:r>
+    </w:p>
+    <w:p>
+      <w:pPr>
+        <w:pStyle w:val="ListParagraph"/>
+        <w:numPr>
+          <w:ilvl w:val="0"/>
+          <w:numId w:val="17"/>
+        </w:numPr>
+        <w:ind w:left="2700" w:hanging="264"/>
+        <w:rPr>
+          <w:lang w:val="en-US"/>
+        </w:rPr>
+      </w:pPr>
+      <w:r>
+        <w:rPr>
+          <w:lang w:val="en-US"/>
+        </w:rPr>
+        <w:t>Filter data using slicers in multiple pivot tables </w:t>
+      </w:r>
+    </w:p>
+    <w:p>
+      <w:pPr>
+        <w:pStyle w:val="ListParagraph"/>
+        <w:numPr>
+          <w:ilvl w:val="0"/>
+          <w:numId w:val="17"/>
+        </w:numPr>
+        <w:ind w:left="2700" w:hanging="264"/>
+        <w:rPr>
+          <w:lang w:val="en-US"/>
+        </w:rPr>
+      </w:pPr>
+      <w:r>
+        <w:rPr>
+          <w:lang w:val="en-US"/>
+        </w:rPr>
+        <w:t>Create aggregate reports using formula based techniques</w:t>
+      </w:r>
+    </w:p>
+    <w:p>
+      <w:pPr>
+        <w:pStyle w:val="ListParagraph"/>
+        <w:numPr>
+          <w:ilvl w:val="0"/>
+          <w:numId w:val="0"/>
+        </w:numPr>
+        <w:ind w:left="2700"/>
+        <w:rPr>
+          <w:lang w:val="en-US"/>
+        </w:rPr>
+      </w:pPr>
+    </w:p>
+    <w:p>
+      <w:pPr>
+        <w:pStyle w:val="Company"/>
+        <w:rPr>
+          <w:lang w:val="en-US"/>
+        </w:rPr>
+      </w:pPr>
+      <w:r>
+        <w:rPr>
+          <w:sz w:val="18"/>
+          <w:szCs w:val="18"/>
+          <w:lang w:val="en-US"/>
+        </w:rPr>
+        <w:t>1</w:t>
+      </w:r>
+      <w:r>
+        <w:rPr>
+          <w:sz w:val="18"/>
+          <w:szCs w:val="18"/>
+          <w:lang w:val="en-US"/>
+        </w:rPr>
+        <w:t>2</w:t>
+      </w:r>
+      <w:r>
+        <w:rPr>
+          <w:sz w:val="18"/>
+          <w:szCs w:val="18"/>
+          <w:lang w:val="en-US"/>
+        </w:rPr>
+        <w:t>. 2017</w:t>
+      </w:r>
+      <w:r>
+        <w:rPr>
+          <w:b w:val="0"/>
+          <w:lang w:val="en-US"/>
+        </w:rPr>
+        <w:t xml:space="preserve"> </w:t>
+      </w:r>
+      <w:r>
+        <w:rPr>
+          <w:b w:val="0"/>
+          <w:lang w:val="en-US"/>
+        </w:rPr>
+        <w:tab/>
+      </w:r>
+      <w:r>
+        <w:rPr>
+          <w:lang w:val="en-US"/>
+        </w:rPr>
+        <w:t xml:space="preserve">DAT203.1X: </w:t>
+      </w:r>
+      <w:r>
+        <w:rPr>
+          <w:lang w:val="en-US"/>
+        </w:rPr>
+        <w:t>data science essentials</w:t>
+      </w:r>
+    </w:p>
+    <w:p>
+      <w:pPr>
+        <w:pStyle w:val="Position"/>
+        <w:rPr>
+          <w:lang w:val="en-US"/>
+        </w:rPr>
+      </w:pPr>
+      <w:r>
+        <w:rPr>
+          <w:lang w:val="en-US"/>
+        </w:rPr>
+        <w:tab/>
+        <w:t>EDX – Microsoft Corporation</w:t>
+      </w:r>
+      <w:r>
+        <w:rPr>
+          <w:lang w:val="en-US"/>
+        </w:rPr>
+        <w:t xml:space="preserve"> </w:t>
+      </w:r>
+    </w:p>
+    <w:p>
+      <w:pPr>
+        <w:pStyle w:val="ListParagraph"/>
+        <w:numPr>
+          <w:ilvl w:val="0"/>
+          <w:numId w:val="17"/>
+        </w:numPr>
+        <w:ind w:left="2700" w:hanging="264"/>
+        <w:rPr>
+          <w:lang w:val="en-US"/>
+        </w:rPr>
+      </w:pPr>
+      <w:r>
+        <w:rPr>
+          <w:lang w:val="en-US"/>
+        </w:rPr>
+        <w:t xml:space="preserve">Hands on experience using Python, SQL, and </w:t>
+      </w:r>
+      <w:proofErr w:type="spellStart"/>
+      <w:r>
+        <w:rPr>
+          <w:lang w:val="en-US"/>
+        </w:rPr>
+        <w:t>Microsft</w:t>
+      </w:r>
+      <w:proofErr w:type="spellEnd"/>
+      <w:r>
+        <w:rPr>
+          <w:lang w:val="en-US"/>
+        </w:rPr>
+        <w:t xml:space="preserve"> Azure to create machine learning models</w:t>
+      </w:r>
+    </w:p>
+    <w:p>
+      <w:pPr>
+        <w:pStyle w:val="ListParagraph"/>
+        <w:numPr>
+          <w:ilvl w:val="0"/>
+          <w:numId w:val="17"/>
+        </w:numPr>
+        <w:ind w:left="2700" w:hanging="264"/>
+        <w:rPr>
+          <w:lang w:val="en-US"/>
+        </w:rPr>
+      </w:pPr>
+      <w:r>
+        <w:rPr>
+          <w:lang w:val="en-US"/>
+        </w:rPr>
+        <w:t xml:space="preserve">Probability and </w:t>
+      </w:r>
+      <w:r>
+        <w:rPr>
+          <w:lang w:val="en-US"/>
+        </w:rPr>
+        <w:t>s</w:t>
+      </w:r>
+      <w:r>
+        <w:rPr>
+          <w:lang w:val="en-US"/>
+        </w:rPr>
+        <w:t>tatistics in data science</w:t>
+      </w:r>
+    </w:p>
+    <w:p>
+      <w:pPr>
+        <w:pStyle w:val="ListParagraph"/>
+        <w:numPr>
+          <w:ilvl w:val="0"/>
+          <w:numId w:val="17"/>
+        </w:numPr>
+        <w:ind w:left="2700" w:hanging="264"/>
+        <w:rPr>
+          <w:lang w:val="en-US"/>
+        </w:rPr>
+      </w:pPr>
+      <w:r>
+        <w:rPr>
+          <w:lang w:val="en-US"/>
+        </w:rPr>
+        <w:t>Data exploration and visualization</w:t>
+      </w:r>
+    </w:p>
+    <w:p>
+      <w:pPr>
+        <w:pStyle w:val="ListParagraph"/>
+        <w:numPr>
+          <w:ilvl w:val="0"/>
+          <w:numId w:val="17"/>
+        </w:numPr>
+        <w:ind w:left="2700" w:hanging="264"/>
+        <w:rPr>
+          <w:lang w:val="en-US"/>
+        </w:rPr>
+      </w:pPr>
+      <w:r>
+        <w:rPr>
+          <w:lang w:val="en-US"/>
+        </w:rPr>
+        <w:t>Data ingestion, cleaning and transformation</w:t>
+      </w:r>
+    </w:p>
+    <w:p>
+      <w:pPr>
+        <w:pStyle w:val="ListParagraph"/>
+        <w:numPr>
+          <w:ilvl w:val="0"/>
+          <w:numId w:val="17"/>
+        </w:numPr>
+        <w:ind w:left="2700" w:hanging="264"/>
+        <w:rPr>
+          <w:lang w:val="en-US"/>
+        </w:rPr>
+      </w:pPr>
+      <w:r>
+        <w:rPr>
+          <w:lang w:val="en-US"/>
+        </w:rPr>
+        <w:t xml:space="preserve">Using python libraries such as </w:t>
+      </w:r>
+      <w:proofErr w:type="spellStart"/>
+      <w:r>
+        <w:rPr>
+          <w:b/>
+          <w:lang w:val="en-US"/>
+        </w:rPr>
+        <w:t>Nump</w:t>
+      </w:r>
+      <w:proofErr w:type="spellEnd"/>
+      <w:r>
+        <w:rPr>
+          <w:b/>
+          <w:lang w:val="en-US"/>
+        </w:rPr>
+        <w:t xml:space="preserve">, Pandas, </w:t>
+      </w:r>
+      <w:proofErr w:type="spellStart"/>
+      <w:r>
+        <w:rPr>
+          <w:b/>
+          <w:lang w:val="en-US"/>
+        </w:rPr>
+        <w:t>matplotlib</w:t>
+      </w:r>
+      <w:proofErr w:type="spellEnd"/>
+      <w:r>
+        <w:rPr>
+          <w:b/>
+          <w:lang w:val="en-US"/>
+        </w:rPr>
+        <w:t xml:space="preserve">, </w:t>
+      </w:r>
+      <w:r>
+        <w:rPr>
+          <w:lang w:val="en-US"/>
+        </w:rPr>
+        <w:t>and</w:t>
+      </w:r>
+      <w:r>
+        <w:rPr>
+          <w:b/>
+          <w:lang w:val="en-US"/>
+        </w:rPr>
+        <w:t xml:space="preserve"> Seaborn.  </w:t>
       </w:r>
     </w:p>
     <w:p>
@@ -3337,6 +3696,155 @@
     </w:lvl>
   </w:abstractNum>
   <w:abstractNum w:abstractNumId="2" w15:restartNumberingAfterBreak="0">
+    <w:nsid w:val="12E751E9"/>
+    <w:multiLevelType w:val="multilevel"/>
+    <w:tmpl w:val="581A54C6"/>
+    <w:lvl w:ilvl="0">
+      <w:start w:val="1"/>
+      <w:numFmt w:val="bullet"/>
+      <w:lvlText w:val=""/>
+      <w:lvlJc w:val="left"/>
+      <w:pPr>
+        <w:tabs>
+          <w:tab w:val="num" w:pos="720"/>
+        </w:tabs>
+        <w:ind w:left="720" w:hanging="360"/>
+      </w:pPr>
+      <w:rPr>
+        <w:rFonts w:ascii="Symbol" w:hAnsi="Symbol" w:hint="default"/>
+        <w:sz w:val="20"/>
+      </w:rPr>
+    </w:lvl>
+    <w:lvl w:ilvl="1" w:tentative="1">
+      <w:start w:val="1"/>
+      <w:numFmt w:val="bullet"/>
+      <w:lvlText w:val="o"/>
+      <w:lvlJc w:val="left"/>
+      <w:pPr>
+        <w:tabs>
+          <w:tab w:val="num" w:pos="1440"/>
+        </w:tabs>
+        <w:ind w:left="1440" w:hanging="360"/>
+      </w:pPr>
+      <w:rPr>
+        <w:rFonts w:ascii="Courier New" w:hAnsi="Courier New" w:hint="default"/>
+        <w:sz w:val="20"/>
+      </w:rPr>
+    </w:lvl>
+    <w:lvl w:ilvl="2" w:tentative="1">
+      <w:start w:val="1"/>
+      <w:numFmt w:val="bullet"/>
+      <w:lvlText w:val=""/>
+      <w:lvlJc w:val="left"/>
+      <w:pPr>
+        <w:tabs>
+          <w:tab w:val="num" w:pos="2160"/>
+        </w:tabs>
+        <w:ind w:left="2160" w:hanging="360"/>
+      </w:pPr>
+      <w:rPr>
+        <w:rFonts w:ascii="Wingdings" w:hAnsi="Wingdings" w:hint="default"/>
+        <w:sz w:val="20"/>
+      </w:rPr>
+    </w:lvl>
+    <w:lvl w:ilvl="3" w:tentative="1">
+      <w:start w:val="1"/>
+      <w:numFmt w:val="bullet"/>
+      <w:lvlText w:val=""/>
+      <w:lvlJc w:val="left"/>
+      <w:pPr>
+        <w:tabs>
+          <w:tab w:val="num" w:pos="2880"/>
+        </w:tabs>
+        <w:ind w:left="2880" w:hanging="360"/>
+      </w:pPr>
+      <w:rPr>
+        <w:rFonts w:ascii="Wingdings" w:hAnsi="Wingdings" w:hint="default"/>
+        <w:sz w:val="20"/>
+      </w:rPr>
+    </w:lvl>
+    <w:lvl w:ilvl="4" w:tentative="1">
+      <w:start w:val="1"/>
+      <w:numFmt w:val="bullet"/>
+      <w:lvlText w:val=""/>
+      <w:lvlJc w:val="left"/>
+      <w:pPr>
+        <w:tabs>
+          <w:tab w:val="num" w:pos="3600"/>
+        </w:tabs>
+        <w:ind w:left="3600" w:hanging="360"/>
+      </w:pPr>
+      <w:rPr>
+        <w:rFonts w:ascii="Wingdings" w:hAnsi="Wingdings" w:hint="default"/>
+        <w:sz w:val="20"/>
+      </w:rPr>
+    </w:lvl>
+    <w:lvl w:ilvl="5" w:tentative="1">
+      <w:start w:val="1"/>
+      <w:numFmt w:val="bullet"/>
+      <w:lvlText w:val=""/>
+      <w:lvlJc w:val="left"/>
+      <w:pPr>
+        <w:tabs>
+          <w:tab w:val="num" w:pos="4320"/>
+        </w:tabs>
+        <w:ind w:left="4320" w:hanging="360"/>
+      </w:pPr>
+      <w:rPr>
+        <w:rFonts w:ascii="Wingdings" w:hAnsi="Wingdings" w:hint="default"/>
+        <w:sz w:val="20"/>
+      </w:rPr>
+    </w:lvl>
+    <w:lvl w:ilvl="6" w:tentative="1">
+      <w:start w:val="1"/>
+      <w:numFmt w:val="bullet"/>
+      <w:lvlText w:val=""/>
+      <w:lvlJc w:val="left"/>
+      <w:pPr>
+        <w:tabs>
+          <w:tab w:val="num" w:pos="5040"/>
+        </w:tabs>
+        <w:ind w:left="5040" w:hanging="360"/>
+      </w:pPr>
+      <w:rPr>
+        <w:rFonts w:ascii="Wingdings" w:hAnsi="Wingdings" w:hint="default"/>
+        <w:sz w:val="20"/>
+      </w:rPr>
+    </w:lvl>
+    <w:lvl w:ilvl="7" w:tentative="1">
+      <w:start w:val="1"/>
+      <w:numFmt w:val="bullet"/>
+      <w:lvlText w:val=""/>
+      <w:lvlJc w:val="left"/>
+      <w:pPr>
+        <w:tabs>
+          <w:tab w:val="num" w:pos="5760"/>
+        </w:tabs>
+        <w:ind w:left="5760" w:hanging="360"/>
+      </w:pPr>
+      <w:rPr>
+        <w:rFonts w:ascii="Wingdings" w:hAnsi="Wingdings" w:hint="default"/>
+        <w:sz w:val="20"/>
+      </w:rPr>
+    </w:lvl>
+    <w:lvl w:ilvl="8" w:tentative="1">
+      <w:start w:val="1"/>
+      <w:numFmt w:val="bullet"/>
+      <w:lvlText w:val=""/>
+      <w:lvlJc w:val="left"/>
+      <w:pPr>
+        <w:tabs>
+          <w:tab w:val="num" w:pos="6480"/>
+        </w:tabs>
+        <w:ind w:left="6480" w:hanging="360"/>
+      </w:pPr>
+      <w:rPr>
+        <w:rFonts w:ascii="Wingdings" w:hAnsi="Wingdings" w:hint="default"/>
+        <w:sz w:val="20"/>
+      </w:rPr>
+    </w:lvl>
+  </w:abstractNum>
+  <w:abstractNum w:abstractNumId="3" w15:restartNumberingAfterBreak="0">
     <w:nsid w:val="16B674F2"/>
     <w:multiLevelType w:val="hybridMultilevel"/>
     <w:tmpl w:val="4FB09556"/>
@@ -3449,7 +3957,7 @@
       </w:rPr>
     </w:lvl>
   </w:abstractNum>
-  <w:abstractNum w:abstractNumId="3" w15:restartNumberingAfterBreak="0">
+  <w:abstractNum w:abstractNumId="4" w15:restartNumberingAfterBreak="0">
     <w:nsid w:val="18B87AA4"/>
     <w:multiLevelType w:val="hybridMultilevel"/>
     <w:tmpl w:val="8E700BC2"/>
@@ -3562,7 +4070,7 @@
       </w:rPr>
     </w:lvl>
   </w:abstractNum>
-  <w:abstractNum w:abstractNumId="4" w15:restartNumberingAfterBreak="0">
+  <w:abstractNum w:abstractNumId="5" w15:restartNumberingAfterBreak="0">
     <w:nsid w:val="1CF05409"/>
     <w:multiLevelType w:val="hybridMultilevel"/>
     <w:tmpl w:val="42AAE09C"/>
@@ -3675,7 +4183,7 @@
       </w:rPr>
     </w:lvl>
   </w:abstractNum>
-  <w:abstractNum w:abstractNumId="5" w15:restartNumberingAfterBreak="0">
+  <w:abstractNum w:abstractNumId="6" w15:restartNumberingAfterBreak="0">
     <w:nsid w:val="25637A8E"/>
     <w:multiLevelType w:val="hybridMultilevel"/>
     <w:tmpl w:val="F2AEBEDE"/>
@@ -3788,7 +4296,7 @@
       </w:rPr>
     </w:lvl>
   </w:abstractNum>
-  <w:abstractNum w:abstractNumId="6" w15:restartNumberingAfterBreak="0">
+  <w:abstractNum w:abstractNumId="7" w15:restartNumberingAfterBreak="0">
     <w:nsid w:val="2BAF1C6E"/>
     <w:multiLevelType w:val="hybridMultilevel"/>
     <w:tmpl w:val="B928DA0C"/>
@@ -3901,7 +4409,7 @@
       </w:rPr>
     </w:lvl>
   </w:abstractNum>
-  <w:abstractNum w:abstractNumId="7" w15:restartNumberingAfterBreak="0">
+  <w:abstractNum w:abstractNumId="8" w15:restartNumberingAfterBreak="0">
     <w:nsid w:val="30311529"/>
     <w:multiLevelType w:val="hybridMultilevel"/>
     <w:tmpl w:val="097AD930"/>
@@ -4014,7 +4522,120 @@
       </w:rPr>
     </w:lvl>
   </w:abstractNum>
-  <w:abstractNum w:abstractNumId="8" w15:restartNumberingAfterBreak="0">
+  <w:abstractNum w:abstractNumId="9" w15:restartNumberingAfterBreak="0">
+    <w:nsid w:val="46353023"/>
+    <w:multiLevelType w:val="hybridMultilevel"/>
+    <w:tmpl w:val="F2D0ADB2"/>
+    <w:lvl w:ilvl="0" w:tplc="10090001">
+      <w:start w:val="1"/>
+      <w:numFmt w:val="bullet"/>
+      <w:lvlText w:val=""/>
+      <w:lvlJc w:val="left"/>
+      <w:pPr>
+        <w:ind w:left="720" w:hanging="360"/>
+      </w:pPr>
+      <w:rPr>
+        <w:rFonts w:ascii="Symbol" w:hAnsi="Symbol" w:hint="default"/>
+      </w:rPr>
+    </w:lvl>
+    <w:lvl w:ilvl="1" w:tplc="10090003" w:tentative="1">
+      <w:start w:val="1"/>
+      <w:numFmt w:val="bullet"/>
+      <w:lvlText w:val="o"/>
+      <w:lvlJc w:val="left"/>
+      <w:pPr>
+        <w:ind w:left="1440" w:hanging="360"/>
+      </w:pPr>
+      <w:rPr>
+        <w:rFonts w:ascii="Courier New" w:hAnsi="Courier New" w:cs="Courier New" w:hint="default"/>
+      </w:rPr>
+    </w:lvl>
+    <w:lvl w:ilvl="2" w:tplc="10090005" w:tentative="1">
+      <w:start w:val="1"/>
+      <w:numFmt w:val="bullet"/>
+      <w:lvlText w:val=""/>
+      <w:lvlJc w:val="left"/>
+      <w:pPr>
+        <w:ind w:left="2160" w:hanging="360"/>
+      </w:pPr>
+      <w:rPr>
+        <w:rFonts w:ascii="Wingdings" w:hAnsi="Wingdings" w:hint="default"/>
+      </w:rPr>
+    </w:lvl>
+    <w:lvl w:ilvl="3" w:tplc="10090001" w:tentative="1">
+      <w:start w:val="1"/>
+      <w:numFmt w:val="bullet"/>
+      <w:lvlText w:val=""/>
+      <w:lvlJc w:val="left"/>
+      <w:pPr>
+        <w:ind w:left="2880" w:hanging="360"/>
+      </w:pPr>
+      <w:rPr>
+        <w:rFonts w:ascii="Symbol" w:hAnsi="Symbol" w:hint="default"/>
+      </w:rPr>
+    </w:lvl>
+    <w:lvl w:ilvl="4" w:tplc="10090003" w:tentative="1">
+      <w:start w:val="1"/>
+      <w:numFmt w:val="bullet"/>
+      <w:lvlText w:val="o"/>
+      <w:lvlJc w:val="left"/>
+      <w:pPr>
+        <w:ind w:left="3600" w:hanging="360"/>
+      </w:pPr>
+      <w:rPr>
+        <w:rFonts w:ascii="Courier New" w:hAnsi="Courier New" w:cs="Courier New" w:hint="default"/>
+      </w:rPr>
+    </w:lvl>
+    <w:lvl w:ilvl="5" w:tplc="10090005" w:tentative="1">
+      <w:start w:val="1"/>
+      <w:numFmt w:val="bullet"/>
+      <w:lvlText w:val=""/>
+      <w:lvlJc w:val="left"/>
+      <w:pPr>
+        <w:ind w:left="4320" w:hanging="360"/>
+      </w:pPr>
+      <w:rPr>
+        <w:rFonts w:ascii="Wingdings" w:hAnsi="Wingdings" w:hint="default"/>
+      </w:rPr>
+    </w:lvl>
+    <w:lvl w:ilvl="6" w:tplc="10090001" w:tentative="1">
+      <w:start w:val="1"/>
+      <w:numFmt w:val="bullet"/>
+      <w:lvlText w:val=""/>
+      <w:lvlJc w:val="left"/>
+      <w:pPr>
+        <w:ind w:left="5040" w:hanging="360"/>
+      </w:pPr>
+      <w:rPr>
+        <w:rFonts w:ascii="Symbol" w:hAnsi="Symbol" w:hint="default"/>
+      </w:rPr>
+    </w:lvl>
+    <w:lvl w:ilvl="7" w:tplc="10090003" w:tentative="1">
+      <w:start w:val="1"/>
+      <w:numFmt w:val="bullet"/>
+      <w:lvlText w:val="o"/>
+      <w:lvlJc w:val="left"/>
+      <w:pPr>
+        <w:ind w:left="5760" w:hanging="360"/>
+      </w:pPr>
+      <w:rPr>
+        <w:rFonts w:ascii="Courier New" w:hAnsi="Courier New" w:cs="Courier New" w:hint="default"/>
+      </w:rPr>
+    </w:lvl>
+    <w:lvl w:ilvl="8" w:tplc="10090005" w:tentative="1">
+      <w:start w:val="1"/>
+      <w:numFmt w:val="bullet"/>
+      <w:lvlText w:val=""/>
+      <w:lvlJc w:val="left"/>
+      <w:pPr>
+        <w:ind w:left="6480" w:hanging="360"/>
+      </w:pPr>
+      <w:rPr>
+        <w:rFonts w:ascii="Wingdings" w:hAnsi="Wingdings" w:hint="default"/>
+      </w:rPr>
+    </w:lvl>
+  </w:abstractNum>
+  <w:abstractNum w:abstractNumId="10" w15:restartNumberingAfterBreak="0">
     <w:nsid w:val="4EBA0A05"/>
     <w:multiLevelType w:val="multilevel"/>
     <w:tmpl w:val="29029B20"/>
@@ -4130,7 +4751,7 @@
       </w:rPr>
     </w:lvl>
   </w:abstractNum>
-  <w:abstractNum w:abstractNumId="9" w15:restartNumberingAfterBreak="0">
+  <w:abstractNum w:abstractNumId="11" w15:restartNumberingAfterBreak="0">
     <w:nsid w:val="520C4ADE"/>
     <w:multiLevelType w:val="hybridMultilevel"/>
     <w:tmpl w:val="1B96C6E8"/>
@@ -4270,7 +4891,7 @@
       </w:rPr>
     </w:lvl>
   </w:abstractNum>
-  <w:abstractNum w:abstractNumId="10" w15:restartNumberingAfterBreak="0">
+  <w:abstractNum w:abstractNumId="12" w15:restartNumberingAfterBreak="0">
     <w:nsid w:val="527A5071"/>
     <w:multiLevelType w:val="hybridMultilevel"/>
     <w:tmpl w:val="A17CB4F8"/>
@@ -4383,7 +5004,7 @@
       </w:rPr>
     </w:lvl>
   </w:abstractNum>
-  <w:abstractNum w:abstractNumId="11" w15:restartNumberingAfterBreak="0">
+  <w:abstractNum w:abstractNumId="13" w15:restartNumberingAfterBreak="0">
     <w:nsid w:val="5AC040F2"/>
     <w:multiLevelType w:val="hybridMultilevel"/>
     <w:tmpl w:val="986AC52E"/>
@@ -4496,7 +5117,7 @@
       </w:rPr>
     </w:lvl>
   </w:abstractNum>
-  <w:abstractNum w:abstractNumId="12" w15:restartNumberingAfterBreak="0">
+  <w:abstractNum w:abstractNumId="14" w15:restartNumberingAfterBreak="0">
     <w:nsid w:val="634B0EF3"/>
     <w:multiLevelType w:val="hybridMultilevel"/>
     <w:tmpl w:val="461610E4"/>
@@ -4609,7 +5230,7 @@
       </w:rPr>
     </w:lvl>
   </w:abstractNum>
-  <w:abstractNum w:abstractNumId="13" w15:restartNumberingAfterBreak="0">
+  <w:abstractNum w:abstractNumId="15" w15:restartNumberingAfterBreak="0">
     <w:nsid w:val="66424501"/>
     <w:multiLevelType w:val="multilevel"/>
     <w:tmpl w:val="D87CA7DC"/>
@@ -4758,7 +5379,7 @@
       </w:rPr>
     </w:lvl>
   </w:abstractNum>
-  <w:abstractNum w:abstractNumId="14" w15:restartNumberingAfterBreak="0">
+  <w:abstractNum w:abstractNumId="16" w15:restartNumberingAfterBreak="0">
     <w:nsid w:val="79267263"/>
     <w:multiLevelType w:val="hybridMultilevel"/>
     <w:tmpl w:val="12AA4476"/>
@@ -4871,7 +5492,7 @@
       </w:rPr>
     </w:lvl>
   </w:abstractNum>
-  <w:abstractNum w:abstractNumId="15" w15:restartNumberingAfterBreak="0">
+  <w:abstractNum w:abstractNumId="17" w15:restartNumberingAfterBreak="0">
     <w:nsid w:val="7B1E10FB"/>
     <w:multiLevelType w:val="hybridMultilevel"/>
     <w:tmpl w:val="62AA6958"/>
@@ -4984,7 +5605,7 @@
       </w:rPr>
     </w:lvl>
   </w:abstractNum>
-  <w:abstractNum w:abstractNumId="16" w15:restartNumberingAfterBreak="0">
+  <w:abstractNum w:abstractNumId="18" w15:restartNumberingAfterBreak="0">
     <w:nsid w:val="7DCE109C"/>
     <w:multiLevelType w:val="hybridMultilevel"/>
     <w:tmpl w:val="D506F654"/>
@@ -5097,7 +5718,7 @@
       </w:rPr>
     </w:lvl>
   </w:abstractNum>
-  <w:abstractNum w:abstractNumId="17" w15:restartNumberingAfterBreak="0">
+  <w:abstractNum w:abstractNumId="19" w15:restartNumberingAfterBreak="0">
     <w:nsid w:val="7EDC1BF0"/>
     <w:multiLevelType w:val="hybridMultilevel"/>
     <w:tmpl w:val="D7488738"/>
@@ -5211,61 +5832,70 @@
     </w:lvl>
   </w:abstractNum>
   <w:num w:numId="1">
-    <w:abstractNumId w:val="8"/>
+    <w:abstractNumId w:val="10"/>
   </w:num>
   <w:num w:numId="2">
-    <w:abstractNumId w:val="9"/>
+    <w:abstractNumId w:val="11"/>
   </w:num>
   <w:num w:numId="3">
     <w:abstractNumId w:val="1"/>
   </w:num>
   <w:num w:numId="4">
-    <w:abstractNumId w:val="3"/>
+    <w:abstractNumId w:val="4"/>
   </w:num>
   <w:num w:numId="5">
+    <w:abstractNumId w:val="6"/>
+  </w:num>
+  <w:num w:numId="6">
     <w:abstractNumId w:val="5"/>
   </w:num>
-  <w:num w:numId="6">
-    <w:abstractNumId w:val="4"/>
-  </w:num>
   <w:num w:numId="7">
-    <w:abstractNumId w:val="12"/>
+    <w:abstractNumId w:val="14"/>
   </w:num>
   <w:num w:numId="8">
     <w:abstractNumId w:val="0"/>
   </w:num>
   <w:num w:numId="9">
+    <w:abstractNumId w:val="8"/>
+  </w:num>
+  <w:num w:numId="10">
+    <w:abstractNumId w:val="18"/>
+  </w:num>
+  <w:num w:numId="11">
+    <w:abstractNumId w:val="12"/>
+  </w:num>
+  <w:num w:numId="12">
+    <w:abstractNumId w:val="19"/>
+  </w:num>
+  <w:num w:numId="13">
+    <w:abstractNumId w:val="15"/>
+  </w:num>
+  <w:num w:numId="14">
+    <w:abstractNumId w:val="17"/>
+  </w:num>
+  <w:num w:numId="15">
     <w:abstractNumId w:val="7"/>
   </w:num>
-  <w:num w:numId="10">
-    <w:abstractNumId w:val="16"/>
-  </w:num>
-  <w:num w:numId="11">
-    <w:abstractNumId w:val="10"/>
-  </w:num>
-  <w:num w:numId="12">
-    <w:abstractNumId w:val="17"/>
-  </w:num>
-  <w:num w:numId="13">
+  <w:num w:numId="16">
     <w:abstractNumId w:val="13"/>
-  </w:num>
-  <w:num w:numId="14">
-    <w:abstractNumId w:val="15"/>
-  </w:num>
-  <w:num w:numId="15">
-    <w:abstractNumId w:val="6"/>
-  </w:num>
-  <w:num w:numId="16">
-    <w:abstractNumId w:val="11"/>
   </w:num>
   <w:num w:numId="17">
     <w:abstractNumId w:val="1"/>
   </w:num>
   <w:num w:numId="18">
+    <w:abstractNumId w:val="3"/>
+  </w:num>
+  <w:num w:numId="19">
+    <w:abstractNumId w:val="16"/>
+  </w:num>
+  <w:num w:numId="20">
+    <w:abstractNumId w:val="9"/>
+  </w:num>
+  <w:num w:numId="21">
     <w:abstractNumId w:val="2"/>
   </w:num>
-  <w:num w:numId="19">
-    <w:abstractNumId w:val="14"/>
+  <w:num w:numId="22">
+    <w:abstractNumId w:val="1"/>
   </w:num>
 </w:numbering>
 </file>
@@ -5702,6 +6332,29 @@
       <w:lang w:val="de-CH"/>
     </w:rPr>
   </w:style>
+  <w:style w:type="paragraph" w:styleId="Heading4">
+    <w:name w:val="heading 4"/>
+    <w:basedOn w:val="Normal"/>
+    <w:next w:val="Normal"/>
+    <w:link w:val="Heading4Char"/>
+    <w:uiPriority w:val="9"/>
+    <w:semiHidden/>
+    <w:unhideWhenUsed/>
+    <w:qFormat/>
+    <w:rsid w:val="00DC551C"/>
+    <w:pPr>
+      <w:keepNext/>
+      <w:keepLines/>
+      <w:spacing w:before="40"/>
+      <w:outlineLvl w:val="3"/>
+    </w:pPr>
+    <w:rPr>
+      <w:rFonts w:asciiTheme="majorHAnsi" w:eastAsiaTheme="majorEastAsia" w:hAnsiTheme="majorHAnsi" w:cstheme="majorBidi"/>
+      <w:i/>
+      <w:iCs/>
+      <w:color w:val="365F91" w:themeColor="accent1" w:themeShade="BF"/>
+    </w:rPr>
+  </w:style>
   <w:style w:type="character" w:default="1" w:styleId="DefaultParagraphFont">
     <w:name w:val="Default Paragraph Font"/>
     <w:uiPriority w:val="1"/>
@@ -5879,12 +6532,10 @@
         <w:numId w:val="3"/>
       </w:numPr>
       <w:tabs>
-        <w:tab w:val="clear" w:pos="2517"/>
         <w:tab w:val="left" w:pos="2410"/>
       </w:tabs>
       <w:autoSpaceDE w:val="0"/>
       <w:autoSpaceDN w:val="0"/>
-      <w:ind w:left="2700" w:hanging="264"/>
     </w:pPr>
     <w:rPr>
       <w:rFonts w:eastAsia="Times New Roman" w:cs="Arial"/>
@@ -6049,6 +6700,20 @@
     <w:name w:val="vanity-name"/>
     <w:basedOn w:val="DefaultParagraphFont"/>
     <w:rsid w:val="00B6255C"/>
+  </w:style>
+  <w:style w:type="character" w:customStyle="1" w:styleId="Heading4Char">
+    <w:name w:val="Heading 4 Char"/>
+    <w:basedOn w:val="DefaultParagraphFont"/>
+    <w:link w:val="Heading4"/>
+    <w:uiPriority w:val="9"/>
+    <w:semiHidden/>
+    <w:rsid w:val="00DC551C"/>
+    <w:rPr>
+      <w:rFonts w:asciiTheme="majorHAnsi" w:eastAsiaTheme="majorEastAsia" w:hAnsiTheme="majorHAnsi" w:cstheme="majorBidi"/>
+      <w:i/>
+      <w:iCs/>
+      <w:color w:val="365F91" w:themeColor="accent1" w:themeShade="BF"/>
+    </w:rPr>
   </w:style>
 </w:styles>
 </file>
@@ -6343,7 +7008,7 @@
 </file>
 
 <file path=customXml/itemProps1.xml><?xml version="1.0" encoding="utf-8"?>
-<ds:datastoreItem xmlns:ds="http://schemas.openxmlformats.org/officeDocument/2006/customXml" ds:itemID="{522D1F07-E672-42BA-8487-A3369028EF3A}">
+<ds:datastoreItem xmlns:ds="http://schemas.openxmlformats.org/officeDocument/2006/customXml" ds:itemID="{C0DD584D-54D9-4C23-894A-7539B8BC33BA}">
   <ds:schemaRefs>
     <ds:schemaRef ds:uri="http://schemas.openxmlformats.org/officeDocument/2006/bibliography"/>
   </ds:schemaRefs>

</xml_diff>

<commit_message>
fixed spelling error on resume
</commit_message>
<xml_diff>
--- a/other/atherqureshi_resume.docx
+++ b/other/atherqureshi_resume.docx
@@ -1266,8 +1266,6 @@
         <w:tab/>
         <w:t>UNDERGRAD - University of Western Ontario</w:t>
       </w:r>
-      <w:bookmarkStart w:id="0" w:name="_GoBack"/>
-      <w:bookmarkEnd w:id="0"/>
     </w:p>
     <w:p>
       <w:pPr>
@@ -2781,7 +2779,19 @@
         <w:rPr>
           <w:lang w:val="en-US"/>
         </w:rPr>
-        <w:t>Certifcations</w:t>
+        <w:t>Certif</w:t>
+      </w:r>
+      <w:r>
+        <w:rPr>
+          <w:lang w:val="en-US"/>
+        </w:rPr>
+        <w:t>I</w:t>
+      </w:r>
+      <w:r>
+        <w:rPr>
+          <w:lang w:val="en-US"/>
+        </w:rPr>
+        <w:t>cations</w:t>
       </w:r>
     </w:p>
     <w:p/>
@@ -2910,7 +2920,15 @@
         <w:rPr>
           <w:lang w:val="en-US"/>
         </w:rPr>
-        <w:t>Calculate margins and other common ratios using calculation on pivot table</w:t>
+        <w:t>Calculate margins and other com</w:t>
+      </w:r>
+      <w:bookmarkStart w:id="0" w:name="_GoBack"/>
+      <w:bookmarkEnd w:id="0"/>
+      <w:r>
+        <w:rPr>
+          <w:lang w:val="en-US"/>
+        </w:rPr>
+        <w:t>mon ratios using calculation on pivot table</w:t>
       </w:r>
     </w:p>
     <w:p>
@@ -7493,7 +7511,7 @@
 </file>
 
 <file path=customXml/itemProps1.xml><?xml version="1.0" encoding="utf-8"?>
-<ds:datastoreItem xmlns:ds="http://schemas.openxmlformats.org/officeDocument/2006/customXml" ds:itemID="{A7A07C48-B835-41BC-8DA5-4B2C4933952F}">
+<ds:datastoreItem xmlns:ds="http://schemas.openxmlformats.org/officeDocument/2006/customXml" ds:itemID="{4236ECF9-554B-4F55-AC90-E2C080762075}">
   <ds:schemaRefs>
     <ds:schemaRef ds:uri="http://schemas.openxmlformats.org/officeDocument/2006/bibliography"/>
   </ds:schemaRefs>

</xml_diff>

<commit_message>
updated word resume with TD certification
</commit_message>
<xml_diff>
--- a/other/atherqureshi_resume.docx
+++ b/other/atherqureshi_resume.docx
@@ -2920,15 +2920,7 @@
         <w:rPr>
           <w:lang w:val="en-US"/>
         </w:rPr>
-        <w:t>Calculate margins and other com</w:t>
-      </w:r>
-      <w:bookmarkStart w:id="0" w:name="_GoBack"/>
-      <w:bookmarkEnd w:id="0"/>
-      <w:r>
-        <w:rPr>
-          <w:lang w:val="en-US"/>
-        </w:rPr>
-        <w:t>mon ratios using calculation on pivot table</w:t>
+        <w:t>Calculate margins and other common ratios using calculation on pivot table</w:t>
       </w:r>
     </w:p>
     <w:p>
@@ -3266,8 +3258,131 @@
           <w:b/>
           <w:lang w:val="en-US"/>
         </w:rPr>
-        <w:t xml:space="preserve"> Seaborn.  </w:t>
-      </w:r>
+        <w:t xml:space="preserve"> Seaborn</w:t>
+      </w:r>
+    </w:p>
+    <w:p>
+      <w:pPr>
+        <w:ind w:left="2436"/>
+      </w:pPr>
+    </w:p>
+    <w:p>
+      <w:pPr>
+        <w:pStyle w:val="Company"/>
+        <w:rPr>
+          <w:lang w:val="en-US"/>
+        </w:rPr>
+      </w:pPr>
+      <w:r>
+        <w:rPr>
+          <w:sz w:val="18"/>
+          <w:szCs w:val="18"/>
+          <w:lang w:val="en-US"/>
+        </w:rPr>
+        <w:t>05</w:t>
+      </w:r>
+      <w:r>
+        <w:rPr>
+          <w:sz w:val="18"/>
+          <w:szCs w:val="18"/>
+          <w:lang w:val="en-US"/>
+        </w:rPr>
+        <w:t>. 201</w:t>
+      </w:r>
+      <w:r>
+        <w:rPr>
+          <w:sz w:val="18"/>
+          <w:szCs w:val="18"/>
+          <w:lang w:val="en-US"/>
+        </w:rPr>
+        <w:t>8</w:t>
+      </w:r>
+      <w:r>
+        <w:rPr>
+          <w:b w:val="0"/>
+          <w:lang w:val="en-US"/>
+        </w:rPr>
+        <w:t xml:space="preserve"> </w:t>
+      </w:r>
+      <w:r>
+        <w:rPr>
+          <w:b w:val="0"/>
+          <w:lang w:val="en-US"/>
+        </w:rPr>
+        <w:tab/>
+      </w:r>
+      <w:r>
+        <w:rPr>
+          <w:lang w:val="en-US"/>
+        </w:rPr>
+        <w:t>Introduction to Teradata Database / Advanced SQL</w:t>
+      </w:r>
+    </w:p>
+    <w:p>
+      <w:pPr>
+        <w:pStyle w:val="Position"/>
+        <w:rPr>
+          <w:lang w:val="en-US"/>
+        </w:rPr>
+      </w:pPr>
+      <w:r>
+        <w:rPr>
+          <w:lang w:val="en-US"/>
+        </w:rPr>
+        <w:tab/>
+      </w:r>
+      <w:r>
+        <w:rPr>
+          <w:lang w:val="en-US"/>
+        </w:rPr>
+        <w:t>Teradata</w:t>
+      </w:r>
+      <w:r>
+        <w:rPr>
+          <w:lang w:val="en-US"/>
+        </w:rPr>
+        <w:t xml:space="preserve"> </w:t>
+      </w:r>
+    </w:p>
+    <w:p>
+      <w:pPr>
+        <w:pStyle w:val="ListParagraph"/>
+        <w:numPr>
+          <w:ilvl w:val="0"/>
+          <w:numId w:val="17"/>
+        </w:numPr>
+        <w:ind w:left="2700" w:hanging="264"/>
+        <w:rPr>
+          <w:lang w:val="en-US"/>
+        </w:rPr>
+      </w:pPr>
+      <w:r>
+        <w:rPr>
+          <w:lang w:val="en-US"/>
+        </w:rPr>
+        <w:t xml:space="preserve">Thorough overview of the hardware and software powering a Teradata database. </w:t>
+      </w:r>
+    </w:p>
+    <w:p>
+      <w:pPr>
+        <w:pStyle w:val="ListParagraph"/>
+        <w:numPr>
+          <w:ilvl w:val="0"/>
+          <w:numId w:val="17"/>
+        </w:numPr>
+        <w:ind w:left="2700" w:hanging="264"/>
+        <w:rPr>
+          <w:lang w:val="en-US"/>
+        </w:rPr>
+      </w:pPr>
+      <w:r>
+        <w:rPr>
+          <w:lang w:val="en-US"/>
+        </w:rPr>
+        <w:t xml:space="preserve">Advanced SQL such as OLAP, optimizations, and recursion. </w:t>
+      </w:r>
+      <w:bookmarkStart w:id="0" w:name="_GoBack"/>
+      <w:bookmarkEnd w:id="0"/>
     </w:p>
     <w:p>
       <w:pPr>
@@ -7511,7 +7626,7 @@
 </file>
 
 <file path=customXml/itemProps1.xml><?xml version="1.0" encoding="utf-8"?>
-<ds:datastoreItem xmlns:ds="http://schemas.openxmlformats.org/officeDocument/2006/customXml" ds:itemID="{4236ECF9-554B-4F55-AC90-E2C080762075}">
+<ds:datastoreItem xmlns:ds="http://schemas.openxmlformats.org/officeDocument/2006/customXml" ds:itemID="{6E547BBD-505B-407E-9282-83909DD739C1}">
   <ds:schemaRefs>
     <ds:schemaRef ds:uri="http://schemas.openxmlformats.org/officeDocument/2006/bibliography"/>
   </ds:schemaRefs>

</xml_diff>

<commit_message>
edited resume to better reflect my skills
</commit_message>
<xml_diff>
--- a/other/atherqureshi_resume.docx
+++ b/other/atherqureshi_resume.docx
@@ -571,7 +571,25 @@
           <w:szCs w:val="20"/>
           <w:lang w:val="en-US"/>
         </w:rPr>
-        <w:t>high-level programming (</w:t>
+        <w:t xml:space="preserve">high-level programming </w:t>
+      </w:r>
+      <w:r>
+        <w:rPr>
+          <w:sz w:val="20"/>
+          <w:szCs w:val="20"/>
+          <w:lang w:val="en-US"/>
+        </w:rPr>
+        <w:t xml:space="preserve">languages </w:t>
+      </w:r>
+      <w:bookmarkStart w:id="0" w:name="_GoBack"/>
+      <w:bookmarkEnd w:id="0"/>
+      <w:r>
+        <w:rPr>
+          <w:sz w:val="20"/>
+          <w:szCs w:val="20"/>
+          <w:lang w:val="en-US"/>
+        </w:rPr>
+        <w:t>(</w:t>
       </w:r>
       <w:r>
         <w:rPr>
@@ -615,48 +633,6 @@
           <w:lang w:val="en-US"/>
         </w:rPr>
         <w:t>Python</w:t>
-      </w:r>
-      <w:r>
-        <w:rPr>
-          <w:sz w:val="20"/>
-          <w:szCs w:val="20"/>
-          <w:lang w:val="en-US"/>
-        </w:rPr>
-        <w:t xml:space="preserve">, </w:t>
-      </w:r>
-      <w:r>
-        <w:rPr>
-          <w:b/>
-          <w:sz w:val="20"/>
-          <w:szCs w:val="20"/>
-          <w:lang w:val="en-US"/>
-        </w:rPr>
-        <w:t>C++</w:t>
-      </w:r>
-      <w:r>
-        <w:rPr>
-          <w:sz w:val="20"/>
-          <w:szCs w:val="20"/>
-          <w:lang w:val="en-US"/>
-        </w:rPr>
-        <w:t>,</w:t>
-      </w:r>
-      <w:r>
-        <w:rPr>
-          <w:sz w:val="20"/>
-          <w:szCs w:val="20"/>
-          <w:lang w:val="en-US"/>
-        </w:rPr>
-        <w:t xml:space="preserve"> </w:t>
-      </w:r>
-      <w:r>
-        <w:rPr>
-          <w:b/>
-          <w:sz w:val="20"/>
-          <w:szCs w:val="20"/>
-          <w:lang w:val="en-US"/>
-        </w:rPr>
-        <w:t>Ruby</w:t>
       </w:r>
       <w:r>
         <w:rPr>
@@ -979,7 +955,23 @@
           <w:szCs w:val="20"/>
           <w:lang w:val="en-US"/>
         </w:rPr>
-        <w:t xml:space="preserve"> (Web Development)</w:t>
+        <w:t xml:space="preserve"> (</w:t>
+      </w:r>
+      <w:r>
+        <w:rPr>
+          <w:sz w:val="20"/>
+          <w:szCs w:val="20"/>
+          <w:lang w:val="en-US"/>
+        </w:rPr>
+        <w:t xml:space="preserve">Front-End </w:t>
+      </w:r>
+      <w:r>
+        <w:rPr>
+          <w:sz w:val="20"/>
+          <w:szCs w:val="20"/>
+          <w:lang w:val="en-US"/>
+        </w:rPr>
+        <w:t>Web Development)</w:t>
       </w:r>
     </w:p>
     <w:p>
@@ -3279,23 +3271,7 @@
           <w:szCs w:val="18"/>
           <w:lang w:val="en-US"/>
         </w:rPr>
-        <w:t>05</w:t>
-      </w:r>
-      <w:r>
-        <w:rPr>
-          <w:sz w:val="18"/>
-          <w:szCs w:val="18"/>
-          <w:lang w:val="en-US"/>
-        </w:rPr>
-        <w:t>. 201</w:t>
-      </w:r>
-      <w:r>
-        <w:rPr>
-          <w:sz w:val="18"/>
-          <w:szCs w:val="18"/>
-          <w:lang w:val="en-US"/>
-        </w:rPr>
-        <w:t>8</w:t>
+        <w:t>05. 2018</w:t>
       </w:r>
       <w:r>
         <w:rPr>
@@ -3381,8 +3357,6 @@
         </w:rPr>
         <w:t xml:space="preserve">Advanced SQL such as OLAP, optimizations, and recursion. </w:t>
       </w:r>
-      <w:bookmarkStart w:id="0" w:name="_GoBack"/>
-      <w:bookmarkEnd w:id="0"/>
     </w:p>
     <w:p>
       <w:pPr>
@@ -7626,7 +7600,7 @@
 </file>
 
 <file path=customXml/itemProps1.xml><?xml version="1.0" encoding="utf-8"?>
-<ds:datastoreItem xmlns:ds="http://schemas.openxmlformats.org/officeDocument/2006/customXml" ds:itemID="{6E547BBD-505B-407E-9282-83909DD739C1}">
+<ds:datastoreItem xmlns:ds="http://schemas.openxmlformats.org/officeDocument/2006/customXml" ds:itemID="{0AE01E9F-DC42-44FF-9596-40C381DFFC23}">
   <ds:schemaRefs>
     <ds:schemaRef ds:uri="http://schemas.openxmlformats.org/officeDocument/2006/bibliography"/>
   </ds:schemaRefs>

</xml_diff>

<commit_message>
fixed pdf of resume
</commit_message>
<xml_diff>
--- a/other/atherqureshi_resume.docx
+++ b/other/atherqureshi_resume.docx
@@ -39,15 +39,7 @@
           <w:b/>
           <w:sz w:val="18"/>
         </w:rPr>
-        <w:t xml:space="preserve">SOFTWARE ENGINEER | BUSINESS INTELLIGENCE </w:t>
-      </w:r>
-      <w:r>
-        <w:rPr>
-          <w:rFonts w:ascii="Arial" w:hAnsi="Arial" w:cs="Arial"/>
-          <w:b/>
-          <w:sz w:val="18"/>
-        </w:rPr>
-        <w:t>| ANALYTICS</w:t>
+        <w:t>SOFTWARE ENGINEER | BUSINESS INTELLIGENCE</w:t>
       </w:r>
     </w:p>
     <w:p>
@@ -572,7 +564,17 @@
           <w:sz w:val="20"/>
           <w:szCs w:val="20"/>
         </w:rPr>
-        <w:t xml:space="preserve">with over 150+ attributes per </w:t>
+        <w:t xml:space="preserve">with over </w:t>
+      </w:r>
+      <w:bookmarkStart w:id="0" w:name="_GoBack"/>
+      <w:bookmarkEnd w:id="0"/>
+      <w:r>
+        <w:rPr>
+          <w:rFonts w:ascii="Arial" w:hAnsi="Arial" w:cs="Arial"/>
+          <w:sz w:val="20"/>
+          <w:szCs w:val="20"/>
+        </w:rPr>
+        <w:t xml:space="preserve">150+ attributes per </w:t>
       </w:r>
       <w:r>
         <w:rPr>
@@ -883,7 +885,11 @@
         <w:spacing w:after="120" w:line="240" w:lineRule="auto"/>
         <w:rPr>
           <w:rStyle w:val="Hyperlink"/>
-          <w:b/>
+          <w:rFonts w:ascii="Arial" w:hAnsi="Arial" w:cs="Arial"/>
+          <w:color w:val="auto"/>
+          <w:sz w:val="20"/>
+          <w:szCs w:val="20"/>
+          <w:u w:val="none"/>
         </w:rPr>
       </w:pPr>
       <w:r>
@@ -933,6 +939,8 @@
             <w:rStyle w:val="Hyperlink"/>
             <w:rFonts w:ascii="Arial" w:hAnsi="Arial" w:cs="Arial"/>
             <w:b/>
+            <w:sz w:val="20"/>
+            <w:szCs w:val="20"/>
           </w:rPr>
           <w:t>TalentEgg</w:t>
         </w:r>
@@ -942,6 +950,8 @@
             <w:rStyle w:val="Hyperlink"/>
             <w:rFonts w:ascii="Arial" w:hAnsi="Arial" w:cs="Arial"/>
             <w:b/>
+            <w:sz w:val="20"/>
+            <w:szCs w:val="20"/>
           </w:rPr>
           <w:t xml:space="preserve"> </w:t>
         </w:r>
@@ -950,6 +960,8 @@
             <w:rStyle w:val="Hyperlink"/>
             <w:rFonts w:ascii="Arial" w:hAnsi="Arial" w:cs="Arial"/>
             <w:b/>
+            <w:sz w:val="20"/>
+            <w:szCs w:val="20"/>
           </w:rPr>
           <w:t>Best Grad Program of 2016</w:t>
         </w:r>
@@ -1353,8 +1365,6 @@
         </w:rPr>
         <w:t>London, ON</w:t>
       </w:r>
-      <w:bookmarkStart w:id="0" w:name="_GoBack"/>
-      <w:bookmarkEnd w:id="0"/>
     </w:p>
     <w:p>
       <w:pPr>
@@ -1395,27 +1405,7 @@
             <w:sz w:val="20"/>
             <w:szCs w:val="20"/>
           </w:rPr>
-          <w:t>Decision V</w:t>
-        </w:r>
-        <w:r>
-          <w:rPr>
-            <w:rStyle w:val="Hyperlink"/>
-            <w:rFonts w:ascii="Arial" w:hAnsi="Arial" w:cs="Arial"/>
-            <w:color w:val="0070C0"/>
-            <w:sz w:val="20"/>
-            <w:szCs w:val="20"/>
-          </w:rPr>
-          <w:t>i</w:t>
-        </w:r>
-        <w:r>
-          <w:rPr>
-            <w:rStyle w:val="Hyperlink"/>
-            <w:rFonts w:ascii="Arial" w:hAnsi="Arial" w:cs="Arial"/>
-            <w:color w:val="0070C0"/>
-            <w:sz w:val="20"/>
-            <w:szCs w:val="20"/>
-          </w:rPr>
-          <w:t>sualizer</w:t>
+          <w:t>Decision Visualizer</w:t>
         </w:r>
       </w:hyperlink>
       <w:r>
@@ -4375,7 +4365,7 @@
 </file>
 
 <file path=customXml/itemProps1.xml><?xml version="1.0" encoding="utf-8"?>
-<ds:datastoreItem xmlns:ds="http://schemas.openxmlformats.org/officeDocument/2006/customXml" ds:itemID="{93DC61BE-BC09-4239-A790-892150F41D78}">
+<ds:datastoreItem xmlns:ds="http://schemas.openxmlformats.org/officeDocument/2006/customXml" ds:itemID="{DC84BF69-161B-4BC2-B6E1-13FA961CF524}">
   <ds:schemaRefs>
     <ds:schemaRef ds:uri="http://schemas.openxmlformats.org/officeDocument/2006/bibliography"/>
   </ds:schemaRefs>

</xml_diff>

<commit_message>
recalcuated GPA, and put accurate results in resume
</commit_message>
<xml_diff>
--- a/other/atherqureshi_resume.docx
+++ b/other/atherqureshi_resume.docx
@@ -564,17 +564,7 @@
           <w:sz w:val="20"/>
           <w:szCs w:val="20"/>
         </w:rPr>
-        <w:t xml:space="preserve">with over </w:t>
-      </w:r>
-      <w:bookmarkStart w:id="0" w:name="_GoBack"/>
-      <w:bookmarkEnd w:id="0"/>
-      <w:r>
-        <w:rPr>
-          <w:rFonts w:ascii="Arial" w:hAnsi="Arial" w:cs="Arial"/>
-          <w:sz w:val="20"/>
-          <w:szCs w:val="20"/>
-        </w:rPr>
-        <w:t xml:space="preserve">150+ attributes per </w:t>
+        <w:t xml:space="preserve">with over 150+ attributes per </w:t>
       </w:r>
       <w:r>
         <w:rPr>
@@ -2047,7 +2037,31 @@
           <w:sz w:val="20"/>
           <w:szCs w:val="18"/>
         </w:rPr>
-        <w:t xml:space="preserve"> | 3.84 </w:t>
+        <w:t xml:space="preserve"> | 3.</w:t>
+      </w:r>
+      <w:r>
+        <w:rPr>
+          <w:rFonts w:ascii="Arial" w:hAnsi="Arial" w:cs="Arial"/>
+          <w:sz w:val="20"/>
+          <w:szCs w:val="18"/>
+        </w:rPr>
+        <w:t>6</w:t>
+      </w:r>
+      <w:r>
+        <w:rPr>
+          <w:rFonts w:ascii="Arial" w:hAnsi="Arial" w:cs="Arial"/>
+          <w:sz w:val="20"/>
+          <w:szCs w:val="18"/>
+        </w:rPr>
+        <w:t>7</w:t>
+      </w:r>
+      <w:r>
+        <w:rPr>
+          <w:rFonts w:ascii="Arial" w:hAnsi="Arial" w:cs="Arial"/>
+          <w:sz w:val="20"/>
+          <w:szCs w:val="18"/>
+        </w:rPr>
+        <w:t xml:space="preserve"> </w:t>
       </w:r>
       <w:r>
         <w:rPr>
@@ -2057,6 +2071,8 @@
         </w:rPr>
         <w:t>cGPA</w:t>
       </w:r>
+      <w:bookmarkStart w:id="0" w:name="_GoBack"/>
+      <w:bookmarkEnd w:id="0"/>
     </w:p>
     <w:p>
       <w:pPr>
@@ -4365,7 +4381,7 @@
 </file>
 
 <file path=customXml/itemProps1.xml><?xml version="1.0" encoding="utf-8"?>
-<ds:datastoreItem xmlns:ds="http://schemas.openxmlformats.org/officeDocument/2006/customXml" ds:itemID="{DC84BF69-161B-4BC2-B6E1-13FA961CF524}">
+<ds:datastoreItem xmlns:ds="http://schemas.openxmlformats.org/officeDocument/2006/customXml" ds:itemID="{538E415E-58DF-44BA-9361-A1AA9F81C033}">
   <ds:schemaRefs>
     <ds:schemaRef ds:uri="http://schemas.openxmlformats.org/officeDocument/2006/bibliography"/>
   </ds:schemaRefs>

</xml_diff>

<commit_message>
bolded hyperlinks to remain consistent
</commit_message>
<xml_diff>
--- a/other/atherqureshi_resume.docx
+++ b/other/atherqureshi_resume.docx
@@ -876,6 +876,7 @@
         <w:rPr>
           <w:rStyle w:val="Hyperlink"/>
           <w:rFonts w:ascii="Arial" w:hAnsi="Arial" w:cs="Arial"/>
+          <w:b/>
           <w:color w:val="auto"/>
           <w:sz w:val="20"/>
           <w:szCs w:val="20"/>
@@ -1391,6 +1392,7 @@
           <w:rPr>
             <w:rStyle w:val="Hyperlink"/>
             <w:rFonts w:ascii="Arial" w:hAnsi="Arial" w:cs="Arial"/>
+            <w:b/>
             <w:color w:val="0070C0"/>
             <w:sz w:val="20"/>
             <w:szCs w:val="20"/>
@@ -1725,6 +1727,7 @@
           <w:rPr>
             <w:rStyle w:val="Hyperlink"/>
             <w:rFonts w:ascii="Arial" w:hAnsi="Arial" w:cs="Arial"/>
+            <w:b/>
             <w:sz w:val="20"/>
           </w:rPr>
           <w:t>Attack of the Bubbles</w:t>
@@ -2071,8 +2074,6 @@
         </w:rPr>
         <w:t>cGPA</w:t>
       </w:r>
-      <w:bookmarkStart w:id="0" w:name="_GoBack"/>
-      <w:bookmarkEnd w:id="0"/>
     </w:p>
     <w:p>
       <w:pPr>
@@ -2236,13 +2237,72 @@
         <w:r>
           <w:rPr>
             <w:rFonts w:ascii="Arial" w:hAnsi="Arial" w:cs="Arial"/>
+            <w:b/>
             <w:color w:val="0070C0"/>
             <w:sz w:val="20"/>
             <w:szCs w:val="18"/>
             <w:u w:val="single"/>
           </w:rPr>
-          <w:t xml:space="preserve">EDX DAT205x: Introduction to </w:t>
+          <w:t>EDX DAT205x: Introduction to Data Analysis using Excel</w:t>
         </w:r>
+      </w:hyperlink>
+      <w:r>
+        <w:rPr>
+          <w:rFonts w:ascii="Arial" w:hAnsi="Arial" w:cs="Arial"/>
+          <w:sz w:val="20"/>
+          <w:szCs w:val="18"/>
+        </w:rPr>
+        <w:t xml:space="preserve"> |</w:t>
+      </w:r>
+      <w:r>
+        <w:rPr>
+          <w:rFonts w:ascii="Arial" w:hAnsi="Arial" w:cs="Arial"/>
+          <w:b/>
+          <w:sz w:val="20"/>
+          <w:szCs w:val="18"/>
+        </w:rPr>
+        <w:t xml:space="preserve"> </w:t>
+      </w:r>
+      <w:r>
+        <w:rPr>
+          <w:rFonts w:ascii="Arial" w:hAnsi="Arial" w:cs="Arial"/>
+          <w:sz w:val="20"/>
+          <w:szCs w:val="18"/>
+        </w:rPr>
+        <w:t>Data Mining, Pivo</w:t>
+      </w:r>
+      <w:r>
+        <w:rPr>
+          <w:rFonts w:ascii="Arial" w:hAnsi="Arial" w:cs="Arial"/>
+          <w:sz w:val="20"/>
+          <w:szCs w:val="18"/>
+        </w:rPr>
+        <w:t>t tables, Macros</w:t>
+      </w:r>
+      <w:r>
+        <w:rPr>
+          <w:rFonts w:ascii="Arial" w:hAnsi="Arial" w:cs="Arial"/>
+          <w:sz w:val="20"/>
+          <w:szCs w:val="18"/>
+        </w:rPr>
+        <w:t xml:space="preserve"> </w:t>
+      </w:r>
+    </w:p>
+    <w:p>
+      <w:pPr>
+        <w:pStyle w:val="ListParagraph"/>
+        <w:numPr>
+          <w:ilvl w:val="0"/>
+          <w:numId w:val="3"/>
+        </w:numPr>
+        <w:spacing w:after="40" w:line="240" w:lineRule="auto"/>
+        <w:rPr>
+          <w:rFonts w:ascii="Arial" w:hAnsi="Arial" w:cs="Arial"/>
+          <w:sz w:val="20"/>
+          <w:szCs w:val="18"/>
+        </w:rPr>
+      </w:pPr>
+      <w:hyperlink r:id="rId12" w:history="1">
         <w:r>
           <w:rPr>
             <w:rFonts w:ascii="Arial" w:hAnsi="Arial" w:cs="Arial"/>
@@ -2252,17 +2312,7 @@
             <w:szCs w:val="18"/>
             <w:u w:val="single"/>
           </w:rPr>
-          <w:t>Data Analysis</w:t>
-        </w:r>
-        <w:r>
-          <w:rPr>
-            <w:rFonts w:ascii="Arial" w:hAnsi="Arial" w:cs="Arial"/>
-            <w:color w:val="0070C0"/>
-            <w:sz w:val="20"/>
-            <w:szCs w:val="18"/>
-            <w:u w:val="single"/>
-          </w:rPr>
-          <w:t xml:space="preserve"> using Excel</w:t>
+          <w:t>EDX DAT203.1x: Data Science Essentials</w:t>
         </w:r>
       </w:hyperlink>
       <w:r>
@@ -2271,40 +2321,15 @@
           <w:sz w:val="20"/>
           <w:szCs w:val="18"/>
         </w:rPr>
-        <w:t xml:space="preserve"> |</w:t>
-      </w:r>
-      <w:r>
-        <w:rPr>
-          <w:rFonts w:ascii="Arial" w:hAnsi="Arial" w:cs="Arial"/>
-          <w:b/>
-          <w:sz w:val="20"/>
-          <w:szCs w:val="18"/>
-        </w:rPr>
-        <w:t xml:space="preserve"> </w:t>
-      </w:r>
-      <w:r>
-        <w:rPr>
-          <w:rFonts w:ascii="Arial" w:hAnsi="Arial" w:cs="Arial"/>
-          <w:sz w:val="20"/>
-          <w:szCs w:val="18"/>
-        </w:rPr>
-        <w:t>Data Mining, Pivo</w:t>
-      </w:r>
-      <w:r>
-        <w:rPr>
-          <w:rFonts w:ascii="Arial" w:hAnsi="Arial" w:cs="Arial"/>
-          <w:sz w:val="20"/>
-          <w:szCs w:val="18"/>
-        </w:rPr>
-        <w:t>t tables, Macros</w:t>
-      </w:r>
-      <w:r>
-        <w:rPr>
-          <w:rFonts w:ascii="Arial" w:hAnsi="Arial" w:cs="Arial"/>
-          <w:sz w:val="20"/>
-          <w:szCs w:val="18"/>
-        </w:rPr>
-        <w:t xml:space="preserve"> </w:t>
+        <w:t xml:space="preserve"> | </w:t>
+      </w:r>
+      <w:r>
+        <w:rPr>
+          <w:rFonts w:ascii="Arial" w:hAnsi="Arial" w:cs="Arial"/>
+          <w:sz w:val="20"/>
+          <w:szCs w:val="18"/>
+        </w:rPr>
+        <w:t>Microsoft Azure, Python, Seaborn, Matplotlib</w:t>
       </w:r>
     </w:p>
     <w:p>
@@ -2321,17 +2346,7 @@
           <w:szCs w:val="18"/>
         </w:rPr>
       </w:pPr>
-      <w:hyperlink r:id="rId12" w:history="1">
-        <w:r>
-          <w:rPr>
-            <w:rFonts w:ascii="Arial" w:hAnsi="Arial" w:cs="Arial"/>
-            <w:color w:val="0070C0"/>
-            <w:sz w:val="20"/>
-            <w:szCs w:val="18"/>
-            <w:u w:val="single"/>
-          </w:rPr>
-          <w:t xml:space="preserve">EDX DAT203.1x: </w:t>
-        </w:r>
+      <w:hyperlink r:id="rId13" w:history="1">
         <w:r>
           <w:rPr>
             <w:rFonts w:ascii="Arial" w:hAnsi="Arial" w:cs="Arial"/>
@@ -2341,17 +2356,7 @@
             <w:szCs w:val="18"/>
             <w:u w:val="single"/>
           </w:rPr>
-          <w:t>Data Science</w:t>
-        </w:r>
-        <w:r>
-          <w:rPr>
-            <w:rFonts w:ascii="Arial" w:hAnsi="Arial" w:cs="Arial"/>
-            <w:color w:val="0070C0"/>
-            <w:sz w:val="20"/>
-            <w:szCs w:val="18"/>
-            <w:u w:val="single"/>
-          </w:rPr>
-          <w:t xml:space="preserve"> Essentials</w:t>
+          <w:t>Teradata: Introduction to Teradata / Advanced SQL Features</w:t>
         </w:r>
       </w:hyperlink>
       <w:r>
@@ -2360,15 +2365,24 @@
           <w:sz w:val="20"/>
           <w:szCs w:val="18"/>
         </w:rPr>
-        <w:t xml:space="preserve"> | </w:t>
-      </w:r>
-      <w:r>
-        <w:rPr>
-          <w:rFonts w:ascii="Arial" w:hAnsi="Arial" w:cs="Arial"/>
-          <w:sz w:val="20"/>
-          <w:szCs w:val="18"/>
-        </w:rPr>
-        <w:t>Microsoft Azure, Python, Seaborn, Matplotlib</w:t>
+        <w:t xml:space="preserve"> |</w:t>
+      </w:r>
+      <w:r>
+        <w:rPr>
+          <w:rFonts w:ascii="Arial" w:hAnsi="Arial" w:cs="Arial"/>
+          <w:b/>
+          <w:sz w:val="20"/>
+          <w:szCs w:val="18"/>
+        </w:rPr>
+        <w:t xml:space="preserve"> </w:t>
+      </w:r>
+      <w:r>
+        <w:rPr>
+          <w:rFonts w:ascii="Arial" w:hAnsi="Arial" w:cs="Arial"/>
+          <w:sz w:val="20"/>
+          <w:szCs w:val="18"/>
+        </w:rPr>
+        <w:t>Performance Tuning, Recursion, OLAP</w:t>
       </w:r>
     </w:p>
     <w:p>
@@ -2385,79 +2399,6 @@
           <w:szCs w:val="18"/>
         </w:rPr>
       </w:pPr>
-      <w:hyperlink r:id="rId13" w:history="1">
-        <w:r>
-          <w:rPr>
-            <w:rFonts w:ascii="Arial" w:hAnsi="Arial" w:cs="Arial"/>
-            <w:color w:val="0070C0"/>
-            <w:sz w:val="20"/>
-            <w:szCs w:val="18"/>
-            <w:u w:val="single"/>
-          </w:rPr>
-          <w:t xml:space="preserve">Teradata: Introduction to </w:t>
-        </w:r>
-        <w:r>
-          <w:rPr>
-            <w:rFonts w:ascii="Arial" w:hAnsi="Arial" w:cs="Arial"/>
-            <w:b/>
-            <w:color w:val="0070C0"/>
-            <w:sz w:val="20"/>
-            <w:szCs w:val="18"/>
-            <w:u w:val="single"/>
-          </w:rPr>
-          <w:t>Teradata / Advanced SQL</w:t>
-        </w:r>
-        <w:r>
-          <w:rPr>
-            <w:rFonts w:ascii="Arial" w:hAnsi="Arial" w:cs="Arial"/>
-            <w:color w:val="0070C0"/>
-            <w:sz w:val="20"/>
-            <w:szCs w:val="18"/>
-            <w:u w:val="single"/>
-          </w:rPr>
-          <w:t xml:space="preserve"> Features</w:t>
-        </w:r>
-      </w:hyperlink>
-      <w:r>
-        <w:rPr>
-          <w:rFonts w:ascii="Arial" w:hAnsi="Arial" w:cs="Arial"/>
-          <w:sz w:val="20"/>
-          <w:szCs w:val="18"/>
-        </w:rPr>
-        <w:t xml:space="preserve"> |</w:t>
-      </w:r>
-      <w:r>
-        <w:rPr>
-          <w:rFonts w:ascii="Arial" w:hAnsi="Arial" w:cs="Arial"/>
-          <w:b/>
-          <w:sz w:val="20"/>
-          <w:szCs w:val="18"/>
-        </w:rPr>
-        <w:t xml:space="preserve"> </w:t>
-      </w:r>
-      <w:r>
-        <w:rPr>
-          <w:rFonts w:ascii="Arial" w:hAnsi="Arial" w:cs="Arial"/>
-          <w:sz w:val="20"/>
-          <w:szCs w:val="18"/>
-        </w:rPr>
-        <w:t>Performance Tuning, Recursion, OLAP</w:t>
-      </w:r>
-    </w:p>
-    <w:p>
-      <w:pPr>
-        <w:pStyle w:val="ListParagraph"/>
-        <w:numPr>
-          <w:ilvl w:val="0"/>
-          <w:numId w:val="3"/>
-        </w:numPr>
-        <w:spacing w:after="40" w:line="240" w:lineRule="auto"/>
-        <w:rPr>
-          <w:rFonts w:ascii="Arial" w:hAnsi="Arial" w:cs="Arial"/>
-          <w:sz w:val="20"/>
-          <w:szCs w:val="18"/>
-        </w:rPr>
-      </w:pPr>
       <w:r>
         <w:rPr>
           <w:rFonts w:ascii="Arial" w:hAnsi="Arial" w:cs="Arial"/>
@@ -2596,6 +2537,8 @@
         </w:rPr>
         <w:t xml:space="preserve"> Program Flow</w:t>
       </w:r>
+      <w:bookmarkStart w:id="0" w:name="_GoBack"/>
+      <w:bookmarkEnd w:id="0"/>
     </w:p>
     <w:p>
       <w:pPr>
@@ -4381,7 +4324,7 @@
 </file>
 
 <file path=customXml/itemProps1.xml><?xml version="1.0" encoding="utf-8"?>
-<ds:datastoreItem xmlns:ds="http://schemas.openxmlformats.org/officeDocument/2006/customXml" ds:itemID="{538E415E-58DF-44BA-9361-A1AA9F81C033}">
+<ds:datastoreItem xmlns:ds="http://schemas.openxmlformats.org/officeDocument/2006/customXml" ds:itemID="{1E7DBA79-C18E-49E6-A1AF-97152AE166A0}">
   <ds:schemaRefs>
     <ds:schemaRef ds:uri="http://schemas.openxmlformats.org/officeDocument/2006/bibliography"/>
   </ds:schemaRefs>

</xml_diff>

<commit_message>
removed bold from address details
</commit_message>
<xml_diff>
--- a/other/atherqureshi_resume.docx
+++ b/other/atherqureshi_resume.docx
@@ -48,7 +48,6 @@
         <w:jc w:val="center"/>
         <w:rPr>
           <w:rFonts w:ascii="Arial" w:hAnsi="Arial" w:cs="Arial"/>
-          <w:b/>
           <w:sz w:val="20"/>
         </w:rPr>
       </w:pPr>
@@ -60,7 +59,6 @@
       <w:r>
         <w:rPr>
           <w:rFonts w:ascii="Arial" w:hAnsi="Arial" w:cs="Arial"/>
-          <w:b/>
           <w:sz w:val="20"/>
         </w:rPr>
         <w:t xml:space="preserve"> | 647</w:t>
@@ -68,7 +66,6 @@
       <w:r>
         <w:rPr>
           <w:rFonts w:ascii="Arial" w:hAnsi="Arial" w:cs="Arial"/>
-          <w:b/>
           <w:sz w:val="20"/>
         </w:rPr>
         <w:t>-</w:t>
@@ -76,7 +73,6 @@
       <w:r>
         <w:rPr>
           <w:rFonts w:ascii="Arial" w:hAnsi="Arial" w:cs="Arial"/>
-          <w:b/>
           <w:sz w:val="20"/>
         </w:rPr>
         <w:t>373</w:t>
@@ -84,7 +80,6 @@
       <w:r>
         <w:rPr>
           <w:rFonts w:ascii="Arial" w:hAnsi="Arial" w:cs="Arial"/>
-          <w:b/>
           <w:sz w:val="20"/>
         </w:rPr>
         <w:t>-</w:t>
@@ -92,7 +87,6 @@
       <w:r>
         <w:rPr>
           <w:rFonts w:ascii="Arial" w:hAnsi="Arial" w:cs="Arial"/>
-          <w:b/>
           <w:sz w:val="20"/>
         </w:rPr>
         <w:t>7332 | Brampton, ON</w:t>
@@ -100,11 +94,12 @@
       <w:r>
         <w:rPr>
           <w:rFonts w:ascii="Arial" w:hAnsi="Arial" w:cs="Arial"/>
-          <w:b/>
           <w:sz w:val="20"/>
         </w:rPr>
         <w:t>, Canada</w:t>
       </w:r>
+      <w:bookmarkStart w:id="0" w:name="_GoBack"/>
+      <w:bookmarkEnd w:id="0"/>
     </w:p>
     <w:p>
       <w:pPr>
@@ -924,7 +919,6 @@
         <w:t xml:space="preserve">| </w:t>
       </w:r>
       <w:hyperlink r:id="rId7" w:history="1">
-        <w:proofErr w:type="spellStart"/>
         <w:r>
           <w:rPr>
             <w:rStyle w:val="Hyperlink"/>
@@ -933,18 +927,7 @@
             <w:sz w:val="20"/>
             <w:szCs w:val="20"/>
           </w:rPr>
-          <w:t>TalentEgg</w:t>
-        </w:r>
-        <w:proofErr w:type="spellEnd"/>
-        <w:r>
-          <w:rPr>
-            <w:rStyle w:val="Hyperlink"/>
-            <w:rFonts w:ascii="Arial" w:hAnsi="Arial" w:cs="Arial"/>
-            <w:b/>
-            <w:sz w:val="20"/>
-            <w:szCs w:val="20"/>
-          </w:rPr>
-          <w:t xml:space="preserve"> </w:t>
+          <w:t xml:space="preserve">TalentEgg </w:t>
         </w:r>
         <w:r>
           <w:rPr>
@@ -966,23 +949,13 @@
         </w:rPr>
       </w:pPr>
       <w:hyperlink r:id="rId8" w:history="1">
-        <w:proofErr w:type="spellStart"/>
         <w:r>
           <w:rPr>
             <w:rStyle w:val="Hyperlink"/>
             <w:rFonts w:ascii="Arial" w:hAnsi="Arial" w:cs="Arial"/>
             <w:b/>
           </w:rPr>
-          <w:t>Grahn</w:t>
-        </w:r>
-        <w:proofErr w:type="spellEnd"/>
-        <w:r>
-          <w:rPr>
-            <w:rStyle w:val="Hyperlink"/>
-            <w:rFonts w:ascii="Arial" w:hAnsi="Arial" w:cs="Arial"/>
-            <w:b/>
-          </w:rPr>
-          <w:t xml:space="preserve"> Lab</w:t>
+          <w:t>Grahn Lab</w:t>
         </w:r>
       </w:hyperlink>
       <w:r>
@@ -1134,16 +1107,7 @@
           <w:sz w:val="20"/>
           <w:szCs w:val="20"/>
         </w:rPr>
-        <w:t xml:space="preserve">Created experiments in Java and </w:t>
-      </w:r>
-      <w:proofErr w:type="spellStart"/>
-      <w:r>
-        <w:rPr>
-          <w:rFonts w:ascii="Arial" w:hAnsi="Arial" w:cs="Arial"/>
-          <w:sz w:val="20"/>
-          <w:szCs w:val="20"/>
-        </w:rPr>
-        <w:t>Matl</w:t>
+        <w:t>Created experiments in Java and Matl</w:t>
       </w:r>
       <w:r>
         <w:rPr>
@@ -1159,16 +1123,7 @@
           <w:sz w:val="20"/>
           <w:szCs w:val="20"/>
         </w:rPr>
-        <w:t>b</w:t>
-      </w:r>
-      <w:proofErr w:type="spellEnd"/>
-      <w:r>
-        <w:rPr>
-          <w:rFonts w:ascii="Arial" w:hAnsi="Arial" w:cs="Arial"/>
-          <w:sz w:val="20"/>
-          <w:szCs w:val="20"/>
-        </w:rPr>
-        <w:t xml:space="preserve">, that </w:t>
+        <w:t xml:space="preserve">b, that </w:t>
       </w:r>
       <w:r>
         <w:rPr>
@@ -1445,43 +1400,7 @@
           <w:sz w:val="20"/>
           <w:szCs w:val="20"/>
         </w:rPr>
-        <w:t xml:space="preserve">sing Python libraries </w:t>
-      </w:r>
-      <w:proofErr w:type="spellStart"/>
-      <w:r>
-        <w:rPr>
-          <w:rFonts w:ascii="Arial" w:hAnsi="Arial" w:cs="Arial"/>
-          <w:sz w:val="20"/>
-          <w:szCs w:val="20"/>
-        </w:rPr>
-        <w:t>scikit</w:t>
-      </w:r>
-      <w:proofErr w:type="spellEnd"/>
-      <w:r>
-        <w:rPr>
-          <w:rFonts w:ascii="Arial" w:hAnsi="Arial" w:cs="Arial"/>
-          <w:sz w:val="20"/>
-          <w:szCs w:val="20"/>
-        </w:rPr>
-        <w:t xml:space="preserve">-learn, </w:t>
-      </w:r>
-      <w:proofErr w:type="spellStart"/>
-      <w:r>
-        <w:rPr>
-          <w:rFonts w:ascii="Arial" w:hAnsi="Arial" w:cs="Arial"/>
-          <w:sz w:val="20"/>
-          <w:szCs w:val="20"/>
-        </w:rPr>
-        <w:t>numpy</w:t>
-      </w:r>
-      <w:proofErr w:type="spellEnd"/>
-      <w:r>
-        <w:rPr>
-          <w:rFonts w:ascii="Arial" w:hAnsi="Arial" w:cs="Arial"/>
-          <w:sz w:val="20"/>
-          <w:szCs w:val="20"/>
-        </w:rPr>
-        <w:t xml:space="preserve">, pandas, created a generic script that would parse </w:t>
+        <w:t xml:space="preserve">sing Python libraries scikit-learn, numpy, pandas, created a generic script that would parse </w:t>
       </w:r>
       <w:r>
         <w:rPr>
@@ -2537,8 +2456,6 @@
         </w:rPr>
         <w:t xml:space="preserve"> Program Flow</w:t>
       </w:r>
-      <w:bookmarkStart w:id="0" w:name="_GoBack"/>
-      <w:bookmarkEnd w:id="0"/>
     </w:p>
     <w:p>
       <w:pPr>
@@ -4324,7 +4241,7 @@
 </file>
 
 <file path=customXml/itemProps1.xml><?xml version="1.0" encoding="utf-8"?>
-<ds:datastoreItem xmlns:ds="http://schemas.openxmlformats.org/officeDocument/2006/customXml" ds:itemID="{1E7DBA79-C18E-49E6-A1AF-97152AE166A0}">
+<ds:datastoreItem xmlns:ds="http://schemas.openxmlformats.org/officeDocument/2006/customXml" ds:itemID="{8CAE7003-3115-4668-A101-7ABEE6C9685F}">
   <ds:schemaRefs>
     <ds:schemaRef ds:uri="http://schemas.openxmlformats.org/officeDocument/2006/bibliography"/>
   </ds:schemaRefs>

</xml_diff>

<commit_message>
edited resume, added more hyperlinks, made formatting more clean
</commit_message>
<xml_diff>
--- a/other/atherqureshi_resume.docx
+++ b/other/atherqureshi_resume.docx
@@ -61,7 +61,42 @@
           <w:rFonts w:ascii="Arial" w:hAnsi="Arial" w:cs="Arial"/>
           <w:sz w:val="20"/>
         </w:rPr>
-        <w:t xml:space="preserve"> | 647</w:t>
+        <w:t xml:space="preserve"> | </w:t>
+      </w:r>
+      <w:r>
+        <w:rPr>
+          <w:rFonts w:ascii="Arial" w:hAnsi="Arial" w:cs="Arial"/>
+          <w:sz w:val="20"/>
+        </w:rPr>
+        <w:t>(</w:t>
+      </w:r>
+      <w:r>
+        <w:rPr>
+          <w:rFonts w:ascii="Arial" w:hAnsi="Arial" w:cs="Arial"/>
+          <w:sz w:val="20"/>
+        </w:rPr>
+        <w:t>+1</w:t>
+      </w:r>
+      <w:r>
+        <w:rPr>
+          <w:rFonts w:ascii="Arial" w:hAnsi="Arial" w:cs="Arial"/>
+          <w:sz w:val="20"/>
+        </w:rPr>
+        <w:t>)</w:t>
+      </w:r>
+      <w:r>
+        <w:rPr>
+          <w:rFonts w:ascii="Arial" w:hAnsi="Arial" w:cs="Arial"/>
+          <w:sz w:val="20"/>
+        </w:rPr>
+        <w:t xml:space="preserve"> </w:t>
+      </w:r>
+      <w:r>
+        <w:rPr>
+          <w:rFonts w:ascii="Arial" w:hAnsi="Arial" w:cs="Arial"/>
+          <w:sz w:val="20"/>
+        </w:rPr>
+        <w:t>647</w:t>
       </w:r>
       <w:r>
         <w:rPr>
@@ -315,7 +350,15 @@
           <w:sz w:val="20"/>
           <w:szCs w:val="20"/>
         </w:rPr>
-        <w:t xml:space="preserve">DBMS, </w:t>
+        <w:t>Data warehousing</w:t>
+      </w:r>
+      <w:r>
+        <w:rPr>
+          <w:rFonts w:ascii="Arial" w:hAnsi="Arial" w:cs="Arial"/>
+          <w:sz w:val="20"/>
+          <w:szCs w:val="20"/>
+        </w:rPr>
+        <w:t xml:space="preserve">, </w:t>
       </w:r>
       <w:r>
         <w:rPr>
@@ -339,31 +382,31 @@
           <w:sz w:val="20"/>
           <w:szCs w:val="20"/>
         </w:rPr>
-        <w:t xml:space="preserve">Jira, </w:t>
-      </w:r>
-      <w:r>
-        <w:rPr>
-          <w:rFonts w:ascii="Arial" w:hAnsi="Arial" w:cs="Arial"/>
-          <w:sz w:val="20"/>
-          <w:szCs w:val="20"/>
-        </w:rPr>
-        <w:t xml:space="preserve">Algorithms, Tableau, </w:t>
-      </w:r>
-      <w:r>
-        <w:rPr>
-          <w:rFonts w:ascii="Arial" w:hAnsi="Arial" w:cs="Arial"/>
-          <w:sz w:val="20"/>
-          <w:szCs w:val="20"/>
-        </w:rPr>
-        <w:t>Visualizations, Git</w:t>
-      </w:r>
-      <w:r>
-        <w:rPr>
-          <w:rFonts w:ascii="Arial" w:hAnsi="Arial" w:cs="Arial"/>
-          <w:sz w:val="20"/>
-          <w:szCs w:val="20"/>
-        </w:rPr>
-        <w:t>, Excel</w:t>
+        <w:t>Jira,</w:t>
+      </w:r>
+      <w:r>
+        <w:rPr>
+          <w:rFonts w:ascii="Arial" w:hAnsi="Arial" w:cs="Arial"/>
+          <w:sz w:val="20"/>
+          <w:szCs w:val="20"/>
+        </w:rPr>
+        <w:t xml:space="preserve"> OO Programming,</w:t>
+      </w:r>
+      <w:r>
+        <w:rPr>
+          <w:rFonts w:ascii="Arial" w:hAnsi="Arial" w:cs="Arial"/>
+          <w:sz w:val="20"/>
+          <w:szCs w:val="20"/>
+        </w:rPr>
+        <w:t xml:space="preserve"> Tableau</w:t>
+      </w:r>
+      <w:r>
+        <w:rPr>
+          <w:rFonts w:ascii="Arial" w:hAnsi="Arial" w:cs="Arial"/>
+          <w:sz w:val="20"/>
+          <w:szCs w:val="20"/>
+        </w:rPr>
+        <w:t>, Git</w:t>
       </w:r>
     </w:p>
     <w:p>
@@ -620,7 +663,23 @@
           <w:sz w:val="20"/>
           <w:szCs w:val="20"/>
         </w:rPr>
-        <w:t>, outbound</w:t>
+        <w:t>/</w:t>
+      </w:r>
+      <w:r>
+        <w:rPr>
+          <w:rFonts w:ascii="Arial" w:hAnsi="Arial" w:cs="Arial"/>
+          <w:sz w:val="20"/>
+          <w:szCs w:val="20"/>
+        </w:rPr>
+        <w:t>outbound</w:t>
+      </w:r>
+      <w:r>
+        <w:rPr>
+          <w:rFonts w:ascii="Arial" w:hAnsi="Arial" w:cs="Arial"/>
+          <w:sz w:val="20"/>
+          <w:szCs w:val="20"/>
+        </w:rPr>
+        <w:t xml:space="preserve"> calls</w:t>
       </w:r>
       <w:r>
         <w:rPr>
@@ -669,6 +728,14 @@
         </w:rPr>
         <w:t>Refactored back-end for these processes from the ground up</w:t>
       </w:r>
+      <w:r>
+        <w:rPr>
+          <w:rFonts w:ascii="Arial" w:hAnsi="Arial" w:cs="Arial"/>
+          <w:sz w:val="20"/>
+          <w:szCs w:val="20"/>
+        </w:rPr>
+        <w:t xml:space="preserve"> (5000+ LOC)</w:t>
+      </w:r>
     </w:p>
     <w:p>
       <w:pPr>
@@ -690,24 +757,58 @@
           <w:sz w:val="20"/>
           <w:szCs w:val="20"/>
         </w:rPr>
-        <w:t>Halved resource usage and runtime of these jobs</w:t>
-      </w:r>
-      <w:r>
-        <w:rPr>
-          <w:rFonts w:ascii="Arial" w:hAnsi="Arial" w:cs="Arial"/>
-          <w:sz w:val="20"/>
-          <w:szCs w:val="20"/>
-        </w:rPr>
-        <w:t xml:space="preserve"> and</w:t>
-      </w:r>
-      <w:r>
-        <w:rPr>
-          <w:rFonts w:ascii="Arial" w:hAnsi="Arial" w:cs="Arial"/>
-          <w:sz w:val="20"/>
-          <w:szCs w:val="20"/>
-        </w:rPr>
-        <w:t xml:space="preserve"> contributed heavily to documentation.</w:t>
-      </w:r>
+        <w:t xml:space="preserve">Sped up runtime by 200%, </w:t>
+      </w:r>
+      <w:r>
+        <w:rPr>
+          <w:rFonts w:ascii="Arial" w:hAnsi="Arial" w:cs="Arial"/>
+          <w:sz w:val="20"/>
+          <w:szCs w:val="20"/>
+        </w:rPr>
+        <w:t xml:space="preserve">decreased server load by </w:t>
+      </w:r>
+      <w:r>
+        <w:rPr>
+          <w:rFonts w:ascii="Arial" w:hAnsi="Arial" w:cs="Arial"/>
+          <w:sz w:val="20"/>
+          <w:szCs w:val="20"/>
+        </w:rPr>
+        <w:t>15</w:t>
+      </w:r>
+      <w:r>
+        <w:rPr>
+          <w:rFonts w:ascii="Arial" w:hAnsi="Arial" w:cs="Arial"/>
+          <w:sz w:val="20"/>
+          <w:szCs w:val="20"/>
+        </w:rPr>
+        <w:t xml:space="preserve">0%, and </w:t>
+      </w:r>
+      <w:r>
+        <w:rPr>
+          <w:rFonts w:ascii="Arial" w:hAnsi="Arial" w:cs="Arial"/>
+          <w:sz w:val="20"/>
+          <w:szCs w:val="20"/>
+        </w:rPr>
+        <w:t xml:space="preserve">halved </w:t>
+      </w:r>
+      <w:r>
+        <w:rPr>
+          <w:rFonts w:ascii="Arial" w:hAnsi="Arial" w:cs="Arial"/>
+          <w:sz w:val="20"/>
+          <w:szCs w:val="20"/>
+        </w:rPr>
+        <w:t>development time for future developers to bring in new data</w:t>
+      </w:r>
+      <w:r>
+        <w:rPr>
+          <w:rFonts w:ascii="Arial" w:hAnsi="Arial" w:cs="Arial"/>
+          <w:sz w:val="20"/>
+          <w:szCs w:val="20"/>
+        </w:rPr>
+        <w:t xml:space="preserve"> ($3M+ benefit)</w:t>
+      </w:r>
+      <w:bookmarkStart w:id="0" w:name="_GoBack"/>
+      <w:bookmarkEnd w:id="0"/>
     </w:p>
     <w:p>
       <w:pPr>
@@ -729,7 +830,63 @@
           <w:sz w:val="20"/>
           <w:szCs w:val="20"/>
         </w:rPr>
-        <w:t>Integrated Virgin Home Internet and Churn data into these offer system</w:t>
+        <w:t xml:space="preserve">Built </w:t>
+      </w:r>
+      <w:r>
+        <w:rPr>
+          <w:rFonts w:ascii="Arial" w:hAnsi="Arial" w:cs="Arial"/>
+          <w:sz w:val="20"/>
+          <w:szCs w:val="20"/>
+        </w:rPr>
+        <w:t>contingencies if data sources for processes failed</w:t>
+      </w:r>
+      <w:r>
+        <w:rPr>
+          <w:rFonts w:ascii="Arial" w:hAnsi="Arial" w:cs="Arial"/>
+          <w:sz w:val="20"/>
+          <w:szCs w:val="20"/>
+        </w:rPr>
+        <w:t>,</w:t>
+      </w:r>
+      <w:r>
+        <w:rPr>
+          <w:rFonts w:ascii="Arial" w:hAnsi="Arial" w:cs="Arial"/>
+          <w:sz w:val="20"/>
+          <w:szCs w:val="20"/>
+        </w:rPr>
+        <w:t xml:space="preserve"> and alert system </w:t>
+      </w:r>
+      <w:r>
+        <w:rPr>
+          <w:rFonts w:ascii="Arial" w:hAnsi="Arial" w:cs="Arial"/>
+          <w:sz w:val="20"/>
+          <w:szCs w:val="20"/>
+        </w:rPr>
+        <w:t>f</w:t>
+      </w:r>
+      <w:r>
+        <w:rPr>
+          <w:rFonts w:ascii="Arial" w:hAnsi="Arial" w:cs="Arial"/>
+          <w:sz w:val="20"/>
+          <w:szCs w:val="20"/>
+        </w:rPr>
+        <w:t>or</w:t>
+      </w:r>
+      <w:r>
+        <w:rPr>
+          <w:rFonts w:ascii="Arial" w:hAnsi="Arial" w:cs="Arial"/>
+          <w:sz w:val="20"/>
+          <w:szCs w:val="20"/>
+        </w:rPr>
+        <w:t xml:space="preserve"> clients</w:t>
+      </w:r>
+      <w:r>
+        <w:rPr>
+          <w:rFonts w:ascii="Arial" w:hAnsi="Arial" w:cs="Arial"/>
+          <w:sz w:val="20"/>
+          <w:szCs w:val="20"/>
+        </w:rPr>
+        <w:t xml:space="preserve"> to stop campaigns</w:t>
       </w:r>
     </w:p>
     <w:p>
@@ -752,7 +909,7 @@
           <w:sz w:val="20"/>
           <w:szCs w:val="20"/>
         </w:rPr>
-        <w:t xml:space="preserve">Integrated and automated Small Business data </w:t>
+        <w:t xml:space="preserve">Integrated Small Business data </w:t>
       </w:r>
       <w:r>
         <w:rPr>
@@ -768,7 +925,23 @@
           <w:sz w:val="20"/>
           <w:szCs w:val="20"/>
         </w:rPr>
-        <w:t>into our data warehouse, and created a list of prospects</w:t>
+        <w:t>into our data warehouse</w:t>
+      </w:r>
+      <w:r>
+        <w:rPr>
+          <w:rFonts w:ascii="Arial" w:hAnsi="Arial" w:cs="Arial"/>
+          <w:sz w:val="20"/>
+          <w:szCs w:val="20"/>
+        </w:rPr>
+        <w:t xml:space="preserve"> to </w:t>
+      </w:r>
+      <w:r>
+        <w:rPr>
+          <w:rFonts w:ascii="Arial" w:hAnsi="Arial" w:cs="Arial"/>
+          <w:sz w:val="20"/>
+          <w:szCs w:val="20"/>
+        </w:rPr>
+        <w:t>create a list of prospects</w:t>
       </w:r>
       <w:r>
         <w:rPr>
@@ -793,6 +966,30 @@
           <w:szCs w:val="20"/>
         </w:rPr>
         <w:t xml:space="preserve"> </w:t>
+      </w:r>
+      <w:r>
+        <w:rPr>
+          <w:rFonts w:ascii="Arial" w:hAnsi="Arial" w:cs="Arial"/>
+          <w:sz w:val="20"/>
+          <w:szCs w:val="20"/>
+        </w:rPr>
+        <w:t xml:space="preserve">and </w:t>
+      </w:r>
+      <w:r>
+        <w:rPr>
+          <w:rFonts w:ascii="Arial" w:hAnsi="Arial" w:cs="Arial"/>
+          <w:sz w:val="20"/>
+          <w:szCs w:val="20"/>
+        </w:rPr>
+        <w:t xml:space="preserve">bring in </w:t>
+      </w:r>
+      <w:r>
+        <w:rPr>
+          <w:rFonts w:ascii="Arial" w:hAnsi="Arial" w:cs="Arial"/>
+          <w:sz w:val="20"/>
+          <w:szCs w:val="20"/>
+        </w:rPr>
+        <w:t xml:space="preserve">more firmographic data per business account.  </w:t>
       </w:r>
     </w:p>
     <w:p>
@@ -831,23 +1028,23 @@
           <w:sz w:val="20"/>
           <w:szCs w:val="20"/>
         </w:rPr>
-        <w:t xml:space="preserve">ableau dashboards and SAS macros to assist production to </w:t>
-      </w:r>
-      <w:r>
-        <w:rPr>
-          <w:rFonts w:ascii="Arial" w:hAnsi="Arial" w:cs="Arial"/>
-          <w:sz w:val="20"/>
-          <w:szCs w:val="20"/>
-        </w:rPr>
-        <w:t>supervise</w:t>
-      </w:r>
-      <w:r>
-        <w:rPr>
-          <w:rFonts w:ascii="Arial" w:hAnsi="Arial" w:cs="Arial"/>
-          <w:sz w:val="20"/>
-          <w:szCs w:val="20"/>
-        </w:rPr>
-        <w:t xml:space="preserve"> over 8000 Jobs</w:t>
+        <w:t xml:space="preserve">ableau dashboards and SAS macros to assist production </w:t>
+      </w:r>
+      <w:r>
+        <w:rPr>
+          <w:rFonts w:ascii="Arial" w:hAnsi="Arial" w:cs="Arial"/>
+          <w:sz w:val="20"/>
+          <w:szCs w:val="20"/>
+        </w:rPr>
+        <w:t xml:space="preserve">in moderating </w:t>
+      </w:r>
+      <w:r>
+        <w:rPr>
+          <w:rFonts w:ascii="Arial" w:hAnsi="Arial" w:cs="Arial"/>
+          <w:sz w:val="20"/>
+          <w:szCs w:val="20"/>
+        </w:rPr>
+        <w:t>over 8000 Jobs</w:t>
       </w:r>
     </w:p>
     <w:p>
@@ -1056,15 +1253,15 @@
           <w:sz w:val="20"/>
           <w:szCs w:val="20"/>
         </w:rPr>
-        <w:t xml:space="preserve"> labs</w:t>
-      </w:r>
-      <w:r>
-        <w:rPr>
-          <w:rFonts w:ascii="Arial" w:hAnsi="Arial" w:cs="Arial"/>
-          <w:sz w:val="20"/>
-          <w:szCs w:val="20"/>
-        </w:rPr>
-        <w:t xml:space="preserve"> revolving around </w:t>
+        <w:t xml:space="preserve">’s </w:t>
+      </w:r>
+      <w:r>
+        <w:rPr>
+          <w:rFonts w:ascii="Arial" w:hAnsi="Arial" w:cs="Arial"/>
+          <w:sz w:val="20"/>
+          <w:szCs w:val="20"/>
+        </w:rPr>
+        <w:t xml:space="preserve">revolving around </w:t>
       </w:r>
       <w:r>
         <w:rPr>
@@ -1270,12 +1467,22 @@
           <w:b/>
         </w:rPr>
       </w:pPr>
-      <w:r>
-        <w:rPr>
-          <w:rFonts w:ascii="Arial" w:hAnsi="Arial" w:cs="Arial"/>
-          <w:b/>
-        </w:rPr>
-        <w:t xml:space="preserve">Insight Lab </w:t>
+      <w:hyperlink r:id="rId9" w:history="1">
+        <w:r>
+          <w:rPr>
+            <w:rStyle w:val="Hyperlink"/>
+            <w:rFonts w:ascii="Arial" w:hAnsi="Arial" w:cs="Arial"/>
+            <w:b/>
+          </w:rPr>
+          <w:t>Insight Lab</w:t>
+        </w:r>
+      </w:hyperlink>
+      <w:r>
+        <w:rPr>
+          <w:rFonts w:ascii="Arial" w:hAnsi="Arial" w:cs="Arial"/>
+          <w:b/>
+        </w:rPr>
+        <w:t xml:space="preserve"> </w:t>
       </w:r>
       <w:r>
         <w:rPr>
@@ -1386,7 +1593,7 @@
         </w:rPr>
         <w:t xml:space="preserve"> created </w:t>
       </w:r>
-      <w:hyperlink r:id="rId9" w:history="1">
+      <w:hyperlink r:id="rId10" w:history="1">
         <w:r>
           <w:rPr>
             <w:rStyle w:val="Hyperlink"/>
@@ -1543,7 +1750,7 @@
           <w:sz w:val="20"/>
           <w:szCs w:val="20"/>
         </w:rPr>
-        <w:t>DOM of a framework</w:t>
+        <w:t>DOM</w:t>
       </w:r>
     </w:p>
     <w:p>
@@ -1566,15 +1773,71 @@
           <w:sz w:val="20"/>
           <w:szCs w:val="20"/>
         </w:rPr>
-        <w:t xml:space="preserve">Visualized this tree using d3.js </w:t>
-      </w:r>
-      <w:r>
-        <w:rPr>
-          <w:rFonts w:ascii="Arial" w:hAnsi="Arial" w:cs="Arial"/>
-          <w:sz w:val="20"/>
-          <w:szCs w:val="20"/>
-        </w:rPr>
-        <w:t xml:space="preserve">in the browser, and </w:t>
+        <w:t>Visualized this</w:t>
+      </w:r>
+      <w:r>
+        <w:rPr>
+          <w:rFonts w:ascii="Arial" w:hAnsi="Arial" w:cs="Arial"/>
+          <w:sz w:val="20"/>
+          <w:szCs w:val="20"/>
+        </w:rPr>
+        <w:t xml:space="preserve"> JSON</w:t>
+      </w:r>
+      <w:r>
+        <w:rPr>
+          <w:rFonts w:ascii="Arial" w:hAnsi="Arial" w:cs="Arial"/>
+          <w:sz w:val="20"/>
+          <w:szCs w:val="20"/>
+        </w:rPr>
+        <w:t xml:space="preserve"> </w:t>
+      </w:r>
+      <w:r>
+        <w:rPr>
+          <w:rFonts w:ascii="Arial" w:hAnsi="Arial" w:cs="Arial"/>
+          <w:sz w:val="20"/>
+          <w:szCs w:val="20"/>
+        </w:rPr>
+        <w:t xml:space="preserve">file into </w:t>
+      </w:r>
+      <w:r>
+        <w:rPr>
+          <w:rFonts w:ascii="Arial" w:hAnsi="Arial" w:cs="Arial"/>
+          <w:sz w:val="20"/>
+          <w:szCs w:val="20"/>
+        </w:rPr>
+        <w:t>an</w:t>
+      </w:r>
+      <w:r>
+        <w:rPr>
+          <w:rFonts w:ascii="Arial" w:hAnsi="Arial" w:cs="Arial"/>
+          <w:sz w:val="20"/>
+          <w:szCs w:val="20"/>
+        </w:rPr>
+        <w:t xml:space="preserve"> interactive tree</w:t>
+      </w:r>
+      <w:r>
+        <w:rPr>
+          <w:rFonts w:ascii="Arial" w:hAnsi="Arial" w:cs="Arial"/>
+          <w:sz w:val="20"/>
+          <w:szCs w:val="20"/>
+        </w:rPr>
+        <w:t xml:space="preserve"> using</w:t>
+      </w:r>
+      <w:r>
+        <w:rPr>
+          <w:rFonts w:ascii="Arial" w:hAnsi="Arial" w:cs="Arial"/>
+          <w:sz w:val="20"/>
+          <w:szCs w:val="20"/>
+        </w:rPr>
+        <w:t xml:space="preserve"> d3.js</w:t>
+      </w:r>
+      <w:r>
+        <w:rPr>
+          <w:rFonts w:ascii="Arial" w:hAnsi="Arial" w:cs="Arial"/>
+          <w:sz w:val="20"/>
+          <w:szCs w:val="20"/>
+        </w:rPr>
+        <w:t xml:space="preserve">, and </w:t>
       </w:r>
       <w:r>
         <w:rPr>
@@ -1590,7 +1853,31 @@
           <w:sz w:val="20"/>
           <w:szCs w:val="20"/>
         </w:rPr>
-        <w:t>to input new data on the webpage</w:t>
+        <w:t xml:space="preserve">to </w:t>
+      </w:r>
+      <w:r>
+        <w:rPr>
+          <w:rFonts w:ascii="Arial" w:hAnsi="Arial" w:cs="Arial"/>
+          <w:sz w:val="20"/>
+          <w:szCs w:val="20"/>
+        </w:rPr>
+        <w:t>predict</w:t>
+      </w:r>
+      <w:r>
+        <w:rPr>
+          <w:rFonts w:ascii="Arial" w:hAnsi="Arial" w:cs="Arial"/>
+          <w:sz w:val="20"/>
+          <w:szCs w:val="20"/>
+        </w:rPr>
+        <w:t xml:space="preserve"> new dat</w:t>
+      </w:r>
+      <w:r>
+        <w:rPr>
+          <w:rFonts w:ascii="Arial" w:hAnsi="Arial" w:cs="Arial"/>
+          <w:sz w:val="20"/>
+          <w:szCs w:val="20"/>
+        </w:rPr>
+        <w:t>a</w:t>
       </w:r>
     </w:p>
     <w:p>
@@ -1768,7 +2055,7 @@
         </w:rPr>
         <w:t xml:space="preserve"> for </w:t>
       </w:r>
-      <w:hyperlink r:id="rId10" w:history="1">
+      <w:hyperlink r:id="rId11" w:history="1">
         <w:r>
           <w:rPr>
             <w:rStyle w:val="Hyperlink"/>
@@ -1840,21 +2127,14 @@
           <w:rFonts w:ascii="Arial" w:hAnsi="Arial" w:cs="Arial"/>
           <w:sz w:val="20"/>
         </w:rPr>
-        <w:t>engine, particl</w:t>
-      </w:r>
-      <w:r>
-        <w:rPr>
-          <w:rFonts w:ascii="Arial" w:hAnsi="Arial" w:cs="Arial"/>
-          <w:sz w:val="20"/>
-        </w:rPr>
-        <w:t>es</w:t>
-      </w:r>
-      <w:r>
-        <w:rPr>
-          <w:rFonts w:ascii="Arial" w:hAnsi="Arial" w:cs="Arial"/>
-          <w:sz w:val="20"/>
-        </w:rPr>
-        <w:t xml:space="preserve">, game flow, </w:t>
+        <w:t xml:space="preserve">engine, </w:t>
+      </w:r>
+      <w:r>
+        <w:rPr>
+          <w:rFonts w:ascii="Arial" w:hAnsi="Arial" w:cs="Arial"/>
+          <w:sz w:val="20"/>
+        </w:rPr>
+        <w:t xml:space="preserve">user interface, </w:t>
       </w:r>
       <w:r>
         <w:rPr>
@@ -1863,19 +2143,28 @@
         </w:rPr>
         <w:t xml:space="preserve">graphics, animations, </w:t>
       </w:r>
-      <w:r>
-        <w:rPr>
-          <w:rFonts w:ascii="Arial" w:hAnsi="Arial" w:cs="Arial"/>
-          <w:sz w:val="20"/>
-        </w:rPr>
-        <w:t xml:space="preserve">JSON saving system, </w:t>
-      </w:r>
-      <w:r>
-        <w:rPr>
-          <w:rFonts w:ascii="Arial" w:hAnsi="Arial" w:cs="Arial"/>
-          <w:sz w:val="20"/>
-        </w:rPr>
-        <w:t>pause screen, and wrote game music</w:t>
+      <w:proofErr w:type="spellStart"/>
+      <w:r>
+        <w:rPr>
+          <w:rFonts w:ascii="Arial" w:hAnsi="Arial" w:cs="Arial"/>
+          <w:sz w:val="20"/>
+        </w:rPr>
+        <w:t>localStorage</w:t>
+      </w:r>
+      <w:proofErr w:type="spellEnd"/>
+      <w:r>
+        <w:rPr>
+          <w:rFonts w:ascii="Arial" w:hAnsi="Arial" w:cs="Arial"/>
+          <w:sz w:val="20"/>
+        </w:rPr>
+        <w:t xml:space="preserve"> saving system, </w:t>
+      </w:r>
+      <w:r>
+        <w:rPr>
+          <w:rFonts w:ascii="Arial" w:hAnsi="Arial" w:cs="Arial"/>
+          <w:sz w:val="20"/>
+        </w:rPr>
+        <w:t>and wrote game music</w:t>
       </w:r>
     </w:p>
     <w:p>
@@ -1965,20 +2254,15 @@
         <w:spacing w:after="40" w:line="240" w:lineRule="auto"/>
         <w:rPr>
           <w:rFonts w:ascii="Arial" w:hAnsi="Arial" w:cs="Arial"/>
-        </w:rPr>
-      </w:pPr>
-      <w:r>
-        <w:rPr>
-          <w:rFonts w:ascii="Arial" w:hAnsi="Arial" w:cs="Arial"/>
-          <w:b/>
-        </w:rPr>
-        <w:t xml:space="preserve">Western University | BSc </w:t>
-      </w:r>
-      <w:r>
-        <w:rPr>
-          <w:rFonts w:ascii="Arial" w:hAnsi="Arial" w:cs="Arial"/>
-        </w:rPr>
-        <w:t>Honors Specialization in Computer Science, Minor in Psychology</w:t>
+          <w:b/>
+        </w:rPr>
+      </w:pPr>
+      <w:r>
+        <w:rPr>
+          <w:rFonts w:ascii="Arial" w:hAnsi="Arial" w:cs="Arial"/>
+          <w:b/>
+        </w:rPr>
+        <w:t>Western University | BSc Honors Specialization in Computer Science, Minor in Psychology</w:t>
       </w:r>
     </w:p>
     <w:p>
@@ -2043,17 +2327,7 @@
           <w:sz w:val="20"/>
           <w:szCs w:val="18"/>
         </w:rPr>
-        <w:t xml:space="preserve"> GPA in Major (Com</w:t>
-      </w:r>
-      <w:bookmarkStart w:id="0" w:name="_GoBack"/>
-      <w:bookmarkEnd w:id="0"/>
-      <w:r>
-        <w:rPr>
-          <w:rFonts w:ascii="Arial" w:hAnsi="Arial" w:cs="Arial"/>
-          <w:sz w:val="20"/>
-          <w:szCs w:val="18"/>
-        </w:rPr>
-        <w:t>puter Science)</w:t>
+        <w:t xml:space="preserve"> GPA in Major (Computer Science)</w:t>
       </w:r>
       <w:r>
         <w:rPr>
@@ -2256,7 +2530,7 @@
           <w:szCs w:val="18"/>
         </w:rPr>
       </w:pPr>
-      <w:hyperlink r:id="rId11" w:history="1">
+      <w:hyperlink r:id="rId12" w:history="1">
         <w:r>
           <w:rPr>
             <w:rFonts w:ascii="Arial" w:hAnsi="Arial" w:cs="Arial"/>
@@ -2325,7 +2599,7 @@
           <w:szCs w:val="18"/>
         </w:rPr>
       </w:pPr>
-      <w:hyperlink r:id="rId12" w:history="1">
+      <w:hyperlink r:id="rId13" w:history="1">
         <w:r>
           <w:rPr>
             <w:rFonts w:ascii="Arial" w:hAnsi="Arial" w:cs="Arial"/>
@@ -2369,7 +2643,7 @@
           <w:szCs w:val="18"/>
         </w:rPr>
       </w:pPr>
-      <w:hyperlink r:id="rId13" w:history="1">
+      <w:hyperlink r:id="rId14" w:history="1">
         <w:r>
           <w:rPr>
             <w:rFonts w:ascii="Arial" w:hAnsi="Arial" w:cs="Arial"/>
@@ -4345,7 +4619,7 @@
 </file>
 
 <file path=customXml/itemProps1.xml><?xml version="1.0" encoding="utf-8"?>
-<ds:datastoreItem xmlns:ds="http://schemas.openxmlformats.org/officeDocument/2006/customXml" ds:itemID="{CB2DBA6F-70D6-4E2E-A615-1EE13C45C045}">
+<ds:datastoreItem xmlns:ds="http://schemas.openxmlformats.org/officeDocument/2006/customXml" ds:itemID="{B58796B1-147A-4580-A4DB-E096A3CAD00C}">
   <ds:schemaRefs>
     <ds:schemaRef ds:uri="http://schemas.openxmlformats.org/officeDocument/2006/bibliography"/>
   </ds:schemaRefs>

</xml_diff>

<commit_message>
further tinkering of resume:
</commit_message>
<xml_diff>
--- a/other/atherqureshi_resume.docx
+++ b/other/atherqureshi_resume.docx
@@ -736,8 +736,6 @@
         </w:rPr>
         <w:t xml:space="preserve"> </w:t>
       </w:r>
-      <w:bookmarkStart w:id="0" w:name="_GoBack"/>
-      <w:bookmarkEnd w:id="0"/>
     </w:p>
     <w:p>
       <w:pPr>
@@ -1687,7 +1685,31 @@
           <w:sz w:val="20"/>
           <w:szCs w:val="20"/>
         </w:rPr>
-        <w:t xml:space="preserve">, pandas, created a generic script that would parse </w:t>
+        <w:t xml:space="preserve"> and </w:t>
+      </w:r>
+      <w:r>
+        <w:rPr>
+          <w:rFonts w:ascii="Arial" w:hAnsi="Arial" w:cs="Arial"/>
+          <w:sz w:val="20"/>
+          <w:szCs w:val="20"/>
+        </w:rPr>
+        <w:t>pandas</w:t>
+      </w:r>
+      <w:r>
+        <w:rPr>
+          <w:rFonts w:ascii="Arial" w:hAnsi="Arial" w:cs="Arial"/>
+          <w:sz w:val="20"/>
+          <w:szCs w:val="20"/>
+        </w:rPr>
+        <w:t>,</w:t>
+      </w:r>
+      <w:r>
+        <w:rPr>
+          <w:rFonts w:ascii="Arial" w:hAnsi="Arial" w:cs="Arial"/>
+          <w:sz w:val="20"/>
+          <w:szCs w:val="20"/>
+        </w:rPr>
+        <w:t xml:space="preserve"> created a generic script that would parse </w:t>
       </w:r>
       <w:r>
         <w:rPr>
@@ -1713,6 +1735,8 @@
         </w:rPr>
         <w:t>classification decision tree</w:t>
       </w:r>
+      <w:bookmarkStart w:id="0" w:name="_GoBack"/>
+      <w:bookmarkEnd w:id="0"/>
     </w:p>
     <w:p>
       <w:pPr>
@@ -4619,7 +4643,7 @@
 </file>
 
 <file path=customXml/itemProps1.xml><?xml version="1.0" encoding="utf-8"?>
-<ds:datastoreItem xmlns:ds="http://schemas.openxmlformats.org/officeDocument/2006/customXml" ds:itemID="{3F705FCA-0699-4D5B-B1C1-C35DDFBFFEBB}">
+<ds:datastoreItem xmlns:ds="http://schemas.openxmlformats.org/officeDocument/2006/customXml" ds:itemID="{1F14B71B-D9F5-4ED5-90B5-82527DCE4E26}">
   <ds:schemaRefs>
     <ds:schemaRef ds:uri="http://schemas.openxmlformats.org/officeDocument/2006/bibliography"/>
   </ds:schemaRefs>

</xml_diff>

<commit_message>
changed some lines of resume
</commit_message>
<xml_diff>
--- a/other/atherqureshi_resume.docx
+++ b/other/atherqureshi_resume.docx
@@ -350,7 +350,23 @@
           <w:sz w:val="20"/>
           <w:szCs w:val="20"/>
         </w:rPr>
-        <w:t>Data warehousing</w:t>
+        <w:t xml:space="preserve">Data </w:t>
+      </w:r>
+      <w:r>
+        <w:rPr>
+          <w:rFonts w:ascii="Arial" w:hAnsi="Arial" w:cs="Arial"/>
+          <w:sz w:val="20"/>
+          <w:szCs w:val="20"/>
+        </w:rPr>
+        <w:t>W</w:t>
+      </w:r>
+      <w:r>
+        <w:rPr>
+          <w:rFonts w:ascii="Arial" w:hAnsi="Arial" w:cs="Arial"/>
+          <w:sz w:val="20"/>
+          <w:szCs w:val="20"/>
+        </w:rPr>
+        <w:t>arehousing</w:t>
       </w:r>
       <w:r>
         <w:rPr>
@@ -382,15 +398,7 @@
           <w:sz w:val="20"/>
           <w:szCs w:val="20"/>
         </w:rPr>
-        <w:t>Jira,</w:t>
-      </w:r>
-      <w:r>
-        <w:rPr>
-          <w:rFonts w:ascii="Arial" w:hAnsi="Arial" w:cs="Arial"/>
-          <w:sz w:val="20"/>
-          <w:szCs w:val="20"/>
-        </w:rPr>
-        <w:t xml:space="preserve"> OO Programming,</w:t>
+        <w:t>OO Programming,</w:t>
       </w:r>
       <w:r>
         <w:rPr>
@@ -407,6 +415,14 @@
           <w:szCs w:val="20"/>
         </w:rPr>
         <w:t>, Git</w:t>
+      </w:r>
+      <w:r>
+        <w:rPr>
+          <w:rFonts w:ascii="Arial" w:hAnsi="Arial" w:cs="Arial"/>
+          <w:sz w:val="20"/>
+          <w:szCs w:val="20"/>
+        </w:rPr>
+        <w:t>, Jira</w:t>
       </w:r>
     </w:p>
     <w:p>
@@ -989,6 +1005,14 @@
         </w:rPr>
         <w:t xml:space="preserve">more firmographic data per business account.  </w:t>
       </w:r>
+      <w:r>
+        <w:rPr>
+          <w:rFonts w:ascii="Arial" w:hAnsi="Arial" w:cs="Arial"/>
+          <w:sz w:val="20"/>
+          <w:szCs w:val="20"/>
+        </w:rPr>
+        <w:t>o</w:t>
+      </w:r>
     </w:p>
     <w:p>
       <w:pPr>
@@ -1188,23 +1212,7 @@
           <w:sz w:val="18"/>
           <w:szCs w:val="18"/>
         </w:rPr>
-        <w:t xml:space="preserve">September 2016 – April 2017 | </w:t>
-      </w:r>
-      <w:r>
-        <w:rPr>
-          <w:rFonts w:ascii="Arial" w:hAnsi="Arial" w:cs="Arial"/>
-          <w:sz w:val="18"/>
-          <w:szCs w:val="18"/>
-        </w:rPr>
-        <w:t xml:space="preserve">The Brain and Mind Institute, </w:t>
-      </w:r>
-      <w:r>
-        <w:rPr>
-          <w:rFonts w:ascii="Arial" w:hAnsi="Arial" w:cs="Arial"/>
-          <w:sz w:val="18"/>
-          <w:szCs w:val="18"/>
-        </w:rPr>
-        <w:t>London, ON</w:t>
+        <w:t>September 2016 – April 2017 | London, ON</w:t>
       </w:r>
     </w:p>
     <w:p>
@@ -1227,7 +1235,23 @@
           <w:sz w:val="20"/>
           <w:szCs w:val="20"/>
         </w:rPr>
-        <w:t xml:space="preserve">Assisted PhDs in all technical aspects of </w:t>
+        <w:t xml:space="preserve">Assisted </w:t>
+      </w:r>
+      <w:r>
+        <w:rPr>
+          <w:rFonts w:ascii="Arial" w:hAnsi="Arial" w:cs="Arial"/>
+          <w:sz w:val="20"/>
+          <w:szCs w:val="20"/>
+        </w:rPr>
+        <w:t>Lab</w:t>
+      </w:r>
+      <w:r>
+        <w:rPr>
+          <w:rFonts w:ascii="Arial" w:hAnsi="Arial" w:cs="Arial"/>
+          <w:sz w:val="20"/>
+          <w:szCs w:val="20"/>
+        </w:rPr>
+        <w:t xml:space="preserve"> in technical aspects of </w:t>
       </w:r>
       <w:r>
         <w:rPr>
@@ -1243,15 +1267,25 @@
           <w:sz w:val="20"/>
           <w:szCs w:val="20"/>
         </w:rPr>
-        <w:t xml:space="preserve"> thesis</w:t>
-      </w:r>
-      <w:r>
-        <w:rPr>
-          <w:rFonts w:ascii="Arial" w:hAnsi="Arial" w:cs="Arial"/>
-          <w:sz w:val="20"/>
-          <w:szCs w:val="20"/>
-        </w:rPr>
-        <w:t xml:space="preserve">’s </w:t>
+        <w:t xml:space="preserve"> </w:t>
+      </w:r>
+      <w:r>
+        <w:rPr>
+          <w:rFonts w:ascii="Arial" w:hAnsi="Arial" w:cs="Arial"/>
+          <w:sz w:val="20"/>
+          <w:szCs w:val="20"/>
+        </w:rPr>
+        <w:t>experiments</w:t>
+      </w:r>
+      <w:bookmarkStart w:id="0" w:name="_GoBack"/>
+      <w:bookmarkEnd w:id="0"/>
+      <w:r>
+        <w:rPr>
+          <w:rFonts w:ascii="Arial" w:hAnsi="Arial" w:cs="Arial"/>
+          <w:sz w:val="20"/>
+          <w:szCs w:val="20"/>
+        </w:rPr>
+        <w:t xml:space="preserve"> </w:t>
       </w:r>
       <w:r>
         <w:rPr>
@@ -1526,39 +1560,7 @@
           <w:sz w:val="18"/>
           <w:szCs w:val="18"/>
         </w:rPr>
-        <w:t xml:space="preserve">May 2017 – August 2017 | </w:t>
-      </w:r>
-      <w:r>
-        <w:rPr>
-          <w:rFonts w:ascii="Arial" w:hAnsi="Arial" w:cs="Arial"/>
-          <w:sz w:val="18"/>
-          <w:szCs w:val="18"/>
-        </w:rPr>
-        <w:t>Western University</w:t>
-      </w:r>
-      <w:r>
-        <w:rPr>
-          <w:rFonts w:ascii="Arial" w:hAnsi="Arial" w:cs="Arial"/>
-          <w:sz w:val="18"/>
-          <w:szCs w:val="18"/>
-        </w:rPr>
-        <w:t>,</w:t>
-      </w:r>
-      <w:r>
-        <w:rPr>
-          <w:rFonts w:ascii="Arial" w:hAnsi="Arial" w:cs="Arial"/>
-          <w:sz w:val="18"/>
-          <w:szCs w:val="18"/>
-        </w:rPr>
-        <w:t xml:space="preserve"> </w:t>
-      </w:r>
-      <w:r>
-        <w:rPr>
-          <w:rFonts w:ascii="Arial" w:hAnsi="Arial" w:cs="Arial"/>
-          <w:sz w:val="18"/>
-          <w:szCs w:val="18"/>
-        </w:rPr>
-        <w:t>London, ON</w:t>
+        <w:t>May 2017 – August 2017 | London, ON</w:t>
       </w:r>
     </w:p>
     <w:p>
@@ -1735,8 +1737,6 @@
         </w:rPr>
         <w:t>classification decision tree</w:t>
       </w:r>
-      <w:bookmarkStart w:id="0" w:name="_GoBack"/>
-      <w:bookmarkEnd w:id="0"/>
     </w:p>
     <w:p>
       <w:pPr>
@@ -1940,14 +1940,7 @@
           <w:rFonts w:ascii="Arial" w:hAnsi="Arial" w:cs="Arial"/>
           <w:b/>
         </w:rPr>
-        <w:t>Game Design</w:t>
-      </w:r>
-      <w:r>
-        <w:rPr>
-          <w:rFonts w:ascii="Arial" w:hAnsi="Arial" w:cs="Arial"/>
-          <w:b/>
-        </w:rPr>
-        <w:t xml:space="preserve"> </w:t>
+        <w:t xml:space="preserve">Western University </w:t>
       </w:r>
       <w:r>
         <w:rPr>
@@ -2018,30 +2011,6 @@
           <w:szCs w:val="18"/>
         </w:rPr>
         <w:t xml:space="preserve"> 2017 | </w:t>
-      </w:r>
-      <w:r>
-        <w:rPr>
-          <w:rFonts w:ascii="Arial" w:hAnsi="Arial" w:cs="Arial"/>
-          <w:sz w:val="18"/>
-          <w:szCs w:val="18"/>
-        </w:rPr>
-        <w:t>Western University</w:t>
-      </w:r>
-      <w:r>
-        <w:rPr>
-          <w:rFonts w:ascii="Arial" w:hAnsi="Arial" w:cs="Arial"/>
-          <w:sz w:val="18"/>
-          <w:szCs w:val="18"/>
-        </w:rPr>
-        <w:t>,</w:t>
-      </w:r>
-      <w:r>
-        <w:rPr>
-          <w:rFonts w:ascii="Arial" w:hAnsi="Arial" w:cs="Arial"/>
-          <w:sz w:val="18"/>
-          <w:szCs w:val="18"/>
-        </w:rPr>
-        <w:t xml:space="preserve"> </w:t>
       </w:r>
       <w:r>
         <w:rPr>
@@ -4643,7 +4612,7 @@
 </file>
 
 <file path=customXml/itemProps1.xml><?xml version="1.0" encoding="utf-8"?>
-<ds:datastoreItem xmlns:ds="http://schemas.openxmlformats.org/officeDocument/2006/customXml" ds:itemID="{1F14B71B-D9F5-4ED5-90B5-82527DCE4E26}">
+<ds:datastoreItem xmlns:ds="http://schemas.openxmlformats.org/officeDocument/2006/customXml" ds:itemID="{571B598C-1147-4B33-A440-0B872C86D8C8}">
   <ds:schemaRefs>
     <ds:schemaRef ds:uri="http://schemas.openxmlformats.org/officeDocument/2006/bibliography"/>
   </ds:schemaRefs>

</xml_diff>

<commit_message>
took out typo from resume
</commit_message>
<xml_diff>
--- a/other/atherqureshi_resume.docx
+++ b/other/atherqureshi_resume.docx
@@ -110,7 +110,21 @@
           <w:rFonts w:ascii="Arial" w:hAnsi="Arial" w:cs="Arial"/>
           <w:sz w:val="20"/>
         </w:rPr>
-        <w:t>373</w:t>
+        <w:t>3</w:t>
+      </w:r>
+      <w:r>
+        <w:rPr>
+          <w:rFonts w:ascii="Arial" w:hAnsi="Arial" w:cs="Arial"/>
+          <w:sz w:val="20"/>
+        </w:rPr>
+        <w:t>8</w:t>
+      </w:r>
+      <w:r>
+        <w:rPr>
+          <w:rFonts w:ascii="Arial" w:hAnsi="Arial" w:cs="Arial"/>
+          <w:sz w:val="20"/>
+        </w:rPr>
+        <w:t>3</w:t>
       </w:r>
       <w:r>
         <w:rPr>
@@ -1003,16 +1017,10 @@
           <w:sz w:val="20"/>
           <w:szCs w:val="20"/>
         </w:rPr>
-        <w:t xml:space="preserve">more firmographic data per business account.  </w:t>
-      </w:r>
-      <w:r>
-        <w:rPr>
-          <w:rFonts w:ascii="Arial" w:hAnsi="Arial" w:cs="Arial"/>
-          <w:sz w:val="20"/>
-          <w:szCs w:val="20"/>
-        </w:rPr>
-        <w:t>o</w:t>
-      </w:r>
+        <w:t>more firmographic data per business account.</w:t>
+      </w:r>
+      <w:bookmarkStart w:id="0" w:name="_GoBack"/>
+      <w:bookmarkEnd w:id="0"/>
     </w:p>
     <w:p>
       <w:pPr>
@@ -1128,7 +1136,6 @@
         <w:t xml:space="preserve">| </w:t>
       </w:r>
       <w:hyperlink r:id="rId7" w:history="1">
-        <w:proofErr w:type="spellStart"/>
         <w:r>
           <w:rPr>
             <w:rStyle w:val="Hyperlink"/>
@@ -1137,18 +1144,7 @@
             <w:sz w:val="20"/>
             <w:szCs w:val="20"/>
           </w:rPr>
-          <w:t>TalentEgg</w:t>
-        </w:r>
-        <w:proofErr w:type="spellEnd"/>
-        <w:r>
-          <w:rPr>
-            <w:rStyle w:val="Hyperlink"/>
-            <w:rFonts w:ascii="Arial" w:hAnsi="Arial" w:cs="Arial"/>
-            <w:b/>
-            <w:sz w:val="20"/>
-            <w:szCs w:val="20"/>
-          </w:rPr>
-          <w:t xml:space="preserve"> </w:t>
+          <w:t xml:space="preserve">TalentEgg </w:t>
         </w:r>
         <w:r>
           <w:rPr>
@@ -1170,23 +1166,13 @@
         </w:rPr>
       </w:pPr>
       <w:hyperlink r:id="rId8" w:history="1">
-        <w:proofErr w:type="spellStart"/>
         <w:r>
           <w:rPr>
             <w:rStyle w:val="Hyperlink"/>
             <w:rFonts w:ascii="Arial" w:hAnsi="Arial" w:cs="Arial"/>
             <w:b/>
           </w:rPr>
-          <w:t>Grahn</w:t>
-        </w:r>
-        <w:proofErr w:type="spellEnd"/>
-        <w:r>
-          <w:rPr>
-            <w:rStyle w:val="Hyperlink"/>
-            <w:rFonts w:ascii="Arial" w:hAnsi="Arial" w:cs="Arial"/>
-            <w:b/>
-          </w:rPr>
-          <w:t xml:space="preserve"> Lab</w:t>
+          <w:t>Grahn Lab</w:t>
         </w:r>
       </w:hyperlink>
       <w:r>
@@ -1251,7 +1237,31 @@
           <w:sz w:val="20"/>
           <w:szCs w:val="20"/>
         </w:rPr>
-        <w:t xml:space="preserve"> in technical aspects of </w:t>
+        <w:t xml:space="preserve"> </w:t>
+      </w:r>
+      <w:r>
+        <w:rPr>
+          <w:rFonts w:ascii="Arial" w:hAnsi="Arial" w:cs="Arial"/>
+          <w:sz w:val="20"/>
+          <w:szCs w:val="20"/>
+        </w:rPr>
+        <w:t>researchers</w:t>
+      </w:r>
+      <w:r>
+        <w:rPr>
+          <w:rFonts w:ascii="Arial" w:hAnsi="Arial" w:cs="Arial"/>
+          <w:sz w:val="20"/>
+          <w:szCs w:val="20"/>
+        </w:rPr>
+        <w:t xml:space="preserve"> </w:t>
+      </w:r>
+      <w:r>
+        <w:rPr>
+          <w:rFonts w:ascii="Arial" w:hAnsi="Arial" w:cs="Arial"/>
+          <w:sz w:val="20"/>
+          <w:szCs w:val="20"/>
+        </w:rPr>
+        <w:t xml:space="preserve">in technical aspects of </w:t>
       </w:r>
       <w:r>
         <w:rPr>
@@ -1277,8 +1287,6 @@
         </w:rPr>
         <w:t>experiments</w:t>
       </w:r>
-      <w:bookmarkStart w:id="0" w:name="_GoBack"/>
-      <w:bookmarkEnd w:id="0"/>
       <w:r>
         <w:rPr>
           <w:rFonts w:ascii="Arial" w:hAnsi="Arial" w:cs="Arial"/>
@@ -1348,16 +1356,7 @@
           <w:sz w:val="20"/>
           <w:szCs w:val="20"/>
         </w:rPr>
-        <w:t xml:space="preserve">Created experiments in Java and </w:t>
-      </w:r>
-      <w:proofErr w:type="spellStart"/>
-      <w:r>
-        <w:rPr>
-          <w:rFonts w:ascii="Arial" w:hAnsi="Arial" w:cs="Arial"/>
-          <w:sz w:val="20"/>
-          <w:szCs w:val="20"/>
-        </w:rPr>
-        <w:t>Matl</w:t>
+        <w:t>Created experiments in Java and Matl</w:t>
       </w:r>
       <w:r>
         <w:rPr>
@@ -1373,16 +1372,7 @@
           <w:sz w:val="20"/>
           <w:szCs w:val="20"/>
         </w:rPr>
-        <w:t>b</w:t>
-      </w:r>
-      <w:proofErr w:type="spellEnd"/>
-      <w:r>
-        <w:rPr>
-          <w:rFonts w:ascii="Arial" w:hAnsi="Arial" w:cs="Arial"/>
-          <w:sz w:val="20"/>
-          <w:szCs w:val="20"/>
-        </w:rPr>
-        <w:t xml:space="preserve">, that </w:t>
+        <w:t xml:space="preserve">b, that </w:t>
       </w:r>
       <w:r>
         <w:rPr>
@@ -1651,36 +1641,8 @@
           <w:sz w:val="20"/>
           <w:szCs w:val="20"/>
         </w:rPr>
-        <w:t xml:space="preserve">sing Python libraries </w:t>
-      </w:r>
-      <w:proofErr w:type="spellStart"/>
-      <w:r>
-        <w:rPr>
-          <w:rFonts w:ascii="Arial" w:hAnsi="Arial" w:cs="Arial"/>
-          <w:sz w:val="20"/>
-          <w:szCs w:val="20"/>
-        </w:rPr>
-        <w:t>scikit</w:t>
-      </w:r>
-      <w:proofErr w:type="spellEnd"/>
-      <w:r>
-        <w:rPr>
-          <w:rFonts w:ascii="Arial" w:hAnsi="Arial" w:cs="Arial"/>
-          <w:sz w:val="20"/>
-          <w:szCs w:val="20"/>
-        </w:rPr>
-        <w:t xml:space="preserve">-learn, </w:t>
-      </w:r>
-      <w:proofErr w:type="spellStart"/>
-      <w:r>
-        <w:rPr>
-          <w:rFonts w:ascii="Arial" w:hAnsi="Arial" w:cs="Arial"/>
-          <w:sz w:val="20"/>
-          <w:szCs w:val="20"/>
-        </w:rPr>
-        <w:t>numpy</w:t>
-      </w:r>
-      <w:proofErr w:type="spellEnd"/>
+        <w:t>sing Python libraries scikit-learn, numpy</w:t>
+      </w:r>
       <w:r>
         <w:rPr>
           <w:rFonts w:ascii="Arial" w:hAnsi="Arial" w:cs="Arial"/>
@@ -2136,7 +2098,6 @@
         </w:rPr>
         <w:t xml:space="preserve">graphics, animations, </w:t>
       </w:r>
-      <w:proofErr w:type="spellStart"/>
       <w:r>
         <w:rPr>
           <w:rFonts w:ascii="Arial" w:hAnsi="Arial" w:cs="Arial"/>
@@ -2144,7 +2105,6 @@
         </w:rPr>
         <w:t>localStorage</w:t>
       </w:r>
-      <w:proofErr w:type="spellEnd"/>
       <w:r>
         <w:rPr>
           <w:rFonts w:ascii="Arial" w:hAnsi="Arial" w:cs="Arial"/>
@@ -2354,7 +2314,6 @@
         </w:rPr>
         <w:t xml:space="preserve"> </w:t>
       </w:r>
-      <w:proofErr w:type="spellStart"/>
       <w:r>
         <w:rPr>
           <w:rFonts w:ascii="Arial" w:hAnsi="Arial" w:cs="Arial"/>
@@ -2363,7 +2322,6 @@
         </w:rPr>
         <w:t>cGPA</w:t>
       </w:r>
-      <w:proofErr w:type="spellEnd"/>
     </w:p>
     <w:p>
       <w:pPr>
@@ -4612,7 +4570,7 @@
 </file>
 
 <file path=customXml/itemProps1.xml><?xml version="1.0" encoding="utf-8"?>
-<ds:datastoreItem xmlns:ds="http://schemas.openxmlformats.org/officeDocument/2006/customXml" ds:itemID="{571B598C-1147-4B33-A440-0B872C86D8C8}">
+<ds:datastoreItem xmlns:ds="http://schemas.openxmlformats.org/officeDocument/2006/customXml" ds:itemID="{83817318-12C9-4C1A-866C-6ED25449EE34}">
   <ds:schemaRefs>
     <ds:schemaRef ds:uri="http://schemas.openxmlformats.org/officeDocument/2006/bibliography"/>
   </ds:schemaRefs>

</xml_diff>

<commit_message>
added links to github, music, linkedin, and website on resume
</commit_message>
<xml_diff>
--- a/other/atherqureshi_resume.docx
+++ b/other/atherqureshi_resume.docx
@@ -4,7 +4,7 @@
   <w:body>
     <w:p>
       <w:pPr>
-        <w:spacing w:after="80" w:line="240" w:lineRule="auto"/>
+        <w:spacing w:after="40" w:line="240" w:lineRule="auto"/>
         <w:jc w:val="center"/>
         <w:rPr>
           <w:rFonts w:ascii="Arial" w:hAnsi="Arial" w:cs="Arial"/>
@@ -25,6 +25,25 @@
     </w:p>
     <w:p>
       <w:pPr>
+        <w:spacing w:after="40" w:line="240" w:lineRule="auto"/>
+        <w:jc w:val="center"/>
+        <w:rPr>
+          <w:rFonts w:ascii="Arial" w:hAnsi="Arial" w:cs="Arial"/>
+          <w:b/>
+          <w:sz w:val="18"/>
+        </w:rPr>
+      </w:pPr>
+      <w:r>
+        <w:rPr>
+          <w:rFonts w:ascii="Arial" w:hAnsi="Arial" w:cs="Arial"/>
+          <w:b/>
+          <w:sz w:val="18"/>
+        </w:rPr>
+        <w:t>SOFTWARE ENGINEER | BUSINESS INTELLIGENCE</w:t>
+      </w:r>
+    </w:p>
+    <w:p>
+      <w:pPr>
         <w:spacing w:after="0" w:line="240" w:lineRule="auto"/>
         <w:jc w:val="center"/>
         <w:rPr>
@@ -33,14 +52,112 @@
           <w:sz w:val="18"/>
         </w:rPr>
       </w:pPr>
+      <w:hyperlink r:id="rId6" w:history="1">
+        <w:r>
+          <w:rPr>
+            <w:rStyle w:val="Hyperlink"/>
+            <w:rFonts w:ascii="Arial" w:hAnsi="Arial" w:cs="Arial"/>
+            <w:b/>
+            <w:sz w:val="18"/>
+          </w:rPr>
+          <w:t>Git</w:t>
+        </w:r>
+        <w:bookmarkStart w:id="0" w:name="_GoBack"/>
+        <w:bookmarkEnd w:id="0"/>
+        <w:r>
+          <w:rPr>
+            <w:rStyle w:val="Hyperlink"/>
+            <w:rFonts w:ascii="Arial" w:hAnsi="Arial" w:cs="Arial"/>
+            <w:b/>
+            <w:sz w:val="18"/>
+          </w:rPr>
+          <w:t>H</w:t>
+        </w:r>
+        <w:r>
+          <w:rPr>
+            <w:rStyle w:val="Hyperlink"/>
+            <w:rFonts w:ascii="Arial" w:hAnsi="Arial" w:cs="Arial"/>
+            <w:b/>
+            <w:sz w:val="18"/>
+          </w:rPr>
+          <w:t>ub</w:t>
+        </w:r>
+      </w:hyperlink>
       <w:r>
         <w:rPr>
           <w:rFonts w:ascii="Arial" w:hAnsi="Arial" w:cs="Arial"/>
           <w:b/>
           <w:sz w:val="18"/>
         </w:rPr>
-        <w:t>SOFTWARE ENGINEER | BUSINESS INTELLIGENCE</w:t>
-      </w:r>
+        <w:t xml:space="preserve"> | </w:t>
+      </w:r>
+      <w:hyperlink r:id="rId7" w:history="1">
+        <w:r>
+          <w:rPr>
+            <w:rStyle w:val="Hyperlink"/>
+            <w:rFonts w:ascii="Arial" w:hAnsi="Arial" w:cs="Arial"/>
+            <w:b/>
+            <w:sz w:val="18"/>
+          </w:rPr>
+          <w:t>LinkedIn</w:t>
+        </w:r>
+      </w:hyperlink>
+      <w:r>
+        <w:rPr>
+          <w:rFonts w:ascii="Arial" w:hAnsi="Arial" w:cs="Arial"/>
+          <w:b/>
+          <w:sz w:val="18"/>
+        </w:rPr>
+        <w:t xml:space="preserve"> | </w:t>
+      </w:r>
+      <w:hyperlink r:id="rId8" w:history="1">
+        <w:r>
+          <w:rPr>
+            <w:rStyle w:val="Hyperlink"/>
+            <w:rFonts w:ascii="Arial" w:hAnsi="Arial" w:cs="Arial"/>
+            <w:b/>
+            <w:sz w:val="18"/>
+          </w:rPr>
+          <w:t>Music</w:t>
+        </w:r>
+      </w:hyperlink>
+      <w:r>
+        <w:rPr>
+          <w:rFonts w:ascii="Arial" w:hAnsi="Arial" w:cs="Arial"/>
+          <w:b/>
+          <w:sz w:val="18"/>
+        </w:rPr>
+        <w:t xml:space="preserve"> | </w:t>
+      </w:r>
+      <w:hyperlink r:id="rId9" w:history="1">
+        <w:r>
+          <w:rPr>
+            <w:rStyle w:val="Hyperlink"/>
+            <w:rFonts w:ascii="Arial" w:hAnsi="Arial" w:cs="Arial"/>
+            <w:b/>
+            <w:sz w:val="18"/>
+          </w:rPr>
+          <w:t>Web</w:t>
+        </w:r>
+        <w:r>
+          <w:rPr>
+            <w:rStyle w:val="Hyperlink"/>
+            <w:rFonts w:ascii="Arial" w:hAnsi="Arial" w:cs="Arial"/>
+            <w:b/>
+            <w:sz w:val="18"/>
+          </w:rPr>
+          <w:t>s</w:t>
+        </w:r>
+        <w:r>
+          <w:rPr>
+            <w:rStyle w:val="Hyperlink"/>
+            <w:rFonts w:ascii="Arial" w:hAnsi="Arial" w:cs="Arial"/>
+            <w:b/>
+            <w:sz w:val="18"/>
+          </w:rPr>
+          <w:t>ite</w:t>
+        </w:r>
+      </w:hyperlink>
     </w:p>
     <w:p>
       <w:pPr>
@@ -51,7 +168,7 @@
           <w:sz w:val="20"/>
         </w:rPr>
       </w:pPr>
-      <w:hyperlink r:id="rId6" w:history="1">
+      <w:hyperlink r:id="rId10" w:history="1">
         <w:r>
           <w:t>atherqureshi07@gmail.com</w:t>
         </w:r>
@@ -1019,8 +1136,6 @@
         </w:rPr>
         <w:t>more firmographic data per business account.</w:t>
       </w:r>
-      <w:bookmarkStart w:id="0" w:name="_GoBack"/>
-      <w:bookmarkEnd w:id="0"/>
     </w:p>
     <w:p>
       <w:pPr>
@@ -1079,6 +1194,194 @@
     </w:p>
     <w:p>
       <w:pPr>
+        <w:spacing w:after="40" w:line="240" w:lineRule="auto"/>
+        <w:rPr>
+          <w:rFonts w:ascii="Arial" w:hAnsi="Arial" w:cs="Arial"/>
+        </w:rPr>
+      </w:pPr>
+      <w:hyperlink r:id="rId11" w:history="1">
+        <w:proofErr w:type="spellStart"/>
+        <w:r>
+          <w:rPr>
+            <w:rStyle w:val="Hyperlink"/>
+            <w:rFonts w:ascii="Arial" w:hAnsi="Arial" w:cs="Arial"/>
+            <w:b/>
+          </w:rPr>
+          <w:t>Grahn</w:t>
+        </w:r>
+        <w:proofErr w:type="spellEnd"/>
+        <w:r>
+          <w:rPr>
+            <w:rStyle w:val="Hyperlink"/>
+            <w:rFonts w:ascii="Arial" w:hAnsi="Arial" w:cs="Arial"/>
+            <w:b/>
+          </w:rPr>
+          <w:t xml:space="preserve"> Lab</w:t>
+        </w:r>
+      </w:hyperlink>
+      <w:r>
+        <w:rPr>
+          <w:rFonts w:ascii="Arial" w:hAnsi="Arial" w:cs="Arial"/>
+          <w:b/>
+        </w:rPr>
+        <w:t xml:space="preserve"> | Computer Programmer</w:t>
+      </w:r>
+    </w:p>
+    <w:p>
+      <w:pPr>
+        <w:spacing w:after="40" w:line="240" w:lineRule="auto"/>
+        <w:rPr>
+          <w:rFonts w:ascii="Arial" w:hAnsi="Arial" w:cs="Arial"/>
+          <w:sz w:val="18"/>
+          <w:szCs w:val="18"/>
+        </w:rPr>
+      </w:pPr>
+      <w:r>
+        <w:rPr>
+          <w:rFonts w:ascii="Arial" w:hAnsi="Arial" w:cs="Arial"/>
+          <w:sz w:val="18"/>
+          <w:szCs w:val="18"/>
+        </w:rPr>
+        <w:t>September 2016 – April 2017 | London, ON</w:t>
+      </w:r>
+    </w:p>
+    <w:p>
+      <w:pPr>
+        <w:pStyle w:val="ListParagraph"/>
+        <w:numPr>
+          <w:ilvl w:val="0"/>
+          <w:numId w:val="2"/>
+        </w:numPr>
+        <w:spacing w:after="40" w:line="240" w:lineRule="auto"/>
+        <w:rPr>
+          <w:rFonts w:ascii="Arial" w:hAnsi="Arial" w:cs="Arial"/>
+          <w:sz w:val="20"/>
+          <w:szCs w:val="20"/>
+        </w:rPr>
+      </w:pPr>
+      <w:r>
+        <w:rPr>
+          <w:rFonts w:ascii="Arial" w:hAnsi="Arial" w:cs="Arial"/>
+          <w:sz w:val="20"/>
+          <w:szCs w:val="20"/>
+        </w:rPr>
+        <w:t xml:space="preserve">Assisted </w:t>
+      </w:r>
+      <w:r>
+        <w:rPr>
+          <w:rFonts w:ascii="Arial" w:hAnsi="Arial" w:cs="Arial"/>
+          <w:sz w:val="20"/>
+          <w:szCs w:val="20"/>
+        </w:rPr>
+        <w:t>Lab</w:t>
+      </w:r>
+      <w:r>
+        <w:rPr>
+          <w:rFonts w:ascii="Arial" w:hAnsi="Arial" w:cs="Arial"/>
+          <w:sz w:val="20"/>
+          <w:szCs w:val="20"/>
+        </w:rPr>
+        <w:t xml:space="preserve"> </w:t>
+      </w:r>
+      <w:r>
+        <w:rPr>
+          <w:rFonts w:ascii="Arial" w:hAnsi="Arial" w:cs="Arial"/>
+          <w:sz w:val="20"/>
+          <w:szCs w:val="20"/>
+        </w:rPr>
+        <w:t>researchers</w:t>
+      </w:r>
+      <w:r>
+        <w:rPr>
+          <w:rFonts w:ascii="Arial" w:hAnsi="Arial" w:cs="Arial"/>
+          <w:sz w:val="20"/>
+          <w:szCs w:val="20"/>
+        </w:rPr>
+        <w:t xml:space="preserve"> </w:t>
+      </w:r>
+      <w:r>
+        <w:rPr>
+          <w:rFonts w:ascii="Arial" w:hAnsi="Arial" w:cs="Arial"/>
+          <w:sz w:val="20"/>
+          <w:szCs w:val="20"/>
+        </w:rPr>
+        <w:t xml:space="preserve">in technical aspects of </w:t>
+      </w:r>
+      <w:r>
+        <w:rPr>
+          <w:rFonts w:ascii="Arial" w:hAnsi="Arial" w:cs="Arial"/>
+          <w:sz w:val="20"/>
+          <w:szCs w:val="20"/>
+        </w:rPr>
+        <w:t>their</w:t>
+      </w:r>
+      <w:r>
+        <w:rPr>
+          <w:rFonts w:ascii="Arial" w:hAnsi="Arial" w:cs="Arial"/>
+          <w:sz w:val="20"/>
+          <w:szCs w:val="20"/>
+        </w:rPr>
+        <w:t xml:space="preserve"> </w:t>
+      </w:r>
+      <w:r>
+        <w:rPr>
+          <w:rFonts w:ascii="Arial" w:hAnsi="Arial" w:cs="Arial"/>
+          <w:sz w:val="20"/>
+          <w:szCs w:val="20"/>
+        </w:rPr>
+        <w:t>experiments</w:t>
+      </w:r>
+      <w:r>
+        <w:rPr>
+          <w:rFonts w:ascii="Arial" w:hAnsi="Arial" w:cs="Arial"/>
+          <w:sz w:val="20"/>
+          <w:szCs w:val="20"/>
+        </w:rPr>
+        <w:t xml:space="preserve"> </w:t>
+      </w:r>
+      <w:r>
+        <w:rPr>
+          <w:rFonts w:ascii="Arial" w:hAnsi="Arial" w:cs="Arial"/>
+          <w:sz w:val="20"/>
+          <w:szCs w:val="20"/>
+        </w:rPr>
+        <w:t xml:space="preserve">revolving around </w:t>
+      </w:r>
+      <w:r>
+        <w:rPr>
+          <w:rFonts w:ascii="Arial" w:hAnsi="Arial" w:cs="Arial"/>
+          <w:sz w:val="20"/>
+          <w:szCs w:val="20"/>
+        </w:rPr>
+        <w:t>music</w:t>
+      </w:r>
+      <w:r>
+        <w:rPr>
+          <w:rFonts w:ascii="Arial" w:hAnsi="Arial" w:cs="Arial"/>
+          <w:sz w:val="20"/>
+          <w:szCs w:val="20"/>
+        </w:rPr>
+        <w:t xml:space="preserve"> and </w:t>
+      </w:r>
+      <w:r>
+        <w:rPr>
+          <w:rFonts w:ascii="Arial" w:hAnsi="Arial" w:cs="Arial"/>
+          <w:sz w:val="20"/>
+          <w:szCs w:val="20"/>
+        </w:rPr>
+        <w:t>n</w:t>
+      </w:r>
+      <w:r>
+        <w:rPr>
+          <w:rFonts w:ascii="Arial" w:hAnsi="Arial" w:cs="Arial"/>
+          <w:sz w:val="20"/>
+          <w:szCs w:val="20"/>
+        </w:rPr>
+        <w:t>euroscience</w:t>
+      </w:r>
+    </w:p>
+    <w:p>
+      <w:pPr>
         <w:pStyle w:val="ListParagraph"/>
         <w:numPr>
           <w:ilvl w:val="0"/>
@@ -1086,277 +1389,27 @@
         </w:numPr>
         <w:spacing w:after="120" w:line="240" w:lineRule="auto"/>
         <w:rPr>
-          <w:rStyle w:val="Hyperlink"/>
-          <w:rFonts w:ascii="Arial" w:hAnsi="Arial" w:cs="Arial"/>
-          <w:b/>
-          <w:color w:val="auto"/>
-          <w:sz w:val="20"/>
-          <w:szCs w:val="20"/>
-          <w:u w:val="none"/>
-        </w:rPr>
-      </w:pPr>
-      <w:r>
-        <w:rPr>
-          <w:rFonts w:ascii="Arial" w:hAnsi="Arial" w:cs="Arial"/>
-          <w:sz w:val="20"/>
-          <w:szCs w:val="20"/>
-        </w:rPr>
-        <w:t>Part of the Bell</w:t>
-      </w:r>
-      <w:r>
-        <w:rPr>
-          <w:rFonts w:ascii="Arial" w:hAnsi="Arial" w:cs="Arial"/>
-          <w:sz w:val="20"/>
-          <w:szCs w:val="20"/>
-        </w:rPr>
-        <w:t>’s</w:t>
-      </w:r>
-      <w:r>
-        <w:rPr>
-          <w:rFonts w:ascii="Arial" w:hAnsi="Arial" w:cs="Arial"/>
-          <w:sz w:val="20"/>
-          <w:szCs w:val="20"/>
-        </w:rPr>
-        <w:t xml:space="preserve"> BI</w:t>
-      </w:r>
-      <w:r>
-        <w:rPr>
-          <w:rFonts w:ascii="Arial" w:hAnsi="Arial" w:cs="Arial"/>
-          <w:sz w:val="20"/>
-          <w:szCs w:val="20"/>
-        </w:rPr>
-        <w:t xml:space="preserve"> Graduate Leadership Program </w:t>
-      </w:r>
-      <w:r>
-        <w:rPr>
-          <w:rFonts w:ascii="Arial" w:hAnsi="Arial" w:cs="Arial"/>
-          <w:sz w:val="20"/>
-          <w:szCs w:val="20"/>
-        </w:rPr>
-        <w:t xml:space="preserve">| </w:t>
-      </w:r>
-      <w:hyperlink r:id="rId7" w:history="1">
-        <w:r>
-          <w:rPr>
-            <w:rStyle w:val="Hyperlink"/>
-            <w:rFonts w:ascii="Arial" w:hAnsi="Arial" w:cs="Arial"/>
-            <w:b/>
-            <w:sz w:val="20"/>
-            <w:szCs w:val="20"/>
-          </w:rPr>
-          <w:t xml:space="preserve">TalentEgg </w:t>
-        </w:r>
-        <w:r>
-          <w:rPr>
-            <w:rStyle w:val="Hyperlink"/>
-            <w:rFonts w:ascii="Arial" w:hAnsi="Arial" w:cs="Arial"/>
-            <w:b/>
-            <w:sz w:val="20"/>
-            <w:szCs w:val="20"/>
-          </w:rPr>
-          <w:t>Best Grad Program of 2016</w:t>
-        </w:r>
-      </w:hyperlink>
-    </w:p>
-    <w:p>
-      <w:pPr>
-        <w:spacing w:after="40" w:line="240" w:lineRule="auto"/>
-        <w:rPr>
-          <w:rFonts w:ascii="Arial" w:hAnsi="Arial" w:cs="Arial"/>
-        </w:rPr>
-      </w:pPr>
-      <w:hyperlink r:id="rId8" w:history="1">
-        <w:r>
-          <w:rPr>
-            <w:rStyle w:val="Hyperlink"/>
-            <w:rFonts w:ascii="Arial" w:hAnsi="Arial" w:cs="Arial"/>
-            <w:b/>
-          </w:rPr>
-          <w:t>Grahn Lab</w:t>
-        </w:r>
-      </w:hyperlink>
-      <w:r>
-        <w:rPr>
-          <w:rFonts w:ascii="Arial" w:hAnsi="Arial" w:cs="Arial"/>
-          <w:b/>
-        </w:rPr>
-        <w:t xml:space="preserve"> | Computer Programmer</w:t>
-      </w:r>
-    </w:p>
-    <w:p>
-      <w:pPr>
-        <w:spacing w:after="40" w:line="240" w:lineRule="auto"/>
-        <w:rPr>
-          <w:rFonts w:ascii="Arial" w:hAnsi="Arial" w:cs="Arial"/>
-          <w:sz w:val="18"/>
-          <w:szCs w:val="18"/>
-        </w:rPr>
-      </w:pPr>
-      <w:r>
-        <w:rPr>
-          <w:rFonts w:ascii="Arial" w:hAnsi="Arial" w:cs="Arial"/>
-          <w:sz w:val="18"/>
-          <w:szCs w:val="18"/>
-        </w:rPr>
-        <w:t>September 2016 – April 2017 | London, ON</w:t>
-      </w:r>
-    </w:p>
-    <w:p>
-      <w:pPr>
-        <w:pStyle w:val="ListParagraph"/>
-        <w:numPr>
-          <w:ilvl w:val="0"/>
-          <w:numId w:val="2"/>
-        </w:numPr>
-        <w:spacing w:after="40" w:line="240" w:lineRule="auto"/>
-        <w:rPr>
-          <w:rFonts w:ascii="Arial" w:hAnsi="Arial" w:cs="Arial"/>
-          <w:sz w:val="20"/>
-          <w:szCs w:val="20"/>
-        </w:rPr>
-      </w:pPr>
-      <w:r>
-        <w:rPr>
-          <w:rFonts w:ascii="Arial" w:hAnsi="Arial" w:cs="Arial"/>
-          <w:sz w:val="20"/>
-          <w:szCs w:val="20"/>
-        </w:rPr>
-        <w:t xml:space="preserve">Assisted </w:t>
-      </w:r>
-      <w:r>
-        <w:rPr>
-          <w:rFonts w:ascii="Arial" w:hAnsi="Arial" w:cs="Arial"/>
-          <w:sz w:val="20"/>
-          <w:szCs w:val="20"/>
-        </w:rPr>
-        <w:t>Lab</w:t>
-      </w:r>
-      <w:r>
-        <w:rPr>
-          <w:rFonts w:ascii="Arial" w:hAnsi="Arial" w:cs="Arial"/>
-          <w:sz w:val="20"/>
-          <w:szCs w:val="20"/>
-        </w:rPr>
-        <w:t xml:space="preserve"> </w:t>
-      </w:r>
-      <w:r>
-        <w:rPr>
-          <w:rFonts w:ascii="Arial" w:hAnsi="Arial" w:cs="Arial"/>
-          <w:sz w:val="20"/>
-          <w:szCs w:val="20"/>
-        </w:rPr>
-        <w:t>researchers</w:t>
-      </w:r>
-      <w:r>
-        <w:rPr>
-          <w:rFonts w:ascii="Arial" w:hAnsi="Arial" w:cs="Arial"/>
-          <w:sz w:val="20"/>
-          <w:szCs w:val="20"/>
-        </w:rPr>
-        <w:t xml:space="preserve"> </w:t>
-      </w:r>
-      <w:r>
-        <w:rPr>
-          <w:rFonts w:ascii="Arial" w:hAnsi="Arial" w:cs="Arial"/>
-          <w:sz w:val="20"/>
-          <w:szCs w:val="20"/>
-        </w:rPr>
-        <w:t xml:space="preserve">in technical aspects of </w:t>
-      </w:r>
-      <w:r>
-        <w:rPr>
-          <w:rFonts w:ascii="Arial" w:hAnsi="Arial" w:cs="Arial"/>
-          <w:sz w:val="20"/>
-          <w:szCs w:val="20"/>
-        </w:rPr>
-        <w:t>their</w:t>
-      </w:r>
-      <w:r>
-        <w:rPr>
-          <w:rFonts w:ascii="Arial" w:hAnsi="Arial" w:cs="Arial"/>
-          <w:sz w:val="20"/>
-          <w:szCs w:val="20"/>
-        </w:rPr>
-        <w:t xml:space="preserve"> </w:t>
-      </w:r>
-      <w:r>
-        <w:rPr>
-          <w:rFonts w:ascii="Arial" w:hAnsi="Arial" w:cs="Arial"/>
-          <w:sz w:val="20"/>
-          <w:szCs w:val="20"/>
-        </w:rPr>
-        <w:t>experiments</w:t>
-      </w:r>
-      <w:r>
-        <w:rPr>
-          <w:rFonts w:ascii="Arial" w:hAnsi="Arial" w:cs="Arial"/>
-          <w:sz w:val="20"/>
-          <w:szCs w:val="20"/>
-        </w:rPr>
-        <w:t xml:space="preserve"> </w:t>
-      </w:r>
-      <w:r>
-        <w:rPr>
-          <w:rFonts w:ascii="Arial" w:hAnsi="Arial" w:cs="Arial"/>
-          <w:sz w:val="20"/>
-          <w:szCs w:val="20"/>
-        </w:rPr>
-        <w:t xml:space="preserve">revolving around </w:t>
-      </w:r>
-      <w:r>
-        <w:rPr>
-          <w:rFonts w:ascii="Arial" w:hAnsi="Arial" w:cs="Arial"/>
-          <w:sz w:val="20"/>
-          <w:szCs w:val="20"/>
-        </w:rPr>
-        <w:t>music</w:t>
-      </w:r>
-      <w:r>
-        <w:rPr>
-          <w:rFonts w:ascii="Arial" w:hAnsi="Arial" w:cs="Arial"/>
-          <w:sz w:val="20"/>
-          <w:szCs w:val="20"/>
-        </w:rPr>
-        <w:t xml:space="preserve"> and </w:t>
-      </w:r>
-      <w:r>
-        <w:rPr>
-          <w:rFonts w:ascii="Arial" w:hAnsi="Arial" w:cs="Arial"/>
-          <w:sz w:val="20"/>
-          <w:szCs w:val="20"/>
-        </w:rPr>
-        <w:t>n</w:t>
-      </w:r>
-      <w:r>
-        <w:rPr>
-          <w:rFonts w:ascii="Arial" w:hAnsi="Arial" w:cs="Arial"/>
-          <w:sz w:val="20"/>
-          <w:szCs w:val="20"/>
-        </w:rPr>
-        <w:t>euroscience</w:t>
-      </w:r>
-    </w:p>
-    <w:p>
-      <w:pPr>
-        <w:pStyle w:val="ListParagraph"/>
-        <w:numPr>
-          <w:ilvl w:val="0"/>
-          <w:numId w:val="2"/>
-        </w:numPr>
-        <w:spacing w:after="120" w:line="240" w:lineRule="auto"/>
-        <w:rPr>
-          <w:rFonts w:ascii="Arial" w:hAnsi="Arial" w:cs="Arial"/>
-          <w:sz w:val="20"/>
-          <w:szCs w:val="20"/>
-        </w:rPr>
-      </w:pPr>
-      <w:r>
-        <w:rPr>
-          <w:rFonts w:ascii="Arial" w:hAnsi="Arial" w:cs="Arial"/>
-          <w:sz w:val="20"/>
-          <w:szCs w:val="20"/>
-        </w:rPr>
-        <w:t>Created experiments in Java and Matl</w:t>
+          <w:rFonts w:ascii="Arial" w:hAnsi="Arial" w:cs="Arial"/>
+          <w:sz w:val="20"/>
+          <w:szCs w:val="20"/>
+        </w:rPr>
+      </w:pPr>
+      <w:r>
+        <w:rPr>
+          <w:rFonts w:ascii="Arial" w:hAnsi="Arial" w:cs="Arial"/>
+          <w:sz w:val="20"/>
+          <w:szCs w:val="20"/>
+        </w:rPr>
+        <w:t xml:space="preserve">Created experiments in Java and </w:t>
+      </w:r>
+      <w:proofErr w:type="spellStart"/>
+      <w:r>
+        <w:rPr>
+          <w:rFonts w:ascii="Arial" w:hAnsi="Arial" w:cs="Arial"/>
+          <w:sz w:val="20"/>
+          <w:szCs w:val="20"/>
+        </w:rPr>
+        <w:t>Matl</w:t>
       </w:r>
       <w:r>
         <w:rPr>
@@ -1372,7 +1425,16 @@
           <w:sz w:val="20"/>
           <w:szCs w:val="20"/>
         </w:rPr>
-        <w:t xml:space="preserve">b, that </w:t>
+        <w:t>b</w:t>
+      </w:r>
+      <w:proofErr w:type="spellEnd"/>
+      <w:r>
+        <w:rPr>
+          <w:rFonts w:ascii="Arial" w:hAnsi="Arial" w:cs="Arial"/>
+          <w:sz w:val="20"/>
+          <w:szCs w:val="20"/>
+        </w:rPr>
+        <w:t xml:space="preserve">, that </w:t>
       </w:r>
       <w:r>
         <w:rPr>
@@ -1489,7 +1551,7 @@
           <w:b/>
         </w:rPr>
       </w:pPr>
-      <w:hyperlink r:id="rId9" w:history="1">
+      <w:hyperlink r:id="rId12" w:history="1">
         <w:r>
           <w:rPr>
             <w:rStyle w:val="Hyperlink"/>
@@ -1583,7 +1645,7 @@
         </w:rPr>
         <w:t xml:space="preserve"> created </w:t>
       </w:r>
-      <w:hyperlink r:id="rId10" w:history="1">
+      <w:hyperlink r:id="rId13" w:history="1">
         <w:r>
           <w:rPr>
             <w:rStyle w:val="Hyperlink"/>
@@ -1641,8 +1703,36 @@
           <w:sz w:val="20"/>
           <w:szCs w:val="20"/>
         </w:rPr>
-        <w:t>sing Python libraries scikit-learn, numpy</w:t>
-      </w:r>
+        <w:t xml:space="preserve">sing Python libraries </w:t>
+      </w:r>
+      <w:proofErr w:type="spellStart"/>
+      <w:r>
+        <w:rPr>
+          <w:rFonts w:ascii="Arial" w:hAnsi="Arial" w:cs="Arial"/>
+          <w:sz w:val="20"/>
+          <w:szCs w:val="20"/>
+        </w:rPr>
+        <w:t>scikit</w:t>
+      </w:r>
+      <w:proofErr w:type="spellEnd"/>
+      <w:r>
+        <w:rPr>
+          <w:rFonts w:ascii="Arial" w:hAnsi="Arial" w:cs="Arial"/>
+          <w:sz w:val="20"/>
+          <w:szCs w:val="20"/>
+        </w:rPr>
+        <w:t xml:space="preserve">-learn, </w:t>
+      </w:r>
+      <w:proofErr w:type="spellStart"/>
+      <w:r>
+        <w:rPr>
+          <w:rFonts w:ascii="Arial" w:hAnsi="Arial" w:cs="Arial"/>
+          <w:sz w:val="20"/>
+          <w:szCs w:val="20"/>
+        </w:rPr>
+        <w:t>numpy</w:t>
+      </w:r>
+      <w:proofErr w:type="spellEnd"/>
       <w:r>
         <w:rPr>
           <w:rFonts w:ascii="Arial" w:hAnsi="Arial" w:cs="Arial"/>
@@ -2010,7 +2100,7 @@
         </w:rPr>
         <w:t xml:space="preserve"> for </w:t>
       </w:r>
-      <w:hyperlink r:id="rId11" w:history="1">
+      <w:hyperlink r:id="rId14" w:history="1">
         <w:r>
           <w:rPr>
             <w:rStyle w:val="Hyperlink"/>
@@ -2098,6 +2188,7 @@
         </w:rPr>
         <w:t xml:space="preserve">graphics, animations, </w:t>
       </w:r>
+      <w:proofErr w:type="spellStart"/>
       <w:r>
         <w:rPr>
           <w:rFonts w:ascii="Arial" w:hAnsi="Arial" w:cs="Arial"/>
@@ -2105,6 +2196,7 @@
         </w:rPr>
         <w:t>localStorage</w:t>
       </w:r>
+      <w:proofErr w:type="spellEnd"/>
       <w:r>
         <w:rPr>
           <w:rFonts w:ascii="Arial" w:hAnsi="Arial" w:cs="Arial"/>
@@ -2314,6 +2406,7 @@
         </w:rPr>
         <w:t xml:space="preserve"> </w:t>
       </w:r>
+      <w:proofErr w:type="spellStart"/>
       <w:r>
         <w:rPr>
           <w:rFonts w:ascii="Arial" w:hAnsi="Arial" w:cs="Arial"/>
@@ -2322,6 +2415,7 @@
         </w:rPr>
         <w:t>cGPA</w:t>
       </w:r>
+      <w:proofErr w:type="spellEnd"/>
     </w:p>
     <w:p>
       <w:pPr>
@@ -2481,7 +2575,7 @@
           <w:szCs w:val="18"/>
         </w:rPr>
       </w:pPr>
-      <w:hyperlink r:id="rId12" w:history="1">
+      <w:hyperlink r:id="rId15" w:history="1">
         <w:r>
           <w:rPr>
             <w:rFonts w:ascii="Arial" w:hAnsi="Arial" w:cs="Arial"/>
@@ -2550,7 +2644,7 @@
           <w:szCs w:val="18"/>
         </w:rPr>
       </w:pPr>
-      <w:hyperlink r:id="rId13" w:history="1">
+      <w:hyperlink r:id="rId16" w:history="1">
         <w:r>
           <w:rPr>
             <w:rFonts w:ascii="Arial" w:hAnsi="Arial" w:cs="Arial"/>
@@ -2594,7 +2688,7 @@
           <w:szCs w:val="18"/>
         </w:rPr>
       </w:pPr>
-      <w:hyperlink r:id="rId14" w:history="1">
+      <w:hyperlink r:id="rId17" w:history="1">
         <w:r>
           <w:rPr>
             <w:rFonts w:ascii="Arial" w:hAnsi="Arial" w:cs="Arial"/>
@@ -4570,7 +4664,7 @@
 </file>
 
 <file path=customXml/itemProps1.xml><?xml version="1.0" encoding="utf-8"?>
-<ds:datastoreItem xmlns:ds="http://schemas.openxmlformats.org/officeDocument/2006/customXml" ds:itemID="{83817318-12C9-4C1A-866C-6ED25449EE34}">
+<ds:datastoreItem xmlns:ds="http://schemas.openxmlformats.org/officeDocument/2006/customXml" ds:itemID="{B9B10CE3-1D11-48DB-B32F-F474731E98BC}">
   <ds:schemaRefs>
     <ds:schemaRef ds:uri="http://schemas.openxmlformats.org/officeDocument/2006/bibliography"/>
   </ds:schemaRefs>

</xml_diff>

<commit_message>
updated resume based on comments
</commit_message>
<xml_diff>
--- a/other/atherqureshi_resume.docx
+++ b/other/atherqureshi_resume.docx
@@ -60,27 +60,7 @@
             <w:b/>
             <w:sz w:val="18"/>
           </w:rPr>
-          <w:t>Git</w:t>
-        </w:r>
-        <w:bookmarkStart w:id="0" w:name="_GoBack"/>
-        <w:bookmarkEnd w:id="0"/>
-        <w:r>
-          <w:rPr>
-            <w:rStyle w:val="Hyperlink"/>
-            <w:rFonts w:ascii="Arial" w:hAnsi="Arial" w:cs="Arial"/>
-            <w:b/>
-            <w:sz w:val="18"/>
-          </w:rPr>
-          <w:t>H</w:t>
-        </w:r>
-        <w:r>
-          <w:rPr>
-            <w:rStyle w:val="Hyperlink"/>
-            <w:rFonts w:ascii="Arial" w:hAnsi="Arial" w:cs="Arial"/>
-            <w:b/>
-            <w:sz w:val="18"/>
-          </w:rPr>
-          <w:t>ub</w:t>
+          <w:t>GitHub</w:t>
         </w:r>
       </w:hyperlink>
       <w:r>
@@ -137,25 +117,7 @@
             <w:b/>
             <w:sz w:val="18"/>
           </w:rPr>
-          <w:t>Web</w:t>
-        </w:r>
-        <w:r>
-          <w:rPr>
-            <w:rStyle w:val="Hyperlink"/>
-            <w:rFonts w:ascii="Arial" w:hAnsi="Arial" w:cs="Arial"/>
-            <w:b/>
-            <w:sz w:val="18"/>
-          </w:rPr>
-          <w:t>s</w:t>
-        </w:r>
-        <w:r>
-          <w:rPr>
-            <w:rStyle w:val="Hyperlink"/>
-            <w:rFonts w:ascii="Arial" w:hAnsi="Arial" w:cs="Arial"/>
-            <w:b/>
-            <w:sz w:val="18"/>
-          </w:rPr>
-          <w:t>ite</w:t>
+          <w:t>Website</w:t>
         </w:r>
       </w:hyperlink>
     </w:p>
@@ -547,14 +509,6 @@
         </w:rPr>
         <w:t>, Git</w:t>
       </w:r>
-      <w:r>
-        <w:rPr>
-          <w:rFonts w:ascii="Arial" w:hAnsi="Arial" w:cs="Arial"/>
-          <w:sz w:val="20"/>
-          <w:szCs w:val="20"/>
-        </w:rPr>
-        <w:t>, Jira</w:t>
-      </w:r>
     </w:p>
     <w:p>
       <w:pPr>
@@ -883,6 +837,8 @@
         </w:rPr>
         <w:t xml:space="preserve"> </w:t>
       </w:r>
+      <w:bookmarkStart w:id="0" w:name="_GoBack"/>
+      <w:bookmarkEnd w:id="0"/>
     </w:p>
     <w:p>
       <w:pPr>
@@ -1810,150 +1766,31 @@
           <w:sz w:val="20"/>
           <w:szCs w:val="20"/>
         </w:rPr>
-        <w:t xml:space="preserve">This tree in Python was then parsed into a JSON file, that I </w:t>
-      </w:r>
-      <w:r>
-        <w:rPr>
-          <w:rFonts w:ascii="Arial" w:hAnsi="Arial" w:cs="Arial"/>
-          <w:sz w:val="20"/>
-          <w:szCs w:val="20"/>
-        </w:rPr>
-        <w:t xml:space="preserve">referenced within the </w:t>
-      </w:r>
-      <w:r>
-        <w:rPr>
-          <w:rFonts w:ascii="Arial" w:hAnsi="Arial" w:cs="Arial"/>
-          <w:sz w:val="20"/>
-          <w:szCs w:val="20"/>
-        </w:rPr>
-        <w:t>DOM</w:t>
-      </w:r>
-    </w:p>
-    <w:p>
-      <w:pPr>
-        <w:pStyle w:val="ListParagraph"/>
-        <w:numPr>
-          <w:ilvl w:val="0"/>
-          <w:numId w:val="4"/>
-        </w:numPr>
-        <w:spacing w:line="240" w:lineRule="auto"/>
-        <w:rPr>
-          <w:rFonts w:ascii="Arial" w:hAnsi="Arial" w:cs="Arial"/>
-          <w:sz w:val="20"/>
-          <w:szCs w:val="20"/>
-        </w:rPr>
-      </w:pPr>
-      <w:r>
-        <w:rPr>
-          <w:rFonts w:ascii="Arial" w:hAnsi="Arial" w:cs="Arial"/>
-          <w:sz w:val="20"/>
-          <w:szCs w:val="20"/>
-        </w:rPr>
-        <w:t>Visualized this</w:t>
-      </w:r>
-      <w:r>
-        <w:rPr>
-          <w:rFonts w:ascii="Arial" w:hAnsi="Arial" w:cs="Arial"/>
-          <w:sz w:val="20"/>
-          <w:szCs w:val="20"/>
-        </w:rPr>
-        <w:t xml:space="preserve"> JSON</w:t>
-      </w:r>
-      <w:r>
-        <w:rPr>
-          <w:rFonts w:ascii="Arial" w:hAnsi="Arial" w:cs="Arial"/>
-          <w:sz w:val="20"/>
-          <w:szCs w:val="20"/>
-        </w:rPr>
-        <w:t xml:space="preserve"> </w:t>
-      </w:r>
-      <w:r>
-        <w:rPr>
-          <w:rFonts w:ascii="Arial" w:hAnsi="Arial" w:cs="Arial"/>
-          <w:sz w:val="20"/>
-          <w:szCs w:val="20"/>
-        </w:rPr>
-        <w:t xml:space="preserve">file into </w:t>
-      </w:r>
-      <w:r>
-        <w:rPr>
-          <w:rFonts w:ascii="Arial" w:hAnsi="Arial" w:cs="Arial"/>
-          <w:sz w:val="20"/>
-          <w:szCs w:val="20"/>
-        </w:rPr>
-        <w:t>an</w:t>
-      </w:r>
-      <w:r>
-        <w:rPr>
-          <w:rFonts w:ascii="Arial" w:hAnsi="Arial" w:cs="Arial"/>
-          <w:sz w:val="20"/>
-          <w:szCs w:val="20"/>
-        </w:rPr>
-        <w:t xml:space="preserve"> interactive tree</w:t>
-      </w:r>
-      <w:r>
-        <w:rPr>
-          <w:rFonts w:ascii="Arial" w:hAnsi="Arial" w:cs="Arial"/>
-          <w:sz w:val="20"/>
-          <w:szCs w:val="20"/>
-        </w:rPr>
-        <w:t xml:space="preserve"> using</w:t>
-      </w:r>
-      <w:r>
-        <w:rPr>
-          <w:rFonts w:ascii="Arial" w:hAnsi="Arial" w:cs="Arial"/>
-          <w:sz w:val="20"/>
-          <w:szCs w:val="20"/>
-        </w:rPr>
-        <w:t xml:space="preserve"> d3.js</w:t>
-      </w:r>
-      <w:r>
-        <w:rPr>
-          <w:rFonts w:ascii="Arial" w:hAnsi="Arial" w:cs="Arial"/>
-          <w:sz w:val="20"/>
-          <w:szCs w:val="20"/>
-        </w:rPr>
-        <w:t xml:space="preserve">, and </w:t>
-      </w:r>
-      <w:r>
-        <w:rPr>
-          <w:rFonts w:ascii="Arial" w:hAnsi="Arial" w:cs="Arial"/>
-          <w:sz w:val="20"/>
-          <w:szCs w:val="20"/>
-        </w:rPr>
-        <w:t xml:space="preserve">allowed user </w:t>
-      </w:r>
-      <w:r>
-        <w:rPr>
-          <w:rFonts w:ascii="Arial" w:hAnsi="Arial" w:cs="Arial"/>
-          <w:sz w:val="20"/>
-          <w:szCs w:val="20"/>
-        </w:rPr>
-        <w:t xml:space="preserve">to </w:t>
-      </w:r>
-      <w:r>
-        <w:rPr>
-          <w:rFonts w:ascii="Arial" w:hAnsi="Arial" w:cs="Arial"/>
-          <w:sz w:val="20"/>
-          <w:szCs w:val="20"/>
-        </w:rPr>
-        <w:t>predict</w:t>
-      </w:r>
-      <w:r>
-        <w:rPr>
-          <w:rFonts w:ascii="Arial" w:hAnsi="Arial" w:cs="Arial"/>
-          <w:sz w:val="20"/>
-          <w:szCs w:val="20"/>
-        </w:rPr>
-        <w:t xml:space="preserve"> new dat</w:t>
-      </w:r>
-      <w:r>
-        <w:rPr>
-          <w:rFonts w:ascii="Arial" w:hAnsi="Arial" w:cs="Arial"/>
-          <w:sz w:val="20"/>
-          <w:szCs w:val="20"/>
-        </w:rPr>
-        <w:t>a</w:t>
+        <w:t>M</w:t>
+      </w:r>
+      <w:r>
+        <w:rPr>
+          <w:rFonts w:ascii="Arial" w:hAnsi="Arial" w:cs="Arial"/>
+          <w:sz w:val="20"/>
+          <w:szCs w:val="20"/>
+        </w:rPr>
+        <w:t>ade an interactive viewer for the project</w:t>
+      </w:r>
+      <w:r>
+        <w:rPr>
+          <w:rFonts w:ascii="Arial" w:hAnsi="Arial" w:cs="Arial"/>
+          <w:sz w:val="20"/>
+          <w:szCs w:val="20"/>
+        </w:rPr>
+        <w:t xml:space="preserve"> using d3.js</w:t>
+      </w:r>
+      <w:r>
+        <w:rPr>
+          <w:rFonts w:ascii="Arial" w:hAnsi="Arial" w:cs="Arial"/>
+          <w:sz w:val="20"/>
+          <w:szCs w:val="20"/>
+        </w:rPr>
+        <w:t xml:space="preserve"> that also allowed users to predict new data</w:t>
       </w:r>
     </w:p>
     <w:p>
@@ -4664,7 +4501,7 @@
 </file>
 
 <file path=customXml/itemProps1.xml><?xml version="1.0" encoding="utf-8"?>
-<ds:datastoreItem xmlns:ds="http://schemas.openxmlformats.org/officeDocument/2006/customXml" ds:itemID="{B9B10CE3-1D11-48DB-B32F-F474731E98BC}">
+<ds:datastoreItem xmlns:ds="http://schemas.openxmlformats.org/officeDocument/2006/customXml" ds:itemID="{9CD28B1F-610D-4634-AA1C-42809E4668DC}">
   <ds:schemaRefs>
     <ds:schemaRef ds:uri="http://schemas.openxmlformats.org/officeDocument/2006/bibliography"/>
   </ds:schemaRefs>

</xml_diff>

<commit_message>
updated resume with data science experience
</commit_message>
<xml_diff>
--- a/other/atherqureshi_resume.docx
+++ b/other/atherqureshi_resume.docx
@@ -370,7 +370,15 @@
           <w:sz w:val="20"/>
           <w:szCs w:val="20"/>
         </w:rPr>
-        <w:t xml:space="preserve">Shell, </w:t>
+        <w:t>Bash</w:t>
+      </w:r>
+      <w:r>
+        <w:rPr>
+          <w:rFonts w:ascii="Arial" w:hAnsi="Arial" w:cs="Arial"/>
+          <w:sz w:val="20"/>
+          <w:szCs w:val="20"/>
+        </w:rPr>
+        <w:t xml:space="preserve">, </w:t>
       </w:r>
       <w:r>
         <w:rPr>
@@ -443,6 +451,14 @@
           <w:sz w:val="20"/>
           <w:szCs w:val="20"/>
         </w:rPr>
+        <w:t xml:space="preserve">Data Science, </w:t>
+      </w:r>
+      <w:r>
+        <w:rPr>
+          <w:rFonts w:ascii="Arial" w:hAnsi="Arial" w:cs="Arial"/>
+          <w:sz w:val="20"/>
+          <w:szCs w:val="20"/>
+        </w:rPr>
         <w:t xml:space="preserve">Data </w:t>
       </w:r>
       <w:r>
@@ -467,39 +483,39 @@
           <w:sz w:val="20"/>
           <w:szCs w:val="20"/>
         </w:rPr>
-        <w:t xml:space="preserve">, </w:t>
-      </w:r>
-      <w:r>
-        <w:rPr>
-          <w:rFonts w:ascii="Arial" w:hAnsi="Arial" w:cs="Arial"/>
-          <w:sz w:val="20"/>
-          <w:szCs w:val="20"/>
-        </w:rPr>
-        <w:t>SQL Tuning</w:t>
-      </w:r>
-      <w:r>
-        <w:rPr>
-          <w:rFonts w:ascii="Arial" w:hAnsi="Arial" w:cs="Arial"/>
-          <w:sz w:val="20"/>
-          <w:szCs w:val="20"/>
-        </w:rPr>
-        <w:t xml:space="preserve">, </w:t>
-      </w:r>
-      <w:r>
-        <w:rPr>
-          <w:rFonts w:ascii="Arial" w:hAnsi="Arial" w:cs="Arial"/>
-          <w:sz w:val="20"/>
-          <w:szCs w:val="20"/>
-        </w:rPr>
-        <w:t>OO Programming,</w:t>
-      </w:r>
-      <w:r>
-        <w:rPr>
-          <w:rFonts w:ascii="Arial" w:hAnsi="Arial" w:cs="Arial"/>
-          <w:sz w:val="20"/>
-          <w:szCs w:val="20"/>
-        </w:rPr>
-        <w:t xml:space="preserve"> Tableau</w:t>
+        <w:t>,</w:t>
+      </w:r>
+      <w:r>
+        <w:rPr>
+          <w:rFonts w:ascii="Arial" w:hAnsi="Arial" w:cs="Arial"/>
+          <w:sz w:val="20"/>
+          <w:szCs w:val="20"/>
+        </w:rPr>
+        <w:t xml:space="preserve"> Microservices,</w:t>
+      </w:r>
+      <w:r>
+        <w:rPr>
+          <w:rFonts w:ascii="Arial" w:hAnsi="Arial" w:cs="Arial"/>
+          <w:sz w:val="20"/>
+          <w:szCs w:val="20"/>
+        </w:rPr>
+        <w:t xml:space="preserve"> Linux,</w:t>
+      </w:r>
+      <w:r>
+        <w:rPr>
+          <w:rFonts w:ascii="Arial" w:hAnsi="Arial" w:cs="Arial"/>
+          <w:sz w:val="20"/>
+          <w:szCs w:val="20"/>
+        </w:rPr>
+        <w:t xml:space="preserve"> </w:t>
+      </w:r>
+      <w:r>
+        <w:rPr>
+          <w:rFonts w:ascii="Arial" w:hAnsi="Arial" w:cs="Arial"/>
+          <w:sz w:val="20"/>
+          <w:szCs w:val="20"/>
+        </w:rPr>
+        <w:t>Tableau</w:t>
       </w:r>
       <w:r>
         <w:rPr>
@@ -597,14 +613,39 @@
         <w:spacing w:after="40" w:line="240" w:lineRule="auto"/>
         <w:rPr>
           <w:rFonts w:ascii="Arial" w:hAnsi="Arial" w:cs="Arial"/>
-        </w:rPr>
-      </w:pPr>
-      <w:r>
-        <w:rPr>
-          <w:rFonts w:ascii="Arial" w:hAnsi="Arial" w:cs="Arial"/>
-          <w:b/>
-        </w:rPr>
-        <w:t>Bell Canada | Data Engineer</w:t>
+          <w:b/>
+        </w:rPr>
+      </w:pPr>
+      <w:hyperlink r:id="rId11" w:history="1">
+        <w:r>
+          <w:rPr>
+            <w:rStyle w:val="Hyperlink"/>
+            <w:rFonts w:ascii="Arial" w:hAnsi="Arial" w:cs="Arial"/>
+            <w:b/>
+          </w:rPr>
+          <w:t>Bell Canada</w:t>
+        </w:r>
+      </w:hyperlink>
+      <w:r>
+        <w:rPr>
+          <w:rFonts w:ascii="Arial" w:hAnsi="Arial" w:cs="Arial"/>
+          <w:b/>
+        </w:rPr>
+        <w:t xml:space="preserve"> </w:t>
+      </w:r>
+      <w:r>
+        <w:rPr>
+          <w:rFonts w:ascii="Arial" w:hAnsi="Arial" w:cs="Arial"/>
+          <w:b/>
+        </w:rPr>
+        <w:t xml:space="preserve">| Data </w:t>
+      </w:r>
+      <w:r>
+        <w:rPr>
+          <w:rFonts w:ascii="Arial" w:hAnsi="Arial" w:cs="Arial"/>
+          <w:b/>
+        </w:rPr>
+        <w:t>Scientist</w:t>
       </w:r>
     </w:p>
     <w:p>
@@ -622,7 +663,47 @@
           <w:sz w:val="18"/>
           <w:szCs w:val="18"/>
         </w:rPr>
-        <w:t>September 2017 – Present | Toronto, ON</w:t>
+        <w:t xml:space="preserve">October </w:t>
+      </w:r>
+      <w:r>
+        <w:rPr>
+          <w:rFonts w:ascii="Arial" w:hAnsi="Arial" w:cs="Arial"/>
+          <w:sz w:val="18"/>
+          <w:szCs w:val="18"/>
+        </w:rPr>
+        <w:t>201</w:t>
+      </w:r>
+      <w:r>
+        <w:rPr>
+          <w:rFonts w:ascii="Arial" w:hAnsi="Arial" w:cs="Arial"/>
+          <w:sz w:val="18"/>
+          <w:szCs w:val="18"/>
+        </w:rPr>
+        <w:t>8</w:t>
+      </w:r>
+      <w:r>
+        <w:rPr>
+          <w:rFonts w:ascii="Arial" w:hAnsi="Arial" w:cs="Arial"/>
+          <w:sz w:val="18"/>
+          <w:szCs w:val="18"/>
+        </w:rPr>
+        <w:t xml:space="preserve"> – </w:t>
+      </w:r>
+      <w:r>
+        <w:rPr>
+          <w:rFonts w:ascii="Arial" w:hAnsi="Arial" w:cs="Arial"/>
+          <w:sz w:val="18"/>
+          <w:szCs w:val="18"/>
+        </w:rPr>
+        <w:t>Present</w:t>
+      </w:r>
+      <w:r>
+        <w:rPr>
+          <w:rFonts w:ascii="Arial" w:hAnsi="Arial" w:cs="Arial"/>
+          <w:sz w:val="18"/>
+          <w:szCs w:val="18"/>
+        </w:rPr>
+        <w:t xml:space="preserve"> | Toronto, ON</w:t>
       </w:r>
     </w:p>
     <w:p>
@@ -645,6 +726,159 @@
           <w:sz w:val="20"/>
           <w:szCs w:val="20"/>
         </w:rPr>
+        <w:t xml:space="preserve">Building architecture to enable machine intelligence applications at scale and </w:t>
+      </w:r>
+      <w:r>
+        <w:rPr>
+          <w:rFonts w:ascii="Arial" w:hAnsi="Arial" w:cs="Arial"/>
+          <w:sz w:val="20"/>
+          <w:szCs w:val="20"/>
+        </w:rPr>
+        <w:t>empower automated</w:t>
+      </w:r>
+      <w:r>
+        <w:rPr>
+          <w:rFonts w:ascii="Arial" w:hAnsi="Arial" w:cs="Arial"/>
+          <w:sz w:val="20"/>
+          <w:szCs w:val="20"/>
+        </w:rPr>
+        <w:t xml:space="preserve"> decision-making which impacts the customer at a 1:1 level</w:t>
+      </w:r>
+    </w:p>
+    <w:p>
+      <w:pPr>
+        <w:pStyle w:val="ListParagraph"/>
+        <w:numPr>
+          <w:ilvl w:val="0"/>
+          <w:numId w:val="2"/>
+        </w:numPr>
+        <w:spacing w:after="40" w:line="240" w:lineRule="auto"/>
+        <w:rPr>
+          <w:rFonts w:ascii="Arial" w:hAnsi="Arial" w:cs="Arial"/>
+          <w:sz w:val="20"/>
+          <w:szCs w:val="20"/>
+        </w:rPr>
+      </w:pPr>
+      <w:r>
+        <w:rPr>
+          <w:rFonts w:ascii="Arial" w:hAnsi="Arial" w:cs="Arial"/>
+          <w:sz w:val="20"/>
+          <w:szCs w:val="20"/>
+        </w:rPr>
+        <w:t xml:space="preserve">Full Stack Data Science utilizing tech such as Kafka, Kubernetes, Docker, Spark... interfacing </w:t>
+      </w:r>
+      <w:r>
+        <w:rPr>
+          <w:rFonts w:ascii="Arial" w:hAnsi="Arial" w:cs="Arial"/>
+          <w:sz w:val="20"/>
+          <w:szCs w:val="20"/>
+        </w:rPr>
+        <w:t>with data</w:t>
+      </w:r>
+      <w:r>
+        <w:rPr>
+          <w:rFonts w:ascii="Arial" w:hAnsi="Arial" w:cs="Arial"/>
+          <w:sz w:val="20"/>
+          <w:szCs w:val="20"/>
+        </w:rPr>
+        <w:t xml:space="preserve"> in HDFS and RDBMS</w:t>
+      </w:r>
+    </w:p>
+    <w:p>
+      <w:pPr>
+        <w:spacing w:after="40" w:line="240" w:lineRule="auto"/>
+        <w:rPr>
+          <w:rFonts w:ascii="Arial" w:hAnsi="Arial" w:cs="Arial"/>
+        </w:rPr>
+      </w:pPr>
+      <w:hyperlink r:id="rId12" w:history="1">
+        <w:r>
+          <w:rPr>
+            <w:rStyle w:val="Hyperlink"/>
+            <w:rFonts w:ascii="Arial" w:hAnsi="Arial" w:cs="Arial"/>
+            <w:b/>
+          </w:rPr>
+          <w:t>Bell C</w:t>
+        </w:r>
+        <w:r>
+          <w:rPr>
+            <w:rStyle w:val="Hyperlink"/>
+            <w:rFonts w:ascii="Arial" w:hAnsi="Arial" w:cs="Arial"/>
+            <w:b/>
+          </w:rPr>
+          <w:t>a</w:t>
+        </w:r>
+        <w:r>
+          <w:rPr>
+            <w:rStyle w:val="Hyperlink"/>
+            <w:rFonts w:ascii="Arial" w:hAnsi="Arial" w:cs="Arial"/>
+            <w:b/>
+          </w:rPr>
+          <w:t>nada</w:t>
+        </w:r>
+      </w:hyperlink>
+      <w:r>
+        <w:rPr>
+          <w:rFonts w:ascii="Arial" w:hAnsi="Arial" w:cs="Arial"/>
+          <w:b/>
+        </w:rPr>
+        <w:t xml:space="preserve"> | Data Engineer</w:t>
+      </w:r>
+    </w:p>
+    <w:p>
+      <w:pPr>
+        <w:spacing w:after="40" w:line="240" w:lineRule="auto"/>
+        <w:rPr>
+          <w:rFonts w:ascii="Arial" w:hAnsi="Arial" w:cs="Arial"/>
+          <w:sz w:val="18"/>
+          <w:szCs w:val="18"/>
+        </w:rPr>
+      </w:pPr>
+      <w:r>
+        <w:rPr>
+          <w:rFonts w:ascii="Arial" w:hAnsi="Arial" w:cs="Arial"/>
+          <w:sz w:val="18"/>
+          <w:szCs w:val="18"/>
+        </w:rPr>
+        <w:t xml:space="preserve">September 2017 – </w:t>
+      </w:r>
+      <w:r>
+        <w:rPr>
+          <w:rFonts w:ascii="Arial" w:hAnsi="Arial" w:cs="Arial"/>
+          <w:sz w:val="18"/>
+          <w:szCs w:val="18"/>
+        </w:rPr>
+        <w:t>October 2018</w:t>
+      </w:r>
+      <w:r>
+        <w:rPr>
+          <w:rFonts w:ascii="Arial" w:hAnsi="Arial" w:cs="Arial"/>
+          <w:sz w:val="18"/>
+          <w:szCs w:val="18"/>
+        </w:rPr>
+        <w:t xml:space="preserve"> | Toronto, ON</w:t>
+      </w:r>
+    </w:p>
+    <w:p>
+      <w:pPr>
+        <w:pStyle w:val="ListParagraph"/>
+        <w:numPr>
+          <w:ilvl w:val="0"/>
+          <w:numId w:val="2"/>
+        </w:numPr>
+        <w:spacing w:after="40" w:line="240" w:lineRule="auto"/>
+        <w:rPr>
+          <w:rFonts w:ascii="Arial" w:hAnsi="Arial" w:cs="Arial"/>
+          <w:sz w:val="20"/>
+          <w:szCs w:val="20"/>
+        </w:rPr>
+      </w:pPr>
+      <w:r>
+        <w:rPr>
+          <w:rFonts w:ascii="Arial" w:hAnsi="Arial" w:cs="Arial"/>
+          <w:sz w:val="20"/>
+          <w:szCs w:val="20"/>
+        </w:rPr>
         <w:t>P</w:t>
       </w:r>
       <w:r>
@@ -811,306 +1045,6 @@
       <w:pPr>
         <w:pStyle w:val="ListParagraph"/>
         <w:numPr>
-          <w:ilvl w:val="1"/>
-          <w:numId w:val="2"/>
-        </w:numPr>
-        <w:spacing w:line="240" w:lineRule="auto"/>
-        <w:rPr>
-          <w:rFonts w:ascii="Arial" w:hAnsi="Arial" w:cs="Arial"/>
-          <w:sz w:val="20"/>
-          <w:szCs w:val="20"/>
-        </w:rPr>
-      </w:pPr>
-      <w:r>
-        <w:rPr>
-          <w:rFonts w:ascii="Arial" w:hAnsi="Arial" w:cs="Arial"/>
-          <w:sz w:val="20"/>
-          <w:szCs w:val="20"/>
-        </w:rPr>
-        <w:t>Refactored back-end for these processes from the ground up</w:t>
-      </w:r>
-      <w:r>
-        <w:rPr>
-          <w:rFonts w:ascii="Arial" w:hAnsi="Arial" w:cs="Arial"/>
-          <w:sz w:val="20"/>
-          <w:szCs w:val="20"/>
-        </w:rPr>
-        <w:t xml:space="preserve"> </w:t>
-      </w:r>
-    </w:p>
-    <w:p>
-      <w:pPr>
-        <w:pStyle w:val="ListParagraph"/>
-        <w:numPr>
-          <w:ilvl w:val="1"/>
-          <w:numId w:val="2"/>
-        </w:numPr>
-        <w:spacing w:line="240" w:lineRule="auto"/>
-        <w:rPr>
-          <w:rFonts w:ascii="Arial" w:hAnsi="Arial" w:cs="Arial"/>
-          <w:sz w:val="20"/>
-          <w:szCs w:val="20"/>
-        </w:rPr>
-      </w:pPr>
-      <w:r>
-        <w:rPr>
-          <w:rFonts w:ascii="Arial" w:hAnsi="Arial" w:cs="Arial"/>
-          <w:sz w:val="20"/>
-          <w:szCs w:val="20"/>
-        </w:rPr>
-        <w:t xml:space="preserve">Sped up runtime </w:t>
-      </w:r>
-      <w:r>
-        <w:rPr>
-          <w:rFonts w:ascii="Arial" w:hAnsi="Arial" w:cs="Arial"/>
-          <w:sz w:val="20"/>
-          <w:szCs w:val="20"/>
-        </w:rPr>
-        <w:t xml:space="preserve">of ETL jobs </w:t>
-      </w:r>
-      <w:r>
-        <w:rPr>
-          <w:rFonts w:ascii="Arial" w:hAnsi="Arial" w:cs="Arial"/>
-          <w:sz w:val="20"/>
-          <w:szCs w:val="20"/>
-        </w:rPr>
-        <w:t xml:space="preserve">by 200%, </w:t>
-      </w:r>
-      <w:r>
-        <w:rPr>
-          <w:rFonts w:ascii="Arial" w:hAnsi="Arial" w:cs="Arial"/>
-          <w:sz w:val="20"/>
-          <w:szCs w:val="20"/>
-        </w:rPr>
-        <w:t xml:space="preserve">decreased server load by </w:t>
-      </w:r>
-      <w:r>
-        <w:rPr>
-          <w:rFonts w:ascii="Arial" w:hAnsi="Arial" w:cs="Arial"/>
-          <w:sz w:val="20"/>
-          <w:szCs w:val="20"/>
-        </w:rPr>
-        <w:t>15</w:t>
-      </w:r>
-      <w:r>
-        <w:rPr>
-          <w:rFonts w:ascii="Arial" w:hAnsi="Arial" w:cs="Arial"/>
-          <w:sz w:val="20"/>
-          <w:szCs w:val="20"/>
-        </w:rPr>
-        <w:t xml:space="preserve">0%, and </w:t>
-      </w:r>
-      <w:r>
-        <w:rPr>
-          <w:rFonts w:ascii="Arial" w:hAnsi="Arial" w:cs="Arial"/>
-          <w:sz w:val="20"/>
-          <w:szCs w:val="20"/>
-        </w:rPr>
-        <w:t xml:space="preserve">halved </w:t>
-      </w:r>
-      <w:r>
-        <w:rPr>
-          <w:rFonts w:ascii="Arial" w:hAnsi="Arial" w:cs="Arial"/>
-          <w:sz w:val="20"/>
-          <w:szCs w:val="20"/>
-        </w:rPr>
-        <w:t>development time for future developers to bring in new data</w:t>
-      </w:r>
-      <w:r>
-        <w:rPr>
-          <w:rFonts w:ascii="Arial" w:hAnsi="Arial" w:cs="Arial"/>
-          <w:sz w:val="20"/>
-          <w:szCs w:val="20"/>
-        </w:rPr>
-        <w:t xml:space="preserve"> ($3M+ benefit)</w:t>
-      </w:r>
-    </w:p>
-    <w:p>
-      <w:pPr>
-        <w:pStyle w:val="ListParagraph"/>
-        <w:numPr>
-          <w:ilvl w:val="1"/>
-          <w:numId w:val="2"/>
-        </w:numPr>
-        <w:spacing w:line="240" w:lineRule="auto"/>
-        <w:rPr>
-          <w:rFonts w:ascii="Arial" w:hAnsi="Arial" w:cs="Arial"/>
-          <w:sz w:val="20"/>
-          <w:szCs w:val="20"/>
-        </w:rPr>
-      </w:pPr>
-      <w:r>
-        <w:rPr>
-          <w:rFonts w:ascii="Arial" w:hAnsi="Arial" w:cs="Arial"/>
-          <w:sz w:val="20"/>
-          <w:szCs w:val="20"/>
-        </w:rPr>
-        <w:t xml:space="preserve">Built </w:t>
-      </w:r>
-      <w:r>
-        <w:rPr>
-          <w:rFonts w:ascii="Arial" w:hAnsi="Arial" w:cs="Arial"/>
-          <w:sz w:val="20"/>
-          <w:szCs w:val="20"/>
-        </w:rPr>
-        <w:t>contingencies if data sources for processes failed</w:t>
-      </w:r>
-      <w:r>
-        <w:rPr>
-          <w:rFonts w:ascii="Arial" w:hAnsi="Arial" w:cs="Arial"/>
-          <w:sz w:val="20"/>
-          <w:szCs w:val="20"/>
-        </w:rPr>
-        <w:t>,</w:t>
-      </w:r>
-      <w:r>
-        <w:rPr>
-          <w:rFonts w:ascii="Arial" w:hAnsi="Arial" w:cs="Arial"/>
-          <w:sz w:val="20"/>
-          <w:szCs w:val="20"/>
-        </w:rPr>
-        <w:t xml:space="preserve"> and alert system </w:t>
-      </w:r>
-      <w:r>
-        <w:rPr>
-          <w:rFonts w:ascii="Arial" w:hAnsi="Arial" w:cs="Arial"/>
-          <w:sz w:val="20"/>
-          <w:szCs w:val="20"/>
-        </w:rPr>
-        <w:t>f</w:t>
-      </w:r>
-      <w:r>
-        <w:rPr>
-          <w:rFonts w:ascii="Arial" w:hAnsi="Arial" w:cs="Arial"/>
-          <w:sz w:val="20"/>
-          <w:szCs w:val="20"/>
-        </w:rPr>
-        <w:t>or</w:t>
-      </w:r>
-      <w:r>
-        <w:rPr>
-          <w:rFonts w:ascii="Arial" w:hAnsi="Arial" w:cs="Arial"/>
-          <w:sz w:val="20"/>
-          <w:szCs w:val="20"/>
-        </w:rPr>
-        <w:t xml:space="preserve"> clients</w:t>
-      </w:r>
-      <w:r>
-        <w:rPr>
-          <w:rFonts w:ascii="Arial" w:hAnsi="Arial" w:cs="Arial"/>
-          <w:sz w:val="20"/>
-          <w:szCs w:val="20"/>
-        </w:rPr>
-        <w:t xml:space="preserve"> to stop campaigns</w:t>
-      </w:r>
-    </w:p>
-    <w:p>
-      <w:pPr>
-        <w:pStyle w:val="ListParagraph"/>
-        <w:numPr>
-          <w:ilvl w:val="0"/>
-          <w:numId w:val="2"/>
-        </w:numPr>
-        <w:spacing w:line="240" w:lineRule="auto"/>
-        <w:rPr>
-          <w:rFonts w:ascii="Arial" w:hAnsi="Arial" w:cs="Arial"/>
-          <w:sz w:val="20"/>
-          <w:szCs w:val="20"/>
-        </w:rPr>
-      </w:pPr>
-      <w:r>
-        <w:rPr>
-          <w:rFonts w:ascii="Arial" w:hAnsi="Arial" w:cs="Arial"/>
-          <w:sz w:val="20"/>
-          <w:szCs w:val="20"/>
-        </w:rPr>
-        <w:t xml:space="preserve">Integrated Small Business data </w:t>
-      </w:r>
-      <w:r>
-        <w:rPr>
-          <w:rFonts w:ascii="Arial" w:hAnsi="Arial" w:cs="Arial"/>
-          <w:sz w:val="20"/>
-          <w:szCs w:val="20"/>
-        </w:rPr>
-        <w:t xml:space="preserve">(with Dun and Bradstreet) </w:t>
-      </w:r>
-      <w:r>
-        <w:rPr>
-          <w:rFonts w:ascii="Arial" w:hAnsi="Arial" w:cs="Arial"/>
-          <w:sz w:val="20"/>
-          <w:szCs w:val="20"/>
-        </w:rPr>
-        <w:t>into our data warehouse</w:t>
-      </w:r>
-      <w:r>
-        <w:rPr>
-          <w:rFonts w:ascii="Arial" w:hAnsi="Arial" w:cs="Arial"/>
-          <w:sz w:val="20"/>
-          <w:szCs w:val="20"/>
-        </w:rPr>
-        <w:t xml:space="preserve"> to </w:t>
-      </w:r>
-      <w:r>
-        <w:rPr>
-          <w:rFonts w:ascii="Arial" w:hAnsi="Arial" w:cs="Arial"/>
-          <w:sz w:val="20"/>
-          <w:szCs w:val="20"/>
-        </w:rPr>
-        <w:t>create a list of prospects</w:t>
-      </w:r>
-      <w:r>
-        <w:rPr>
-          <w:rFonts w:ascii="Arial" w:hAnsi="Arial" w:cs="Arial"/>
-          <w:sz w:val="20"/>
-          <w:szCs w:val="20"/>
-        </w:rPr>
-        <w:t xml:space="preserve"> (80K)</w:t>
-      </w:r>
-      <w:r>
-        <w:rPr>
-          <w:rFonts w:ascii="Arial" w:hAnsi="Arial" w:cs="Arial"/>
-          <w:sz w:val="20"/>
-          <w:szCs w:val="20"/>
-        </w:rPr>
-        <w:t xml:space="preserve"> for outbound marketing</w:t>
-      </w:r>
-      <w:r>
-        <w:rPr>
-          <w:rFonts w:ascii="Arial" w:hAnsi="Arial" w:cs="Arial"/>
-          <w:sz w:val="20"/>
-          <w:szCs w:val="20"/>
-        </w:rPr>
-        <w:t xml:space="preserve"> </w:t>
-      </w:r>
-      <w:r>
-        <w:rPr>
-          <w:rFonts w:ascii="Arial" w:hAnsi="Arial" w:cs="Arial"/>
-          <w:sz w:val="20"/>
-          <w:szCs w:val="20"/>
-        </w:rPr>
-        <w:t xml:space="preserve">and </w:t>
-      </w:r>
-      <w:r>
-        <w:rPr>
-          <w:rFonts w:ascii="Arial" w:hAnsi="Arial" w:cs="Arial"/>
-          <w:sz w:val="20"/>
-          <w:szCs w:val="20"/>
-        </w:rPr>
-        <w:t xml:space="preserve">bring in </w:t>
-      </w:r>
-      <w:r>
-        <w:rPr>
-          <w:rFonts w:ascii="Arial" w:hAnsi="Arial" w:cs="Arial"/>
-          <w:sz w:val="20"/>
-          <w:szCs w:val="20"/>
-        </w:rPr>
-        <w:t>more firmographic data per business account.</w:t>
-      </w:r>
-    </w:p>
-    <w:p>
-      <w:pPr>
-        <w:pStyle w:val="ListParagraph"/>
-        <w:numPr>
           <w:ilvl w:val="0"/>
           <w:numId w:val="2"/>
         </w:numPr>
@@ -1169,7 +1103,7 @@
           <w:rFonts w:ascii="Arial" w:hAnsi="Arial" w:cs="Arial"/>
         </w:rPr>
       </w:pPr>
-      <w:hyperlink r:id="rId11" w:history="1">
+      <w:hyperlink r:id="rId13" w:history="1">
         <w:proofErr w:type="spellStart"/>
         <w:r>
           <w:rPr>
@@ -1186,7 +1120,23 @@
             <w:rFonts w:ascii="Arial" w:hAnsi="Arial" w:cs="Arial"/>
             <w:b/>
           </w:rPr>
-          <w:t xml:space="preserve"> Lab</w:t>
+          <w:t xml:space="preserve"> </w:t>
+        </w:r>
+        <w:r>
+          <w:rPr>
+            <w:rStyle w:val="Hyperlink"/>
+            <w:rFonts w:ascii="Arial" w:hAnsi="Arial" w:cs="Arial"/>
+            <w:b/>
+          </w:rPr>
+          <w:t>L</w:t>
+        </w:r>
+        <w:r>
+          <w:rPr>
+            <w:rStyle w:val="Hyperlink"/>
+            <w:rFonts w:ascii="Arial" w:hAnsi="Arial" w:cs="Arial"/>
+            <w:b/>
+          </w:rPr>
+          <w:t>ab</w:t>
         </w:r>
       </w:hyperlink>
       <w:r>
@@ -1569,7 +1519,7 @@
           <w:b/>
         </w:rPr>
       </w:pPr>
-      <w:hyperlink r:id="rId12" w:history="1">
+      <w:hyperlink r:id="rId14" w:history="1">
         <w:r>
           <w:rPr>
             <w:rStyle w:val="Hyperlink"/>
@@ -1663,7 +1613,7 @@
         </w:rPr>
         <w:t xml:space="preserve"> created </w:t>
       </w:r>
-      <w:hyperlink r:id="rId13" w:history="1">
+      <w:hyperlink r:id="rId15" w:history="1">
         <w:r>
           <w:rPr>
             <w:rStyle w:val="Hyperlink"/>
@@ -1999,7 +1949,7 @@
         </w:rPr>
         <w:t xml:space="preserve"> for </w:t>
       </w:r>
-      <w:hyperlink r:id="rId14" w:history="1">
+      <w:hyperlink r:id="rId16" w:history="1">
         <w:r>
           <w:rPr>
             <w:rStyle w:val="Hyperlink"/>
@@ -2345,29 +2295,6 @@
           <w:szCs w:val="18"/>
         </w:rPr>
         <w:t xml:space="preserve"> and Dean’s List</w:t>
-      </w:r>
-    </w:p>
-    <w:p>
-      <w:pPr>
-        <w:pStyle w:val="ListParagraph"/>
-        <w:numPr>
-          <w:ilvl w:val="0"/>
-          <w:numId w:val="3"/>
-        </w:numPr>
-        <w:spacing w:after="120" w:line="240" w:lineRule="auto"/>
-        <w:rPr>
-          <w:rFonts w:ascii="Arial" w:hAnsi="Arial" w:cs="Arial"/>
-          <w:sz w:val="20"/>
-          <w:szCs w:val="18"/>
-        </w:rPr>
-      </w:pPr>
-      <w:r>
-        <w:rPr>
-          <w:rFonts w:ascii="Arial" w:hAnsi="Arial" w:cs="Arial"/>
-          <w:sz w:val="20"/>
-          <w:szCs w:val="18"/>
-        </w:rPr>
-        <w:t xml:space="preserve">Studied 2.5 years of Biochemistry prior to switching to Computer Science </w:t>
       </w:r>
       <w:bookmarkStart w:id="0" w:name="_GoBack"/>
       <w:bookmarkEnd w:id="0"/>
@@ -2476,7 +2403,7 @@
           <w:szCs w:val="18"/>
         </w:rPr>
       </w:pPr>
-      <w:hyperlink r:id="rId15" w:history="1">
+      <w:hyperlink r:id="rId17" w:history="1">
         <w:r>
           <w:rPr>
             <w:rFonts w:ascii="Arial" w:hAnsi="Arial" w:cs="Arial"/>
@@ -2545,7 +2472,7 @@
           <w:szCs w:val="18"/>
         </w:rPr>
       </w:pPr>
-      <w:hyperlink r:id="rId16" w:history="1">
+      <w:hyperlink r:id="rId18" w:history="1">
         <w:r>
           <w:rPr>
             <w:rFonts w:ascii="Arial" w:hAnsi="Arial" w:cs="Arial"/>
@@ -2589,7 +2516,7 @@
           <w:szCs w:val="18"/>
         </w:rPr>
       </w:pPr>
-      <w:hyperlink r:id="rId17" w:history="1">
+      <w:hyperlink r:id="rId19" w:history="1">
         <w:r>
           <w:rPr>
             <w:rFonts w:ascii="Arial" w:hAnsi="Arial" w:cs="Arial"/>
@@ -3767,6 +3694,119 @@
       </w:rPr>
     </w:lvl>
   </w:abstractNum>
+  <w:abstractNum w:abstractNumId="7" w15:restartNumberingAfterBreak="0">
+    <w:nsid w:val="7D6F7209"/>
+    <w:multiLevelType w:val="hybridMultilevel"/>
+    <w:tmpl w:val="2E642BA6"/>
+    <w:lvl w:ilvl="0" w:tplc="10090001">
+      <w:start w:val="1"/>
+      <w:numFmt w:val="bullet"/>
+      <w:lvlText w:val=""/>
+      <w:lvlJc w:val="left"/>
+      <w:pPr>
+        <w:ind w:left="720" w:hanging="360"/>
+      </w:pPr>
+      <w:rPr>
+        <w:rFonts w:ascii="Symbol" w:hAnsi="Symbol" w:hint="default"/>
+      </w:rPr>
+    </w:lvl>
+    <w:lvl w:ilvl="1" w:tplc="10090003" w:tentative="1">
+      <w:start w:val="1"/>
+      <w:numFmt w:val="bullet"/>
+      <w:lvlText w:val="o"/>
+      <w:lvlJc w:val="left"/>
+      <w:pPr>
+        <w:ind w:left="1440" w:hanging="360"/>
+      </w:pPr>
+      <w:rPr>
+        <w:rFonts w:ascii="Courier New" w:hAnsi="Courier New" w:cs="Courier New" w:hint="default"/>
+      </w:rPr>
+    </w:lvl>
+    <w:lvl w:ilvl="2" w:tplc="10090005" w:tentative="1">
+      <w:start w:val="1"/>
+      <w:numFmt w:val="bullet"/>
+      <w:lvlText w:val=""/>
+      <w:lvlJc w:val="left"/>
+      <w:pPr>
+        <w:ind w:left="2160" w:hanging="360"/>
+      </w:pPr>
+      <w:rPr>
+        <w:rFonts w:ascii="Wingdings" w:hAnsi="Wingdings" w:hint="default"/>
+      </w:rPr>
+    </w:lvl>
+    <w:lvl w:ilvl="3" w:tplc="10090001" w:tentative="1">
+      <w:start w:val="1"/>
+      <w:numFmt w:val="bullet"/>
+      <w:lvlText w:val=""/>
+      <w:lvlJc w:val="left"/>
+      <w:pPr>
+        <w:ind w:left="2880" w:hanging="360"/>
+      </w:pPr>
+      <w:rPr>
+        <w:rFonts w:ascii="Symbol" w:hAnsi="Symbol" w:hint="default"/>
+      </w:rPr>
+    </w:lvl>
+    <w:lvl w:ilvl="4" w:tplc="10090003" w:tentative="1">
+      <w:start w:val="1"/>
+      <w:numFmt w:val="bullet"/>
+      <w:lvlText w:val="o"/>
+      <w:lvlJc w:val="left"/>
+      <w:pPr>
+        <w:ind w:left="3600" w:hanging="360"/>
+      </w:pPr>
+      <w:rPr>
+        <w:rFonts w:ascii="Courier New" w:hAnsi="Courier New" w:cs="Courier New" w:hint="default"/>
+      </w:rPr>
+    </w:lvl>
+    <w:lvl w:ilvl="5" w:tplc="10090005" w:tentative="1">
+      <w:start w:val="1"/>
+      <w:numFmt w:val="bullet"/>
+      <w:lvlText w:val=""/>
+      <w:lvlJc w:val="left"/>
+      <w:pPr>
+        <w:ind w:left="4320" w:hanging="360"/>
+      </w:pPr>
+      <w:rPr>
+        <w:rFonts w:ascii="Wingdings" w:hAnsi="Wingdings" w:hint="default"/>
+      </w:rPr>
+    </w:lvl>
+    <w:lvl w:ilvl="6" w:tplc="10090001" w:tentative="1">
+      <w:start w:val="1"/>
+      <w:numFmt w:val="bullet"/>
+      <w:lvlText w:val=""/>
+      <w:lvlJc w:val="left"/>
+      <w:pPr>
+        <w:ind w:left="5040" w:hanging="360"/>
+      </w:pPr>
+      <w:rPr>
+        <w:rFonts w:ascii="Symbol" w:hAnsi="Symbol" w:hint="default"/>
+      </w:rPr>
+    </w:lvl>
+    <w:lvl w:ilvl="7" w:tplc="10090003" w:tentative="1">
+      <w:start w:val="1"/>
+      <w:numFmt w:val="bullet"/>
+      <w:lvlText w:val="o"/>
+      <w:lvlJc w:val="left"/>
+      <w:pPr>
+        <w:ind w:left="5760" w:hanging="360"/>
+      </w:pPr>
+      <w:rPr>
+        <w:rFonts w:ascii="Courier New" w:hAnsi="Courier New" w:cs="Courier New" w:hint="default"/>
+      </w:rPr>
+    </w:lvl>
+    <w:lvl w:ilvl="8" w:tplc="10090005" w:tentative="1">
+      <w:start w:val="1"/>
+      <w:numFmt w:val="bullet"/>
+      <w:lvlText w:val=""/>
+      <w:lvlJc w:val="left"/>
+      <w:pPr>
+        <w:ind w:left="6480" w:hanging="360"/>
+      </w:pPr>
+      <w:rPr>
+        <w:rFonts w:ascii="Wingdings" w:hAnsi="Wingdings" w:hint="default"/>
+      </w:rPr>
+    </w:lvl>
+  </w:abstractNum>
   <w:num w:numId="1">
     <w:abstractNumId w:val="4"/>
   </w:num>
@@ -3787,6 +3827,9 @@
   </w:num>
   <w:num w:numId="7">
     <w:abstractNumId w:val="6"/>
+  </w:num>
+  <w:num w:numId="8">
+    <w:abstractNumId w:val="7"/>
   </w:num>
 </w:numbering>
 </file>
@@ -4262,6 +4305,11 @@
       <w:u w:val="single"/>
     </w:rPr>
   </w:style>
+  <w:style w:type="character" w:customStyle="1" w:styleId="lt-line-clampline">
+    <w:name w:val="lt-line-clamp__line"/>
+    <w:basedOn w:val="DefaultParagraphFont"/>
+    <w:rsid w:val="006058CE"/>
+  </w:style>
 </w:styles>
 </file>
 
@@ -4565,7 +4613,7 @@
 </file>
 
 <file path=customXml/itemProps1.xml><?xml version="1.0" encoding="utf-8"?>
-<ds:datastoreItem xmlns:ds="http://schemas.openxmlformats.org/officeDocument/2006/customXml" ds:itemID="{1FB9EC4E-B055-4B00-ACFA-CC4615819A52}">
+<ds:datastoreItem xmlns:ds="http://schemas.openxmlformats.org/officeDocument/2006/customXml" ds:itemID="{95019C2D-DB16-4F58-919D-DEE08DD59828}">
   <ds:schemaRefs>
     <ds:schemaRef ds:uri="http://schemas.openxmlformats.org/officeDocument/2006/bibliography"/>
   </ds:schemaRefs>

</xml_diff>

<commit_message>
updated resume with new UDACITY FSND degree:
</commit_message>
<xml_diff>
--- a/other/atherqureshi_resume.docx
+++ b/other/atherqureshi_resume.docx
@@ -726,23 +726,7 @@
           <w:sz w:val="20"/>
           <w:szCs w:val="20"/>
         </w:rPr>
-        <w:t xml:space="preserve">Building architecture to enable machine intelligence applications at scale and </w:t>
-      </w:r>
-      <w:r>
-        <w:rPr>
-          <w:rFonts w:ascii="Arial" w:hAnsi="Arial" w:cs="Arial"/>
-          <w:sz w:val="20"/>
-          <w:szCs w:val="20"/>
-        </w:rPr>
-        <w:t>empower automated</w:t>
-      </w:r>
-      <w:r>
-        <w:rPr>
-          <w:rFonts w:ascii="Arial" w:hAnsi="Arial" w:cs="Arial"/>
-          <w:sz w:val="20"/>
-          <w:szCs w:val="20"/>
-        </w:rPr>
-        <w:t xml:space="preserve"> decision-making which impacts the customer at a 1:1 level</w:t>
+        <w:t>Building architecture to enable machine intelligence applications at scale and empower automated decision-making which impacts the customer at a 1:1 level</w:t>
       </w:r>
     </w:p>
     <w:p>
@@ -798,23 +782,7 @@
             <w:rFonts w:ascii="Arial" w:hAnsi="Arial" w:cs="Arial"/>
             <w:b/>
           </w:rPr>
-          <w:t>Bell C</w:t>
-        </w:r>
-        <w:r>
-          <w:rPr>
-            <w:rStyle w:val="Hyperlink"/>
-            <w:rFonts w:ascii="Arial" w:hAnsi="Arial" w:cs="Arial"/>
-            <w:b/>
-          </w:rPr>
-          <w:t>a</w:t>
-        </w:r>
-        <w:r>
-          <w:rPr>
-            <w:rStyle w:val="Hyperlink"/>
-            <w:rFonts w:ascii="Arial" w:hAnsi="Arial" w:cs="Arial"/>
-            <w:b/>
-          </w:rPr>
-          <w:t>nada</w:t>
+          <w:t>Bell Canada</w:t>
         </w:r>
       </w:hyperlink>
       <w:r>
@@ -1120,23 +1088,7 @@
             <w:rFonts w:ascii="Arial" w:hAnsi="Arial" w:cs="Arial"/>
             <w:b/>
           </w:rPr>
-          <w:t xml:space="preserve"> </w:t>
-        </w:r>
-        <w:r>
-          <w:rPr>
-            <w:rStyle w:val="Hyperlink"/>
-            <w:rFonts w:ascii="Arial" w:hAnsi="Arial" w:cs="Arial"/>
-            <w:b/>
-          </w:rPr>
-          <w:t>L</w:t>
-        </w:r>
-        <w:r>
-          <w:rPr>
-            <w:rStyle w:val="Hyperlink"/>
-            <w:rFonts w:ascii="Arial" w:hAnsi="Arial" w:cs="Arial"/>
-            <w:b/>
-          </w:rPr>
-          <w:t>ab</w:t>
+          <w:t xml:space="preserve"> Lab</w:t>
         </w:r>
       </w:hyperlink>
       <w:r>
@@ -2569,22 +2521,45 @@
           <w:szCs w:val="18"/>
         </w:rPr>
       </w:pPr>
-      <w:r>
-        <w:rPr>
-          <w:rFonts w:ascii="Arial" w:hAnsi="Arial" w:cs="Arial"/>
-          <w:b/>
-          <w:sz w:val="20"/>
-          <w:szCs w:val="18"/>
-        </w:rPr>
-        <w:t>SAS Programming 2</w:t>
-      </w:r>
-      <w:r>
-        <w:rPr>
-          <w:rFonts w:ascii="Arial" w:hAnsi="Arial" w:cs="Arial"/>
-          <w:sz w:val="20"/>
-          <w:szCs w:val="18"/>
-        </w:rPr>
-        <w:t xml:space="preserve"> |</w:t>
+      <w:hyperlink r:id="rId20" w:history="1">
+        <w:r>
+          <w:rPr>
+            <w:rStyle w:val="Hyperlink"/>
+            <w:rFonts w:ascii="Arial" w:hAnsi="Arial" w:cs="Arial"/>
+            <w:b/>
+            <w:sz w:val="20"/>
+            <w:szCs w:val="18"/>
+          </w:rPr>
+          <w:t>Udacity Full Stack Web Develop</w:t>
+        </w:r>
+        <w:r>
+          <w:rPr>
+            <w:rStyle w:val="Hyperlink"/>
+            <w:rFonts w:ascii="Arial" w:hAnsi="Arial" w:cs="Arial"/>
+            <w:b/>
+            <w:sz w:val="20"/>
+            <w:szCs w:val="18"/>
+          </w:rPr>
+          <w:t>e</w:t>
+        </w:r>
+        <w:r>
+          <w:rPr>
+            <w:rStyle w:val="Hyperlink"/>
+            <w:rFonts w:ascii="Arial" w:hAnsi="Arial" w:cs="Arial"/>
+            <w:b/>
+            <w:sz w:val="20"/>
+            <w:szCs w:val="18"/>
+          </w:rPr>
+          <w:t>r Nano Degree</w:t>
+        </w:r>
+      </w:hyperlink>
+      <w:r>
+        <w:rPr>
+          <w:rFonts w:ascii="Arial" w:hAnsi="Arial" w:cs="Arial"/>
+          <w:sz w:val="20"/>
+          <w:szCs w:val="18"/>
+        </w:rPr>
+        <w:t>|</w:t>
       </w:r>
       <w:r>
         <w:rPr>
@@ -2601,39 +2576,7 @@
           <w:sz w:val="20"/>
           <w:szCs w:val="18"/>
         </w:rPr>
-        <w:t>SAS Procedure</w:t>
-      </w:r>
-      <w:r>
-        <w:rPr>
-          <w:rFonts w:ascii="Arial" w:hAnsi="Arial" w:cs="Arial"/>
-          <w:sz w:val="20"/>
-          <w:szCs w:val="18"/>
-        </w:rPr>
-        <w:t>s,</w:t>
-      </w:r>
-      <w:r>
-        <w:rPr>
-          <w:rFonts w:ascii="Arial" w:hAnsi="Arial" w:cs="Arial"/>
-          <w:sz w:val="20"/>
-          <w:szCs w:val="18"/>
-        </w:rPr>
-        <w:t xml:space="preserve"> Data Steps</w:t>
-      </w:r>
-      <w:r>
-        <w:rPr>
-          <w:rFonts w:ascii="Arial" w:hAnsi="Arial" w:cs="Arial"/>
-          <w:sz w:val="20"/>
-          <w:szCs w:val="18"/>
-        </w:rPr>
-        <w:t xml:space="preserve">, </w:t>
-      </w:r>
-      <w:r>
-        <w:rPr>
-          <w:rFonts w:ascii="Arial" w:hAnsi="Arial" w:cs="Arial"/>
-          <w:sz w:val="20"/>
-          <w:szCs w:val="18"/>
-        </w:rPr>
-        <w:t>Transformations, Raw Data file reading</w:t>
+        <w:t>Frontend, Backend, Flask, CRUD, deployment</w:t>
       </w:r>
     </w:p>
     <w:p>
@@ -2644,68 +2587,54 @@
           <w:numId w:val="3"/>
         </w:numPr>
         <w:spacing w:after="120" w:line="240" w:lineRule="auto"/>
-        <w:rPr>
-          <w:rFonts w:ascii="Arial" w:hAnsi="Arial" w:cs="Arial"/>
-          <w:sz w:val="20"/>
-          <w:szCs w:val="18"/>
-        </w:rPr>
-      </w:pPr>
-      <w:r>
-        <w:rPr>
-          <w:rFonts w:ascii="Arial" w:hAnsi="Arial" w:cs="Arial"/>
-          <w:b/>
-          <w:sz w:val="20"/>
-          <w:szCs w:val="18"/>
-        </w:rPr>
-        <w:t>SAS Advanced Macro Training</w:t>
-      </w:r>
-      <w:r>
-        <w:rPr>
-          <w:rFonts w:ascii="Arial" w:hAnsi="Arial" w:cs="Arial"/>
-          <w:sz w:val="20"/>
-          <w:szCs w:val="18"/>
-        </w:rPr>
-        <w:t xml:space="preserve"> | </w:t>
-      </w:r>
-      <w:r>
-        <w:rPr>
-          <w:rFonts w:ascii="Arial" w:hAnsi="Arial" w:cs="Arial"/>
-          <w:sz w:val="20"/>
-          <w:szCs w:val="18"/>
-        </w:rPr>
-        <w:t>Automa</w:t>
-      </w:r>
-      <w:r>
-        <w:rPr>
-          <w:rFonts w:ascii="Arial" w:hAnsi="Arial" w:cs="Arial"/>
-          <w:sz w:val="20"/>
-          <w:szCs w:val="18"/>
-        </w:rPr>
-        <w:t>tion</w:t>
-      </w:r>
-      <w:r>
-        <w:rPr>
-          <w:rFonts w:ascii="Arial" w:hAnsi="Arial" w:cs="Arial"/>
-          <w:sz w:val="20"/>
-          <w:szCs w:val="18"/>
-        </w:rPr>
-        <w:t>, Conditional Logic</w:t>
-      </w:r>
-      <w:r>
-        <w:rPr>
-          <w:rFonts w:ascii="Arial" w:hAnsi="Arial" w:cs="Arial"/>
-          <w:sz w:val="20"/>
-          <w:szCs w:val="18"/>
-        </w:rPr>
-        <w:t>,</w:t>
-      </w:r>
-      <w:r>
-        <w:rPr>
-          <w:rFonts w:ascii="Arial" w:hAnsi="Arial" w:cs="Arial"/>
-          <w:sz w:val="20"/>
-          <w:szCs w:val="18"/>
-        </w:rPr>
-        <w:t xml:space="preserve"> Program Flow</w:t>
+        <w:jc w:val="both"/>
+        <w:rPr>
+          <w:rFonts w:ascii="Arial" w:hAnsi="Arial" w:cs="Arial"/>
+          <w:b/>
+        </w:rPr>
+      </w:pPr>
+      <w:r>
+        <w:rPr>
+          <w:rFonts w:ascii="Arial" w:hAnsi="Arial" w:cs="Arial"/>
+          <w:b/>
+          <w:sz w:val="20"/>
+          <w:szCs w:val="18"/>
+        </w:rPr>
+        <w:t>SAS Programming 2</w:t>
+      </w:r>
+      <w:r>
+        <w:rPr>
+          <w:rFonts w:ascii="Arial" w:hAnsi="Arial" w:cs="Arial"/>
+          <w:sz w:val="20"/>
+          <w:szCs w:val="18"/>
+        </w:rPr>
+        <w:t xml:space="preserve"> </w:t>
+      </w:r>
+      <w:r>
+        <w:rPr>
+          <w:rFonts w:ascii="Arial" w:hAnsi="Arial" w:cs="Arial"/>
+          <w:sz w:val="20"/>
+          <w:szCs w:val="18"/>
+        </w:rPr>
+        <w:t xml:space="preserve">and </w:t>
+      </w:r>
+      <w:r>
+        <w:rPr>
+          <w:rFonts w:ascii="Arial" w:hAnsi="Arial" w:cs="Arial"/>
+          <w:b/>
+          <w:sz w:val="20"/>
+          <w:szCs w:val="18"/>
+        </w:rPr>
+        <w:t xml:space="preserve">SAS Advanced Macro </w:t>
+      </w:r>
+      <w:r>
+        <w:rPr>
+          <w:rFonts w:ascii="Arial" w:hAnsi="Arial" w:cs="Arial"/>
+          <w:b/>
+          <w:sz w:val="20"/>
+          <w:szCs w:val="18"/>
+        </w:rPr>
+        <w:t>Training</w:t>
       </w:r>
     </w:p>
     <w:p>
@@ -2719,8 +2648,6 @@
       </w:pPr>
       <w:r>
         <w:rPr>
-          <w:rFonts w:ascii="Arial" w:hAnsi="Arial" w:cs="Arial"/>
-          <w:b/>
           <w:noProof/>
         </w:rPr>
         <mc:AlternateContent>
@@ -4613,7 +4540,7 @@
 </file>
 
 <file path=customXml/itemProps1.xml><?xml version="1.0" encoding="utf-8"?>
-<ds:datastoreItem xmlns:ds="http://schemas.openxmlformats.org/officeDocument/2006/customXml" ds:itemID="{95019C2D-DB16-4F58-919D-DEE08DD59828}">
+<ds:datastoreItem xmlns:ds="http://schemas.openxmlformats.org/officeDocument/2006/customXml" ds:itemID="{3A362618-7A2D-4E94-97AA-F8FFB0F3BEAA}">
   <ds:schemaRefs>
     <ds:schemaRef ds:uri="http://schemas.openxmlformats.org/officeDocument/2006/bibliography"/>
   </ds:schemaRefs>

</xml_diff>

<commit_message>
added space after link
</commit_message>
<xml_diff>
--- a/other/atherqureshi_resume.docx
+++ b/other/atherqureshi_resume.docx
@@ -2248,8 +2248,6 @@
         </w:rPr>
         <w:t xml:space="preserve"> and Dean’s List</w:t>
       </w:r>
-      <w:bookmarkStart w:id="0" w:name="_GoBack"/>
-      <w:bookmarkEnd w:id="0"/>
     </w:p>
     <w:p>
       <w:pPr>
@@ -2530,31 +2528,22 @@
             <w:sz w:val="20"/>
             <w:szCs w:val="18"/>
           </w:rPr>
-          <w:t>Udacity Full Stack Web Develop</w:t>
-        </w:r>
-        <w:r>
-          <w:rPr>
-            <w:rStyle w:val="Hyperlink"/>
-            <w:rFonts w:ascii="Arial" w:hAnsi="Arial" w:cs="Arial"/>
-            <w:b/>
-            <w:sz w:val="20"/>
-            <w:szCs w:val="18"/>
-          </w:rPr>
-          <w:t>e</w:t>
-        </w:r>
-        <w:r>
-          <w:rPr>
-            <w:rStyle w:val="Hyperlink"/>
-            <w:rFonts w:ascii="Arial" w:hAnsi="Arial" w:cs="Arial"/>
-            <w:b/>
-            <w:sz w:val="20"/>
-            <w:szCs w:val="18"/>
-          </w:rPr>
-          <w:t>r Nano Degree</w:t>
+          <w:t>Udacity Full Stack Web Developer Nano Degree</w:t>
         </w:r>
       </w:hyperlink>
       <w:r>
         <w:rPr>
+          <w:rStyle w:val="Hyperlink"/>
+          <w:rFonts w:ascii="Arial" w:hAnsi="Arial" w:cs="Arial"/>
+          <w:b/>
+          <w:sz w:val="20"/>
+          <w:szCs w:val="18"/>
+          <w:u w:val="none"/>
+        </w:rPr>
+        <w:t xml:space="preserve"> </w:t>
+      </w:r>
+      <w:r>
+        <w:rPr>
           <w:rFonts w:ascii="Arial" w:hAnsi="Arial" w:cs="Arial"/>
           <w:sz w:val="20"/>
           <w:szCs w:val="18"/>
@@ -2576,7 +2565,17 @@
           <w:sz w:val="20"/>
           <w:szCs w:val="18"/>
         </w:rPr>
-        <w:t>Frontend, Backend, Flask, CRUD, deployment</w:t>
+        <w:t>Fro</w:t>
+      </w:r>
+      <w:bookmarkStart w:id="0" w:name="_GoBack"/>
+      <w:bookmarkEnd w:id="0"/>
+      <w:r>
+        <w:rPr>
+          <w:rFonts w:ascii="Arial" w:hAnsi="Arial" w:cs="Arial"/>
+          <w:sz w:val="20"/>
+          <w:szCs w:val="18"/>
+        </w:rPr>
+        <w:t>ntend, Backend, Flask, CRUD, deployment</w:t>
       </w:r>
     </w:p>
     <w:p>
@@ -4540,7 +4539,7 @@
 </file>
 
 <file path=customXml/itemProps1.xml><?xml version="1.0" encoding="utf-8"?>
-<ds:datastoreItem xmlns:ds="http://schemas.openxmlformats.org/officeDocument/2006/customXml" ds:itemID="{3A362618-7A2D-4E94-97AA-F8FFB0F3BEAA}">
+<ds:datastoreItem xmlns:ds="http://schemas.openxmlformats.org/officeDocument/2006/customXml" ds:itemID="{97B4D79A-D743-4217-AA7A-220622181AB7}">
   <ds:schemaRefs>
     <ds:schemaRef ds:uri="http://schemas.openxmlformats.org/officeDocument/2006/bibliography"/>
   </ds:schemaRefs>

</xml_diff>

<commit_message>
Updated Resume with new sas badges
</commit_message>
<xml_diff>
--- a/other/atherqureshi_resume.docx
+++ b/other/atherqureshi_resume.docx
@@ -2216,6 +2216,8 @@
         </w:rPr>
         <w:t>cGPA</w:t>
       </w:r>
+      <w:bookmarkStart w:id="0" w:name="_GoBack"/>
+      <w:bookmarkEnd w:id="0"/>
       <w:proofErr w:type="spellEnd"/>
     </w:p>
     <w:p>
@@ -2565,17 +2567,7 @@
           <w:sz w:val="20"/>
           <w:szCs w:val="18"/>
         </w:rPr>
-        <w:t>Fro</w:t>
-      </w:r>
-      <w:bookmarkStart w:id="0" w:name="_GoBack"/>
-      <w:bookmarkEnd w:id="0"/>
-      <w:r>
-        <w:rPr>
-          <w:rFonts w:ascii="Arial" w:hAnsi="Arial" w:cs="Arial"/>
-          <w:sz w:val="20"/>
-          <w:szCs w:val="18"/>
-        </w:rPr>
-        <w:t>ntend, Backend, Flask, CRUD, deployment</w:t>
+        <w:t>Frontend, Backend, Flask, CRUD, deployment</w:t>
       </w:r>
     </w:p>
     <w:p>
@@ -2592,15 +2584,18 @@
           <w:b/>
         </w:rPr>
       </w:pPr>
-      <w:r>
-        <w:rPr>
-          <w:rFonts w:ascii="Arial" w:hAnsi="Arial" w:cs="Arial"/>
-          <w:b/>
-          <w:sz w:val="20"/>
-          <w:szCs w:val="18"/>
-        </w:rPr>
-        <w:t>SAS Programming 2</w:t>
-      </w:r>
+      <w:hyperlink r:id="rId21" w:history="1">
+        <w:r>
+          <w:rPr>
+            <w:rStyle w:val="Hyperlink"/>
+            <w:rFonts w:ascii="Arial" w:hAnsi="Arial" w:cs="Arial"/>
+            <w:b/>
+            <w:sz w:val="20"/>
+            <w:szCs w:val="18"/>
+          </w:rPr>
+          <w:t>SAS Programming 2</w:t>
+        </w:r>
+      </w:hyperlink>
       <w:r>
         <w:rPr>
           <w:rFonts w:ascii="Arial" w:hAnsi="Arial" w:cs="Arial"/>
@@ -2617,24 +2612,28 @@
         </w:rPr>
         <w:t xml:space="preserve">and </w:t>
       </w:r>
-      <w:r>
-        <w:rPr>
-          <w:rFonts w:ascii="Arial" w:hAnsi="Arial" w:cs="Arial"/>
-          <w:b/>
-          <w:sz w:val="20"/>
-          <w:szCs w:val="18"/>
-        </w:rPr>
-        <w:t xml:space="preserve">SAS Advanced Macro </w:t>
-      </w:r>
-      <w:r>
-        <w:rPr>
-          <w:rFonts w:ascii="Arial" w:hAnsi="Arial" w:cs="Arial"/>
-          <w:b/>
-          <w:sz w:val="20"/>
-          <w:szCs w:val="18"/>
-        </w:rPr>
-        <w:t>Training</w:t>
-      </w:r>
+      <w:hyperlink r:id="rId22" w:history="1">
+        <w:r>
+          <w:rPr>
+            <w:rStyle w:val="Hyperlink"/>
+            <w:rFonts w:ascii="Arial" w:hAnsi="Arial" w:cs="Arial"/>
+            <w:b/>
+            <w:sz w:val="20"/>
+            <w:szCs w:val="18"/>
+          </w:rPr>
+          <w:t xml:space="preserve">SAS Advanced Macro </w:t>
+        </w:r>
+        <w:r>
+          <w:rPr>
+            <w:rStyle w:val="Hyperlink"/>
+            <w:rFonts w:ascii="Arial" w:hAnsi="Arial" w:cs="Arial"/>
+            <w:b/>
+            <w:sz w:val="20"/>
+            <w:szCs w:val="18"/>
+          </w:rPr>
+          <w:t>Training</w:t>
+        </w:r>
+      </w:hyperlink>
     </w:p>
     <w:p>
       <w:pPr>
@@ -4539,7 +4538,7 @@
 </file>
 
 <file path=customXml/itemProps1.xml><?xml version="1.0" encoding="utf-8"?>
-<ds:datastoreItem xmlns:ds="http://schemas.openxmlformats.org/officeDocument/2006/customXml" ds:itemID="{97B4D79A-D743-4217-AA7A-220622181AB7}">
+<ds:datastoreItem xmlns:ds="http://schemas.openxmlformats.org/officeDocument/2006/customXml" ds:itemID="{F3521479-39C0-47AC-A6D9-840E615FF2C4}">
   <ds:schemaRefs>
     <ds:schemaRef ds:uri="http://schemas.openxmlformats.org/officeDocument/2006/bibliography"/>
   </ds:schemaRefs>

</xml_diff>

<commit_message>
updated resume with new project, changed colors
</commit_message>
<xml_diff>
--- a/other/atherqureshi_resume.docx
+++ b/other/atherqureshi_resume.docx
@@ -10,7 +10,7 @@
         <w:rPr>
           <w:rFonts w:ascii="Arial" w:hAnsi="Arial" w:cs="Arial"/>
           <w:b/>
-          <w:color w:val="C9211E"/>
+          <w:color w:val="0070C0"/>
           <w:sz w:val="28"/>
           <w:szCs w:val="28"/>
         </w:rPr>
@@ -19,7 +19,7 @@
         <w:rPr>
           <w:rFonts w:ascii="Arial" w:hAnsi="Arial" w:cs="Arial"/>
           <w:b/>
-          <w:color w:val="C9211E"/>
+          <w:color w:val="0070C0"/>
           <w:sz w:val="28"/>
           <w:szCs w:val="28"/>
         </w:rPr>
@@ -29,7 +29,7 @@
         <w:rPr>
           <w:rFonts w:ascii="Arial" w:hAnsi="Arial" w:cs="Arial"/>
           <w:b/>
-          <w:color w:val="C9211E"/>
+          <w:color w:val="0070C0"/>
         </w:rPr>
         <w:t>THER</w:t>
       </w:r>
@@ -37,7 +37,7 @@
         <w:rPr>
           <w:rFonts w:ascii="Arial" w:hAnsi="Arial" w:cs="Arial"/>
           <w:b/>
-          <w:color w:val="C9211E"/>
+          <w:color w:val="0070C0"/>
           <w:sz w:val="28"/>
           <w:szCs w:val="28"/>
         </w:rPr>
@@ -47,7 +47,7 @@
         <w:rPr>
           <w:rFonts w:ascii="Arial" w:hAnsi="Arial" w:cs="Arial"/>
           <w:b/>
-          <w:color w:val="C9211E"/>
+          <w:color w:val="0070C0"/>
         </w:rPr>
         <w:t>URESHI</w:t>
       </w:r>
@@ -79,6 +79,9 @@
         <w:pStyle w:val="Standard"/>
         <w:spacing w:after="0" w:line="276" w:lineRule="auto"/>
         <w:jc w:val="center"/>
+        <w:rPr>
+          <w:color w:val="0070C0"/>
+        </w:rPr>
       </w:pPr>
       <w:hyperlink r:id="rId7" w:history="1">
         <w:r>
@@ -86,7 +89,7 @@
             <w:rStyle w:val="Internetlink"/>
             <w:rFonts w:ascii="Arial" w:hAnsi="Arial" w:cs="Arial"/>
             <w:b/>
-            <w:color w:val="C9211E"/>
+            <w:color w:val="0070C0"/>
             <w:sz w:val="18"/>
           </w:rPr>
           <w:t>GitHub</w:t>
@@ -96,6 +99,7 @@
         <w:rPr>
           <w:rFonts w:ascii="Arial" w:hAnsi="Arial" w:cs="Arial"/>
           <w:b/>
+          <w:color w:val="0070C0"/>
           <w:sz w:val="18"/>
         </w:rPr>
         <w:t xml:space="preserve"> | </w:t>
@@ -106,7 +110,7 @@
             <w:rStyle w:val="Internetlink"/>
             <w:rFonts w:ascii="Arial" w:hAnsi="Arial" w:cs="Arial"/>
             <w:b/>
-            <w:color w:val="C9211E"/>
+            <w:color w:val="0070C0"/>
             <w:sz w:val="18"/>
           </w:rPr>
           <w:t>LinkedIn</w:t>
@@ -116,6 +120,7 @@
         <w:rPr>
           <w:rFonts w:ascii="Arial" w:hAnsi="Arial" w:cs="Arial"/>
           <w:b/>
+          <w:color w:val="0070C0"/>
           <w:sz w:val="18"/>
         </w:rPr>
         <w:t xml:space="preserve"> | </w:t>
@@ -126,7 +131,7 @@
             <w:rStyle w:val="Internetlink"/>
             <w:rFonts w:ascii="Arial" w:hAnsi="Arial" w:cs="Arial"/>
             <w:b/>
-            <w:color w:val="C9211E"/>
+            <w:color w:val="0070C0"/>
             <w:sz w:val="18"/>
           </w:rPr>
           <w:t>Website</w:t>
@@ -165,7 +170,7 @@
         <w:rPr>
           <w:rFonts w:ascii="Arial" w:hAnsi="Arial" w:cs="Arial"/>
           <w:b/>
-          <w:color w:val="C9211E"/>
+          <w:color w:val="0070C0"/>
           <w:sz w:val="28"/>
           <w:szCs w:val="28"/>
         </w:rPr>
@@ -174,7 +179,7 @@
         <w:rPr>
           <w:rFonts w:ascii="Arial" w:hAnsi="Arial" w:cs="Arial"/>
           <w:b/>
-          <w:color w:val="C9211E"/>
+          <w:color w:val="0070C0"/>
           <w:sz w:val="28"/>
           <w:szCs w:val="28"/>
         </w:rPr>
@@ -312,7 +317,7 @@
         <w:rPr>
           <w:rFonts w:ascii="Arial" w:hAnsi="Arial" w:cs="Arial"/>
           <w:b/>
-          <w:color w:val="C9211E"/>
+          <w:color w:val="0070C0"/>
           <w:sz w:val="28"/>
           <w:szCs w:val="28"/>
         </w:rPr>
@@ -321,7 +326,7 @@
         <w:rPr>
           <w:rFonts w:ascii="Arial" w:hAnsi="Arial" w:cs="Arial"/>
           <w:b/>
-          <w:color w:val="C9211E"/>
+          <w:color w:val="0070C0"/>
           <w:sz w:val="28"/>
           <w:szCs w:val="28"/>
         </w:rPr>
@@ -506,11 +511,11 @@
     <w:p>
       <w:pPr>
         <w:pStyle w:val="Standard"/>
-        <w:spacing w:after="0" w:line="360" w:lineRule="auto"/>
+        <w:spacing w:after="120" w:line="240" w:lineRule="auto"/>
         <w:rPr>
           <w:rFonts w:ascii="Arial" w:hAnsi="Arial" w:cs="Arial"/>
           <w:b/>
-          <w:color w:val="C9211E"/>
+          <w:color w:val="0070C0"/>
           <w:sz w:val="28"/>
           <w:szCs w:val="28"/>
         </w:rPr>
@@ -519,7 +524,7 @@
         <w:rPr>
           <w:rFonts w:ascii="Arial" w:hAnsi="Arial" w:cs="Arial"/>
           <w:b/>
-          <w:color w:val="C9211E"/>
+          <w:color w:val="0070C0"/>
           <w:sz w:val="28"/>
           <w:szCs w:val="28"/>
         </w:rPr>
@@ -762,10 +767,35 @@
           <w:sz w:val="18"/>
           <w:szCs w:val="18"/>
         </w:rPr>
-        <w:t>Lead in the architecture and system design of our modeling applications</w:t>
-      </w:r>
-      <w:bookmarkStart w:id="0" w:name="_GoBack"/>
-      <w:bookmarkEnd w:id="0"/>
+        <w:t>Lead in the architecture</w:t>
+      </w:r>
+      <w:r>
+        <w:rPr>
+          <w:rFonts w:ascii="Arial" w:hAnsi="Arial" w:cs="Arial"/>
+          <w:color w:val="333333"/>
+          <w:sz w:val="18"/>
+          <w:szCs w:val="18"/>
+        </w:rPr>
+        <w:t xml:space="preserve">, </w:t>
+      </w:r>
+      <w:r>
+        <w:rPr>
+          <w:rFonts w:ascii="Arial" w:hAnsi="Arial" w:cs="Arial"/>
+          <w:color w:val="333333"/>
+          <w:sz w:val="18"/>
+          <w:szCs w:val="18"/>
+        </w:rPr>
+        <w:t>implementation</w:t>
+      </w:r>
+      <w:r>
+        <w:rPr>
+          <w:rFonts w:ascii="Arial" w:hAnsi="Arial" w:cs="Arial"/>
+          <w:color w:val="333333"/>
+          <w:sz w:val="18"/>
+          <w:szCs w:val="18"/>
+        </w:rPr>
+        <w:t xml:space="preserve"> and system design of our modeling applications</w:t>
+      </w:r>
     </w:p>
     <w:p>
       <w:pPr>
@@ -829,16 +859,7 @@
           <w:sz w:val="20"/>
           <w:szCs w:val="20"/>
         </w:rPr>
-        <w:t xml:space="preserve">Data </w:t>
-      </w:r>
-      <w:r>
-        <w:rPr>
-          <w:rFonts w:ascii="Arial" w:hAnsi="Arial" w:cs="Arial"/>
-          <w:b/>
-          <w:sz w:val="20"/>
-          <w:szCs w:val="20"/>
-        </w:rPr>
-        <w:t>Scientist</w:t>
+        <w:t>Data Scientist</w:t>
       </w:r>
     </w:p>
     <w:p>
@@ -1085,7 +1106,7 @@
         <w:rPr>
           <w:rFonts w:ascii="Arial" w:hAnsi="Arial" w:cs="Arial"/>
           <w:b/>
-          <w:color w:val="C9211E"/>
+          <w:color w:val="0070C0"/>
           <w:sz w:val="28"/>
           <w:szCs w:val="28"/>
         </w:rPr>
@@ -1094,7 +1115,7 @@
         <w:rPr>
           <w:rFonts w:ascii="Arial" w:hAnsi="Arial" w:cs="Arial"/>
           <w:b/>
-          <w:color w:val="C9211E"/>
+          <w:color w:val="0070C0"/>
           <w:sz w:val="28"/>
           <w:szCs w:val="28"/>
         </w:rPr>
@@ -1230,7 +1251,7 @@
             <w:rFonts w:ascii="Arial" w:hAnsi="Arial" w:cs="Arial"/>
             <w:b/>
             <w:bCs/>
-            <w:color w:val="FF0000"/>
+            <w:color w:val="0070C0"/>
             <w:sz w:val="18"/>
             <w:szCs w:val="18"/>
             <w:u w:val="single"/>
@@ -1303,7 +1324,7 @@
           <w:sz w:val="20"/>
           <w:szCs w:val="20"/>
         </w:rPr>
-        <w:t>HTML5 JavaScript Game</w:t>
+        <w:t>CRUD Website on Amazon Lightsail</w:t>
       </w:r>
     </w:p>
     <w:p>
@@ -1348,19 +1369,20 @@
           <w:sz w:val="18"/>
           <w:szCs w:val="18"/>
         </w:rPr>
-        <w:t xml:space="preserve">Lead for </w:t>
+        <w:t xml:space="preserve">Created a </w:t>
       </w:r>
       <w:hyperlink r:id="rId12" w:history="1">
         <w:r>
           <w:rPr>
-            <w:rStyle w:val="Internetlink"/>
+            <w:rStyle w:val="Hyperlink"/>
             <w:rFonts w:ascii="Arial" w:hAnsi="Arial" w:cs="Arial"/>
             <w:b/>
-            <w:color w:val="C9211E"/>
+            <w:bCs/>
+            <w:color w:val="0070C0"/>
             <w:sz w:val="18"/>
             <w:szCs w:val="18"/>
           </w:rPr>
-          <w:t>Attack of the Bubbles</w:t>
+          <w:t>catalog application</w:t>
         </w:r>
       </w:hyperlink>
       <w:r>
@@ -1370,7 +1392,71 @@
           <w:sz w:val="18"/>
           <w:szCs w:val="18"/>
         </w:rPr>
-        <w:t xml:space="preserve"> for game design course, utilizing primarily the phaser JavaScript Library</w:t>
+        <w:t xml:space="preserve"> hosted on an amazon elastic container</w:t>
+      </w:r>
+      <w:r>
+        <w:rPr>
+          <w:rFonts w:ascii="Arial" w:hAnsi="Arial" w:cs="Arial"/>
+          <w:color w:val="333333"/>
+          <w:sz w:val="18"/>
+          <w:szCs w:val="18"/>
+        </w:rPr>
+        <w:t xml:space="preserve"> that lists items and allows you to create/read/update/delete items via the front-end.</w:t>
+      </w:r>
+      <w:bookmarkStart w:id="0" w:name="_GoBack"/>
+      <w:bookmarkEnd w:id="0"/>
+    </w:p>
+    <w:p>
+      <w:pPr>
+        <w:pStyle w:val="ListParagraph"/>
+        <w:numPr>
+          <w:ilvl w:val="0"/>
+          <w:numId w:val="13"/>
+        </w:numPr>
+        <w:spacing w:after="0" w:line="240" w:lineRule="auto"/>
+        <w:ind w:left="714" w:hanging="357"/>
+        <w:rPr>
+          <w:rFonts w:ascii="Arial" w:hAnsi="Arial" w:cs="Arial"/>
+          <w:color w:val="333333"/>
+          <w:sz w:val="18"/>
+          <w:szCs w:val="18"/>
+        </w:rPr>
+      </w:pPr>
+      <w:r>
+        <w:rPr>
+          <w:rFonts w:ascii="Arial" w:hAnsi="Arial" w:cs="Arial"/>
+          <w:color w:val="333333"/>
+          <w:sz w:val="18"/>
+          <w:szCs w:val="18"/>
+        </w:rPr>
+        <w:t>NGINX Reverse Proxy, with python backend (uwsgi/flask)</w:t>
+      </w:r>
+      <w:r>
+        <w:rPr>
+          <w:rFonts w:ascii="Arial" w:hAnsi="Arial" w:cs="Arial"/>
+          <w:color w:val="333333"/>
+          <w:sz w:val="18"/>
+          <w:szCs w:val="18"/>
+        </w:rPr>
+        <w:t xml:space="preserve"> and a </w:t>
+      </w:r>
+      <w:r>
+        <w:rPr>
+          <w:rFonts w:ascii="Arial" w:hAnsi="Arial" w:cs="Arial"/>
+          <w:color w:val="333333"/>
+          <w:sz w:val="18"/>
+          <w:szCs w:val="18"/>
+        </w:rPr>
+        <w:t>small sqlite db</w:t>
+      </w:r>
+      <w:r>
+        <w:rPr>
+          <w:rFonts w:ascii="Arial" w:hAnsi="Arial" w:cs="Arial"/>
+          <w:color w:val="333333"/>
+          <w:sz w:val="18"/>
+          <w:szCs w:val="18"/>
+        </w:rPr>
+        <w:t>.</w:t>
       </w:r>
     </w:p>
     <w:p>
@@ -1396,7 +1482,34 @@
           <w:sz w:val="18"/>
           <w:szCs w:val="18"/>
         </w:rPr>
-        <w:t>Developed collision and physics engine, user interface, graphics, animations, localStorage saving system, and wrote game music</w:t>
+        <w:t>Google OAuth2,</w:t>
+      </w:r>
+      <w:r>
+        <w:rPr>
+          <w:rFonts w:ascii="Arial" w:hAnsi="Arial" w:cs="Arial"/>
+          <w:color w:val="333333"/>
+          <w:sz w:val="18"/>
+          <w:szCs w:val="18"/>
+        </w:rPr>
+        <w:t xml:space="preserve"> bootstrap front end</w:t>
+      </w:r>
+      <w:r>
+        <w:rPr>
+          <w:rFonts w:ascii="Arial" w:hAnsi="Arial" w:cs="Arial"/>
+          <w:color w:val="333333"/>
+          <w:sz w:val="18"/>
+          <w:szCs w:val="18"/>
+        </w:rPr>
+        <w:t>, SQL alchemy for DB interaction</w:t>
+      </w:r>
+      <w:r>
+        <w:rPr>
+          <w:rFonts w:ascii="Arial" w:hAnsi="Arial" w:cs="Arial"/>
+          <w:color w:val="333333"/>
+          <w:sz w:val="18"/>
+          <w:szCs w:val="18"/>
+        </w:rPr>
+        <w:t>.</w:t>
       </w:r>
     </w:p>
     <w:p>
@@ -1406,7 +1519,7 @@
         <w:rPr>
           <w:rFonts w:ascii="Arial" w:hAnsi="Arial" w:cs="Arial"/>
           <w:b/>
-          <w:color w:val="C9211E"/>
+          <w:color w:val="0070C0"/>
           <w:sz w:val="28"/>
           <w:szCs w:val="28"/>
         </w:rPr>
@@ -1415,7 +1528,7 @@
         <w:rPr>
           <w:rFonts w:ascii="Arial" w:hAnsi="Arial" w:cs="Arial"/>
           <w:b/>
-          <w:color w:val="C9211E"/>
+          <w:color w:val="0070C0"/>
           <w:sz w:val="28"/>
           <w:szCs w:val="28"/>
         </w:rPr>
@@ -1580,7 +1693,7 @@
         <w:rPr>
           <w:rFonts w:ascii="Arial" w:hAnsi="Arial" w:cs="Arial"/>
           <w:b/>
-          <w:color w:val="C9211E"/>
+          <w:color w:val="0070C0"/>
           <w:sz w:val="28"/>
           <w:szCs w:val="28"/>
         </w:rPr>
@@ -1589,7 +1702,7 @@
         <w:rPr>
           <w:rFonts w:ascii="Arial" w:hAnsi="Arial" w:cs="Arial"/>
           <w:b/>
-          <w:color w:val="C9211E"/>
+          <w:color w:val="0070C0"/>
           <w:sz w:val="28"/>
           <w:szCs w:val="28"/>
         </w:rPr>
@@ -1609,6 +1722,7 @@
       <w:r>
         <w:rPr>
           <w:noProof/>
+          <w:color w:val="0070C0"/>
         </w:rPr>
         <mc:AlternateContent>
           <mc:Choice Requires="wps">
@@ -1666,7 +1780,7 @@
             <w:rStyle w:val="Internetlink"/>
             <w:rFonts w:ascii="Arial" w:hAnsi="Arial" w:cs="Arial"/>
             <w:b/>
-            <w:color w:val="C9211E"/>
+            <w:color w:val="0070C0"/>
             <w:sz w:val="18"/>
             <w:szCs w:val="18"/>
           </w:rPr>
@@ -1731,7 +1845,7 @@
             <w:rStyle w:val="Internetlink"/>
             <w:rFonts w:ascii="Arial" w:hAnsi="Arial" w:cs="Arial"/>
             <w:b/>
-            <w:color w:val="C9211E"/>
+            <w:color w:val="0070C0"/>
             <w:sz w:val="18"/>
             <w:szCs w:val="18"/>
           </w:rPr>
@@ -1790,7 +1904,7 @@
           <w:rPr>
             <w:rFonts w:ascii="Arial" w:hAnsi="Arial" w:cs="Arial"/>
             <w:b/>
-            <w:color w:val="C9211E"/>
+            <w:color w:val="0070C0"/>
             <w:sz w:val="18"/>
             <w:szCs w:val="18"/>
             <w:u w:val="single"/>
@@ -1841,7 +1955,7 @@
             <w:rStyle w:val="Internetlink"/>
             <w:rFonts w:ascii="Arial" w:hAnsi="Arial" w:cs="Arial"/>
             <w:b/>
-            <w:color w:val="C9211E"/>
+            <w:color w:val="0070C0"/>
             <w:sz w:val="18"/>
             <w:szCs w:val="18"/>
           </w:rPr>
@@ -1862,7 +1976,7 @@
             <w:rStyle w:val="Internetlink"/>
             <w:rFonts w:ascii="Arial" w:hAnsi="Arial" w:cs="Arial"/>
             <w:b/>
-            <w:color w:val="C9211E"/>
+            <w:color w:val="0070C0"/>
             <w:sz w:val="18"/>
             <w:szCs w:val="18"/>
           </w:rPr>
@@ -1897,7 +2011,7 @@
         <w:rPr>
           <w:rFonts w:ascii="Arial" w:hAnsi="Arial" w:cs="Arial"/>
           <w:b/>
-          <w:color w:val="C9211E"/>
+          <w:color w:val="0070C0"/>
           <w:sz w:val="28"/>
           <w:szCs w:val="28"/>
         </w:rPr>
@@ -1906,7 +2020,7 @@
         <w:rPr>
           <w:rFonts w:ascii="Arial" w:hAnsi="Arial" w:cs="Arial"/>
           <w:b/>
-          <w:color w:val="C9211E"/>
+          <w:color w:val="0070C0"/>
           <w:sz w:val="28"/>
           <w:szCs w:val="28"/>
         </w:rPr>
@@ -3793,7 +3907,7 @@
       </w:pPr>
     </w:pPrDefault>
   </w:docDefaults>
-  <w:latentStyles w:defLockedState="0" w:defUIPriority="99" w:defSemiHidden="0" w:defUnhideWhenUsed="0" w:defQFormat="0" w:count="376">
+  <w:latentStyles w:defLockedState="0" w:defUIPriority="99" w:defSemiHidden="0" w:defUnhideWhenUsed="0" w:defQFormat="0" w:count="377">
     <w:lsdException w:name="Normal" w:uiPriority="0" w:qFormat="1"/>
     <w:lsdException w:name="heading 1" w:uiPriority="9" w:qFormat="1"/>
     <w:lsdException w:name="heading 2" w:semiHidden="1" w:uiPriority="9" w:unhideWhenUsed="1" w:qFormat="1"/>
@@ -3899,7 +4013,6 @@
     <w:lsdException w:name="HTML Sample" w:semiHidden="1" w:unhideWhenUsed="1"/>
     <w:lsdException w:name="HTML Typewriter" w:semiHidden="1" w:unhideWhenUsed="1"/>
     <w:lsdException w:name="HTML Variable" w:semiHidden="1" w:unhideWhenUsed="1"/>
-    <w:lsdException w:name="Normal Table" w:semiHidden="1" w:unhideWhenUsed="1"/>
     <w:lsdException w:name="annotation subject" w:semiHidden="1" w:unhideWhenUsed="1"/>
     <w:lsdException w:name="No List" w:semiHidden="1" w:unhideWhenUsed="1"/>
     <w:lsdException w:name="Outline List 1" w:semiHidden="1" w:unhideWhenUsed="1"/>
@@ -3946,10 +4059,8 @@
     <w:lsdException w:name="Table Subtle 2" w:semiHidden="1" w:unhideWhenUsed="1"/>
     <w:lsdException w:name="Table Web 1" w:semiHidden="1" w:unhideWhenUsed="1"/>
     <w:lsdException w:name="Table Web 2" w:semiHidden="1" w:unhideWhenUsed="1"/>
-    <w:lsdException w:name="Table Web 3" w:semiHidden="1" w:unhideWhenUsed="1"/>
     <w:lsdException w:name="Balloon Text" w:semiHidden="1" w:unhideWhenUsed="1"/>
     <w:lsdException w:name="Table Grid" w:uiPriority="39"/>
-    <w:lsdException w:name="Table Theme" w:semiHidden="1" w:unhideWhenUsed="1"/>
     <w:lsdException w:name="Placeholder Text" w:semiHidden="1"/>
     <w:lsdException w:name="No Spacing" w:uiPriority="1" w:qFormat="1"/>
     <w:lsdException w:name="Light Shading" w:uiPriority="60"/>
@@ -4170,6 +4281,7 @@
     <w:lsdException w:name="Hashtag" w:semiHidden="1" w:unhideWhenUsed="1"/>
     <w:lsdException w:name="Unresolved Mention" w:semiHidden="1" w:unhideWhenUsed="1"/>
     <w:lsdException w:name="Smart Link" w:semiHidden="1" w:unhideWhenUsed="1"/>
+    <w:lsdException w:name="Smart Link Error" w:semiHidden="1" w:unhideWhenUsed="1"/>
   </w:latentStyles>
   <w:style w:type="paragraph" w:default="1" w:styleId="Normal">
     <w:name w:val="Normal"/>

</xml_diff>

<commit_message>
removed dates from projects on resume
</commit_message>
<xml_diff>
--- a/other/atherqureshi_resume.docx
+++ b/other/atherqureshi_resume.docx
@@ -505,7 +505,61 @@
           <w:sz w:val="18"/>
           <w:szCs w:val="18"/>
         </w:rPr>
-        <w:t>SQL IPython Sklearn Keras Excel</w:t>
+        <w:t xml:space="preserve">SQL </w:t>
+      </w:r>
+      <w:proofErr w:type="spellStart"/>
+      <w:r>
+        <w:rPr>
+          <w:rFonts w:ascii="Arial" w:hAnsi="Arial" w:cs="Arial"/>
+          <w:sz w:val="18"/>
+          <w:szCs w:val="18"/>
+        </w:rPr>
+        <w:t>IPython</w:t>
+      </w:r>
+      <w:proofErr w:type="spellEnd"/>
+      <w:r>
+        <w:rPr>
+          <w:rFonts w:ascii="Arial" w:hAnsi="Arial" w:cs="Arial"/>
+          <w:sz w:val="18"/>
+          <w:szCs w:val="18"/>
+        </w:rPr>
+        <w:t xml:space="preserve"> </w:t>
+      </w:r>
+      <w:proofErr w:type="spellStart"/>
+      <w:r>
+        <w:rPr>
+          <w:rFonts w:ascii="Arial" w:hAnsi="Arial" w:cs="Arial"/>
+          <w:sz w:val="18"/>
+          <w:szCs w:val="18"/>
+        </w:rPr>
+        <w:t>Sklearn</w:t>
+      </w:r>
+      <w:proofErr w:type="spellEnd"/>
+      <w:r>
+        <w:rPr>
+          <w:rFonts w:ascii="Arial" w:hAnsi="Arial" w:cs="Arial"/>
+          <w:sz w:val="18"/>
+          <w:szCs w:val="18"/>
+        </w:rPr>
+        <w:t xml:space="preserve"> </w:t>
+      </w:r>
+      <w:proofErr w:type="spellStart"/>
+      <w:r>
+        <w:rPr>
+          <w:rFonts w:ascii="Arial" w:hAnsi="Arial" w:cs="Arial"/>
+          <w:sz w:val="18"/>
+          <w:szCs w:val="18"/>
+        </w:rPr>
+        <w:t>Keras</w:t>
+      </w:r>
+      <w:proofErr w:type="spellEnd"/>
+      <w:r>
+        <w:rPr>
+          <w:rFonts w:ascii="Arial" w:hAnsi="Arial" w:cs="Arial"/>
+          <w:sz w:val="18"/>
+          <w:szCs w:val="18"/>
+        </w:rPr>
+        <w:t xml:space="preserve"> Excel</w:t>
       </w:r>
     </w:p>
     <w:p>
@@ -1203,25 +1257,6 @@
     </w:p>
     <w:p>
       <w:pPr>
-        <w:pStyle w:val="Standard"/>
-        <w:spacing w:after="40" w:line="240" w:lineRule="auto"/>
-        <w:rPr>
-          <w:rFonts w:ascii="Arial" w:hAnsi="Arial" w:cs="Arial"/>
-          <w:sz w:val="16"/>
-          <w:szCs w:val="16"/>
-        </w:rPr>
-      </w:pPr>
-      <w:r>
-        <w:rPr>
-          <w:rFonts w:ascii="Arial" w:hAnsi="Arial" w:cs="Arial"/>
-          <w:sz w:val="16"/>
-          <w:szCs w:val="16"/>
-        </w:rPr>
-        <w:t>Western University | May 2017 – August 2017 | London, ON</w:t>
-      </w:r>
-    </w:p>
-    <w:p>
-      <w:pPr>
         <w:pStyle w:val="ListParagraph"/>
         <w:numPr>
           <w:ilvl w:val="0"/>
@@ -1292,7 +1327,47 @@
           <w:sz w:val="18"/>
           <w:szCs w:val="18"/>
         </w:rPr>
-        <w:t>Using Python libraries scikit-learn, numpy and pandas, created a generic script that would parse csv data and create a decision tree classifier</w:t>
+        <w:t xml:space="preserve">Using Python libraries </w:t>
+      </w:r>
+      <w:proofErr w:type="spellStart"/>
+      <w:r>
+        <w:rPr>
+          <w:rFonts w:ascii="Arial" w:hAnsi="Arial" w:cs="Arial"/>
+          <w:color w:val="333333"/>
+          <w:sz w:val="18"/>
+          <w:szCs w:val="18"/>
+        </w:rPr>
+        <w:t>scikit</w:t>
+      </w:r>
+      <w:proofErr w:type="spellEnd"/>
+      <w:r>
+        <w:rPr>
+          <w:rFonts w:ascii="Arial" w:hAnsi="Arial" w:cs="Arial"/>
+          <w:color w:val="333333"/>
+          <w:sz w:val="18"/>
+          <w:szCs w:val="18"/>
+        </w:rPr>
+        <w:t xml:space="preserve">-learn, </w:t>
+      </w:r>
+      <w:proofErr w:type="spellStart"/>
+      <w:r>
+        <w:rPr>
+          <w:rFonts w:ascii="Arial" w:hAnsi="Arial" w:cs="Arial"/>
+          <w:color w:val="333333"/>
+          <w:sz w:val="18"/>
+          <w:szCs w:val="18"/>
+        </w:rPr>
+        <w:t>numpy</w:t>
+      </w:r>
+      <w:proofErr w:type="spellEnd"/>
+      <w:r>
+        <w:rPr>
+          <w:rFonts w:ascii="Arial" w:hAnsi="Arial" w:cs="Arial"/>
+          <w:color w:val="333333"/>
+          <w:sz w:val="18"/>
+          <w:szCs w:val="18"/>
+        </w:rPr>
+        <w:t xml:space="preserve"> and pandas, created a generic script that would parse csv data and create a decision tree classifier</w:t>
       </w:r>
       <w:r>
         <w:rPr>
@@ -1324,27 +1399,22 @@
           <w:sz w:val="20"/>
           <w:szCs w:val="20"/>
         </w:rPr>
-        <w:t>CRUD Website on Amazon Lightsail</w:t>
-      </w:r>
-    </w:p>
-    <w:p>
-      <w:pPr>
-        <w:pStyle w:val="Standard"/>
-        <w:spacing w:after="40" w:line="240" w:lineRule="auto"/>
-        <w:rPr>
-          <w:rFonts w:ascii="Arial" w:hAnsi="Arial" w:cs="Arial"/>
-          <w:sz w:val="16"/>
-          <w:szCs w:val="16"/>
-        </w:rPr>
-      </w:pPr>
-      <w:r>
-        <w:rPr>
-          <w:rFonts w:ascii="Arial" w:hAnsi="Arial" w:cs="Arial"/>
-          <w:sz w:val="16"/>
-          <w:szCs w:val="16"/>
-        </w:rPr>
-        <w:t>Western University | Jan 2017 – April 2017 | London, ON</w:t>
-      </w:r>
+        <w:t xml:space="preserve">CRUD Website on Amazon </w:t>
+      </w:r>
+      <w:proofErr w:type="spellStart"/>
+      <w:r>
+        <w:rPr>
+          <w:rFonts w:ascii="Arial" w:hAnsi="Arial" w:cs="Arial"/>
+          <w:b/>
+          <w:color w:val="000000"/>
+          <w:sz w:val="20"/>
+          <w:szCs w:val="20"/>
+        </w:rPr>
+        <w:t>Lightsail</w:t>
+      </w:r>
+      <w:bookmarkStart w:id="0" w:name="_GoBack"/>
+      <w:bookmarkEnd w:id="0"/>
+      <w:proofErr w:type="spellEnd"/>
     </w:p>
     <w:p>
       <w:pPr>
@@ -1403,8 +1473,6 @@
         </w:rPr>
         <w:t xml:space="preserve"> that lists items and allows you to create/read/update/delete items via the front-end.</w:t>
       </w:r>
-      <w:bookmarkStart w:id="0" w:name="_GoBack"/>
-      <w:bookmarkEnd w:id="0"/>
     </w:p>
     <w:p>
       <w:pPr>
@@ -1429,7 +1497,27 @@
           <w:sz w:val="18"/>
           <w:szCs w:val="18"/>
         </w:rPr>
-        <w:t>NGINX Reverse Proxy, with python backend (uwsgi/flask)</w:t>
+        <w:t>NGINX Reverse Proxy, with python backend (</w:t>
+      </w:r>
+      <w:proofErr w:type="spellStart"/>
+      <w:r>
+        <w:rPr>
+          <w:rFonts w:ascii="Arial" w:hAnsi="Arial" w:cs="Arial"/>
+          <w:color w:val="333333"/>
+          <w:sz w:val="18"/>
+          <w:szCs w:val="18"/>
+        </w:rPr>
+        <w:t>uwsgi</w:t>
+      </w:r>
+      <w:proofErr w:type="spellEnd"/>
+      <w:r>
+        <w:rPr>
+          <w:rFonts w:ascii="Arial" w:hAnsi="Arial" w:cs="Arial"/>
+          <w:color w:val="333333"/>
+          <w:sz w:val="18"/>
+          <w:szCs w:val="18"/>
+        </w:rPr>
+        <w:t>/flask)</w:t>
       </w:r>
       <w:r>
         <w:rPr>
@@ -1447,7 +1535,27 @@
           <w:sz w:val="18"/>
           <w:szCs w:val="18"/>
         </w:rPr>
-        <w:t>small sqlite db</w:t>
+        <w:t xml:space="preserve">small </w:t>
+      </w:r>
+      <w:proofErr w:type="spellStart"/>
+      <w:r>
+        <w:rPr>
+          <w:rFonts w:ascii="Arial" w:hAnsi="Arial" w:cs="Arial"/>
+          <w:color w:val="333333"/>
+          <w:sz w:val="18"/>
+          <w:szCs w:val="18"/>
+        </w:rPr>
+        <w:t>sqlite</w:t>
+      </w:r>
+      <w:proofErr w:type="spellEnd"/>
+      <w:r>
+        <w:rPr>
+          <w:rFonts w:ascii="Arial" w:hAnsi="Arial" w:cs="Arial"/>
+          <w:color w:val="333333"/>
+          <w:sz w:val="18"/>
+          <w:szCs w:val="18"/>
+        </w:rPr>
+        <w:t xml:space="preserve"> db</w:t>
       </w:r>
       <w:r>
         <w:rPr>
@@ -1656,7 +1764,38 @@
           <w:sz w:val="18"/>
           <w:szCs w:val="18"/>
         </w:rPr>
-        <w:t>3.67 cGPA  | 3.81 GPA in Major (Computer Science)</w:t>
+        <w:t xml:space="preserve">3.67 </w:t>
+      </w:r>
+      <w:proofErr w:type="spellStart"/>
+      <w:proofErr w:type="gramStart"/>
+      <w:r>
+        <w:rPr>
+          <w:rFonts w:ascii="Arial" w:hAnsi="Arial" w:cs="Arial"/>
+          <w:color w:val="333333"/>
+          <w:sz w:val="18"/>
+          <w:szCs w:val="18"/>
+        </w:rPr>
+        <w:t>cGPA</w:t>
+      </w:r>
+      <w:proofErr w:type="spellEnd"/>
+      <w:r>
+        <w:rPr>
+          <w:rFonts w:ascii="Arial" w:hAnsi="Arial" w:cs="Arial"/>
+          <w:color w:val="333333"/>
+          <w:sz w:val="18"/>
+          <w:szCs w:val="18"/>
+        </w:rPr>
+        <w:t xml:space="preserve">  |</w:t>
+      </w:r>
+      <w:proofErr w:type="gramEnd"/>
+      <w:r>
+        <w:rPr>
+          <w:rFonts w:ascii="Arial" w:hAnsi="Arial" w:cs="Arial"/>
+          <w:color w:val="333333"/>
+          <w:sz w:val="18"/>
+          <w:szCs w:val="18"/>
+        </w:rPr>
+        <w:t xml:space="preserve"> 3.81 GPA in Major (Computer Science)</w:t>
       </w:r>
     </w:p>
     <w:p>
@@ -4013,6 +4152,7 @@
     <w:lsdException w:name="HTML Sample" w:semiHidden="1" w:unhideWhenUsed="1"/>
     <w:lsdException w:name="HTML Typewriter" w:semiHidden="1" w:unhideWhenUsed="1"/>
     <w:lsdException w:name="HTML Variable" w:semiHidden="1" w:unhideWhenUsed="1"/>
+    <w:lsdException w:name="Normal Table" w:semiHidden="1" w:unhideWhenUsed="1"/>
     <w:lsdException w:name="annotation subject" w:semiHidden="1" w:unhideWhenUsed="1"/>
     <w:lsdException w:name="No List" w:semiHidden="1" w:unhideWhenUsed="1"/>
     <w:lsdException w:name="Outline List 1" w:semiHidden="1" w:unhideWhenUsed="1"/>
@@ -4059,8 +4199,10 @@
     <w:lsdException w:name="Table Subtle 2" w:semiHidden="1" w:unhideWhenUsed="1"/>
     <w:lsdException w:name="Table Web 1" w:semiHidden="1" w:unhideWhenUsed="1"/>
     <w:lsdException w:name="Table Web 2" w:semiHidden="1" w:unhideWhenUsed="1"/>
+    <w:lsdException w:name="Table Web 3" w:semiHidden="1" w:unhideWhenUsed="1"/>
     <w:lsdException w:name="Balloon Text" w:semiHidden="1" w:unhideWhenUsed="1"/>
     <w:lsdException w:name="Table Grid" w:uiPriority="39"/>
+    <w:lsdException w:name="Table Theme" w:semiHidden="1" w:unhideWhenUsed="1"/>
     <w:lsdException w:name="Placeholder Text" w:semiHidden="1"/>
     <w:lsdException w:name="No Spacing" w:uiPriority="1" w:qFormat="1"/>
     <w:lsdException w:name="Light Shading" w:uiPriority="60"/>

</xml_diff>

<commit_message>
updating footer of website
</commit_message>
<xml_diff>
--- a/other/atherqureshi_resume.docx
+++ b/other/atherqureshi_resume.docx
@@ -685,16 +685,25 @@
           <w:sz w:val="18"/>
           <w:szCs w:val="18"/>
         </w:rPr>
-        <w:t>eager to learn anything</w:t>
-      </w:r>
-      <w:r>
-        <w:rPr>
-          <w:rFonts w:ascii="Arial" w:hAnsi="Arial" w:cs="Arial"/>
-          <w:color w:val="333333"/>
-          <w:sz w:val="18"/>
-          <w:szCs w:val="18"/>
-        </w:rPr>
-        <w:t>!</w:t>
+        <w:t xml:space="preserve">eager to learn </w:t>
+      </w:r>
+      <w:r>
+        <w:rPr>
+          <w:rFonts w:ascii="Arial" w:hAnsi="Arial" w:cs="Arial"/>
+          <w:color w:val="333333"/>
+          <w:sz w:val="18"/>
+          <w:szCs w:val="18"/>
+        </w:rPr>
+        <w:t>new thin</w:t>
+      </w:r>
+      <w:r>
+        <w:rPr>
+          <w:rFonts w:ascii="Arial" w:hAnsi="Arial" w:cs="Arial"/>
+          <w:color w:val="333333"/>
+          <w:sz w:val="18"/>
+          <w:szCs w:val="18"/>
+        </w:rPr>
+        <w:t>gs.</w:t>
       </w:r>
     </w:p>
     <w:p>
@@ -969,7 +978,7 @@
         <w:spacing w:after="0" w:line="276" w:lineRule="auto"/>
         <w:ind w:left="0"/>
         <w:rPr>
-          <w:rFonts w:ascii="Arial" w:hAnsi="Arial"/>
+          <w:rFonts w:ascii="Arial" w:hAnsi="Arial" w:cs="Arial"/>
           <w:sz w:val="18"/>
           <w:szCs w:val="18"/>
         </w:rPr>
@@ -1010,15 +1019,7 @@
           <w:sz w:val="18"/>
           <w:szCs w:val="18"/>
         </w:rPr>
-        <w:t>RDBMS</w:t>
-      </w:r>
-      <w:r>
-        <w:rPr>
-          <w:rFonts w:ascii="Arial" w:hAnsi="Arial" w:cs="Arial"/>
-          <w:sz w:val="18"/>
-          <w:szCs w:val="18"/>
-        </w:rPr>
-        <w:t xml:space="preserve"> </w:t>
+        <w:t xml:space="preserve">RDBMS </w:t>
       </w:r>
       <w:r>
         <w:rPr>
@@ -1144,39 +1145,7 @@
           <w:sz w:val="16"/>
           <w:szCs w:val="16"/>
         </w:rPr>
-        <w:t>Carta</w:t>
-      </w:r>
-      <w:r>
-        <w:rPr>
-          <w:rFonts w:ascii="Arial" w:hAnsi="Arial" w:cs="Arial"/>
-          <w:sz w:val="16"/>
-          <w:szCs w:val="16"/>
-        </w:rPr>
-        <w:t xml:space="preserve"> | Feb 2020</w:t>
-      </w:r>
-      <w:r>
-        <w:rPr>
-          <w:rFonts w:ascii="Arial" w:hAnsi="Arial" w:cs="Arial"/>
-          <w:sz w:val="16"/>
-          <w:szCs w:val="16"/>
-        </w:rPr>
-        <w:t xml:space="preserve"> - Present</w:t>
-      </w:r>
-      <w:r>
-        <w:rPr>
-          <w:rFonts w:ascii="Arial" w:hAnsi="Arial" w:cs="Arial"/>
-          <w:sz w:val="16"/>
-          <w:szCs w:val="16"/>
-        </w:rPr>
-        <w:t xml:space="preserve"> | </w:t>
-      </w:r>
-      <w:r>
-        <w:rPr>
-          <w:rFonts w:ascii="Arial" w:hAnsi="Arial" w:cs="Arial"/>
-          <w:sz w:val="16"/>
-          <w:szCs w:val="16"/>
-        </w:rPr>
-        <w:t>Waterloo, ON</w:t>
+        <w:t>Carta | Feb 2020 - Present | Waterloo, ON</w:t>
       </w:r>
     </w:p>
     <w:p>
@@ -1202,7 +1171,7 @@
           <w:sz w:val="18"/>
           <w:szCs w:val="18"/>
         </w:rPr>
-        <w:t xml:space="preserve">Promoted to SWE III from SWE II after 8 months on the job, citied reason was due to </w:t>
+        <w:t xml:space="preserve">Promoted to SWE III from SWE II after 8 months, citied reason was due to </w:t>
       </w:r>
       <w:r>
         <w:rPr>
@@ -1238,7 +1207,25 @@
           <w:sz w:val="18"/>
           <w:szCs w:val="18"/>
         </w:rPr>
-        <w:t>leveling and strong performanc</w:t>
+        <w:t xml:space="preserve">leveling and </w:t>
+      </w:r>
+      <w:r>
+        <w:rPr>
+          <w:rFonts w:ascii="Arial" w:hAnsi="Arial" w:cs="Arial"/>
+          <w:color w:val="333333"/>
+          <w:sz w:val="18"/>
+          <w:szCs w:val="18"/>
+        </w:rPr>
+        <w:t>strong</w:t>
+      </w:r>
+      <w:r>
+        <w:rPr>
+          <w:rFonts w:ascii="Arial" w:hAnsi="Arial" w:cs="Arial"/>
+          <w:color w:val="333333"/>
+          <w:sz w:val="18"/>
+          <w:szCs w:val="18"/>
+        </w:rPr>
+        <w:t xml:space="preserve"> performanc</w:t>
       </w:r>
       <w:r>
         <w:rPr>
@@ -1692,16 +1679,16 @@
           <w:sz w:val="18"/>
           <w:szCs w:val="18"/>
         </w:rPr>
-        <w:t xml:space="preserve">/Rest endpoints </w:t>
-      </w:r>
-      <w:r>
-        <w:rPr>
-          <w:rFonts w:ascii="Arial" w:hAnsi="Arial" w:cs="Arial"/>
-          <w:color w:val="333333"/>
-          <w:sz w:val="18"/>
-          <w:szCs w:val="18"/>
-        </w:rPr>
-        <w:t>written in Python</w:t>
+        <w:t>/Rest endpoints</w:t>
+      </w:r>
+      <w:r>
+        <w:rPr>
+          <w:rFonts w:ascii="Arial" w:hAnsi="Arial" w:cs="Arial"/>
+          <w:color w:val="333333"/>
+          <w:sz w:val="18"/>
+          <w:szCs w:val="18"/>
+        </w:rPr>
+        <w:t xml:space="preserve"> written in Python</w:t>
       </w:r>
     </w:p>
     <w:p>

</xml_diff>